<commit_message>
* EZ-414. threshold to auto-rejection from 550 to 500
</commit_message>
<xml_diff>
--- a/Items/Templates/User is rejected by the strategy.docx
+++ b/Items/Templates/User is rejected by the strategy.docx
@@ -132,339 +132,410 @@
         </w:rPr>
         <w:t xml:space="preserve"> -  </w:t>
       </w:r>
-      <w:fldSimple w:instr=" MERGEFIELD  &lt;&lt;RegistrationDate&gt;&gt;  \* MERGEFORMAT ">
+      <w:r>
+        <w:fldChar w:fldCharType="begin"/>
+      </w:r>
+      <w:r>
+        <w:instrText xml:space="preserve"> MERGEFIELD  &lt;&lt;RegistrationDate&gt;&gt;  \* MERGEFORMAT </w:instrText>
+      </w:r>
+      <w:r>
+        <w:fldChar w:fldCharType="separate"/>
+      </w:r>
+      <w:r>
+        <w:rPr>
+          <w:noProof/>
+        </w:rPr>
+        <w:t>«&lt;&lt;RegistrationDate&gt;&gt;»</w:t>
+      </w:r>
+      <w:r>
+        <w:rPr>
+          <w:noProof/>
+        </w:rPr>
+        <w:fldChar w:fldCharType="end"/>
+      </w:r>
+    </w:p>
+    <w:p>
+      <w:pPr>
+        <w:rPr>
+          <w:noProof/>
+        </w:rPr>
+      </w:pPr>
+      <w:r>
+        <w:rPr>
+          <w:noProof/>
+        </w:rPr>
+        <w:t xml:space="preserve">UserID -  </w:t>
+      </w:r>
+      <w:r>
+        <w:fldChar w:fldCharType="begin"/>
+      </w:r>
+      <w:r>
+        <w:instrText xml:space="preserve"> MERGEFIELD  &lt;&lt;UserID&gt;&gt;  \* MERGEFORMAT </w:instrText>
+      </w:r>
+      <w:r>
+        <w:fldChar w:fldCharType="separate"/>
+      </w:r>
+      <w:r>
+        <w:rPr>
+          <w:noProof/>
+        </w:rPr>
+        <w:t>«&lt;&lt;u</w:t>
+      </w:r>
+      <w:r>
+        <w:rPr>
+          <w:noProof/>
+        </w:rPr>
+        <w:t>serID&gt;&gt;»</w:t>
+      </w:r>
+      <w:r>
+        <w:rPr>
+          <w:noProof/>
+        </w:rPr>
+        <w:fldChar w:fldCharType="end"/>
+      </w:r>
+    </w:p>
+    <w:p>
+      <w:pPr>
+        <w:rPr>
+          <w:noProof/>
+        </w:rPr>
+      </w:pPr>
+      <w:r>
+        <w:rPr>
+          <w:noProof/>
+        </w:rPr>
+        <w:t xml:space="preserve">Email – </w:t>
+      </w:r>
+      <w:r>
+        <w:fldChar w:fldCharType="begin"/>
+      </w:r>
+      <w:r>
+        <w:instrText xml:space="preserve"> MERGEFIELD  &lt;&lt;Name&gt;&gt;  \* MERGEFORMAT </w:instrText>
+      </w:r>
+      <w:r>
+        <w:fldChar w:fldCharType="separate"/>
+      </w:r>
+      <w:r>
+        <w:rPr>
+          <w:noProof/>
+        </w:rPr>
+        <w:t>«&lt;&lt;Name&gt;&gt;»</w:t>
+      </w:r>
+      <w:r>
+        <w:rPr>
+          <w:noProof/>
+        </w:rPr>
+        <w:fldChar w:fldCharType="end"/>
+      </w:r>
+    </w:p>
+    <w:p>
+      <w:pPr>
+        <w:rPr>
+          <w:noProof/>
+        </w:rPr>
+      </w:pPr>
+      <w:r>
+        <w:rPr>
+          <w:noProof/>
+        </w:rPr>
+        <w:t>First</w:t>
+      </w:r>
+      <w:r>
+        <w:rPr>
+          <w:noProof/>
+        </w:rPr>
+        <w:t xml:space="preserve"> </w:t>
+      </w:r>
+      <w:r>
+        <w:rPr>
+          <w:noProof/>
+        </w:rPr>
+        <w:t>N</w:t>
+      </w:r>
+      <w:r>
+        <w:rPr>
+          <w:noProof/>
+        </w:rPr>
+        <w:t xml:space="preserve">ame – </w:t>
+      </w:r>
+      <w:r>
+        <w:fldChar w:fldCharType="begin"/>
+      </w:r>
+      <w:r>
+        <w:instrText xml:space="preserve"> MERGEFIELD  &lt;&lt;FirstName&gt;&gt;  \* MERGEFORMAT </w:instrText>
+      </w:r>
+      <w:r>
+        <w:fldChar w:fldCharType="separate"/>
+      </w:r>
+      <w:r>
+        <w:rPr>
+          <w:noProof/>
+        </w:rPr>
+        <w:t>«&lt;&lt;FirstName&gt;&gt;»</w:t>
+      </w:r>
+      <w:r>
+        <w:rPr>
+          <w:noProof/>
+        </w:rPr>
+        <w:fldChar w:fldCharType="end"/>
+      </w:r>
+    </w:p>
+    <w:p>
+      <w:r>
+        <w:rPr>
+          <w:noProof/>
+        </w:rPr>
+        <w:t xml:space="preserve">Surname – </w:t>
+      </w:r>
+      <w:r>
+        <w:fldChar w:fldCharType="begin"/>
+      </w:r>
+      <w:r>
+        <w:instrText xml:space="preserve"> MERGEFIELD  &lt;&lt;Surname&gt;&gt;  \* MERGEFORMAT </w:instrText>
+      </w:r>
+      <w:r>
+        <w:fldChar w:fldCharType="separate"/>
+      </w:r>
+      <w:r>
+        <w:rPr>
+          <w:noProof/>
+        </w:rPr>
+        <w:t>«&lt;&lt;Surname&gt;&gt;»</w:t>
+      </w:r>
+      <w:r>
+        <w:rPr>
+          <w:noProof/>
+        </w:rPr>
+        <w:fldChar w:fldCharType="end"/>
+      </w:r>
+    </w:p>
+    <w:p/>
+    <w:p>
+      <w:pPr>
+        <w:pStyle w:val="Heading3"/>
+      </w:pPr>
+      <w:r>
+        <w:t>Customer’s business Info</w:t>
+      </w:r>
+    </w:p>
+    <w:p>
+      <w:pPr>
+        <w:rPr>
+          <w:noProof/>
+        </w:rPr>
+      </w:pPr>
+      <w:r>
+        <w:t>Number of Marketplaces –</w:t>
+      </w:r>
+      <w:r>
+        <w:rPr>
+          <w:noProof/>
+        </w:rPr>
+        <w:t xml:space="preserve"> </w:t>
+      </w:r>
+      <w:r>
+        <w:fldChar w:fldCharType="begin"/>
+      </w:r>
+      <w:r>
+        <w:instrText xml:space="preserve"> MERGEFIELD  &lt;&lt;MP_Counter&gt;&gt;  \* MERGEFORMAT </w:instrText>
+      </w:r>
+      <w:r>
+        <w:fldChar w:fldCharType="separate"/>
+      </w:r>
+      <w:r>
+        <w:rPr>
+          <w:noProof/>
+        </w:rPr>
+        <w:t>«&lt;&lt;MP_Counter&gt;&gt;»</w:t>
+      </w:r>
+      <w:r>
+        <w:rPr>
+          <w:noProof/>
+        </w:rPr>
+        <w:fldChar w:fldCharType="end"/>
+      </w:r>
+      <w:bookmarkStart w:id="0" w:name="_GoBack"/>
+      <w:bookmarkEnd w:id="0"/>
+    </w:p>
+    <w:p>
+      <w:r>
+        <w:rPr>
+          <w:noProof/>
+        </w:rPr>
+        <w:t>Medal</w:t>
+      </w:r>
+      <w:r>
+        <w:rPr>
+          <w:noProof/>
+        </w:rPr>
+        <w:t xml:space="preserve"> </w:t>
+      </w:r>
+      <w:r>
+        <w:rPr>
+          <w:noProof/>
+        </w:rPr>
+        <w:t>Type</w:t>
+      </w:r>
+      <w:r>
+        <w:rPr>
+          <w:noProof/>
+        </w:rPr>
+        <w:t xml:space="preserve"> - </w:t>
+      </w:r>
+      <w:r>
+        <w:fldChar w:fldCharType="begin"/>
+      </w:r>
+      <w:r>
+        <w:instrText xml:space="preserve"> MERGEFIELD  &lt;&lt;MedalType&gt;&gt;  \* MERGEFORMAT </w:instrText>
+      </w:r>
+      <w:r>
+        <w:fldChar w:fldCharType="separate"/>
+      </w:r>
+      <w:r>
+        <w:rPr>
+          <w:noProof/>
+        </w:rPr>
+        <w:t>«&lt;&lt;MedalType&gt;&gt;»</w:t>
+      </w:r>
+      <w:r>
+        <w:rPr>
+          <w:noProof/>
+        </w:rPr>
+        <w:fldChar w:fldCharType="end"/>
+      </w:r>
+    </w:p>
+    <w:p>
+      <w:pPr>
+        <w:rPr>
+          <w:noProof/>
+        </w:rPr>
+      </w:pPr>
+      <w:r>
+        <w:rPr>
+          <w:noProof/>
+        </w:rPr>
+        <w:t xml:space="preserve">System Decision - </w:t>
+      </w:r>
+      <w:r>
+        <w:fldChar w:fldCharType="begin"/>
+      </w:r>
+      <w:r>
+        <w:instrText xml:space="preserve"> MERGEFIELD  &lt;&lt;SystemDecision&gt;&gt;  \* MERGEFORMAT </w:instrText>
+      </w:r>
+      <w:r>
+        <w:fldChar w:fldCharType="separate"/>
+      </w:r>
+      <w:r>
+        <w:rPr>
+          <w:noProof/>
+        </w:rPr>
+        <w:t>«&lt;&lt;SystemDecision&gt;&gt;»</w:t>
+      </w:r>
+      <w:r>
+        <w:rPr>
+          <w:noProof/>
+        </w:rPr>
+        <w:fldChar w:fldCharType="end"/>
+      </w:r>
+    </w:p>
+    <w:p>
+      <w:pPr>
+        <w:rPr>
+          <w:noProof/>
+        </w:rPr>
+      </w:pPr>
+    </w:p>
+    <w:p>
+      <w:pPr>
+        <w:pStyle w:val="Heading3"/>
+      </w:pPr>
+      <w:r>
+        <w:t>One of listed variables does not match minimum requirements</w:t>
+      </w:r>
+    </w:p>
+    <w:p>
+      <w:r>
+        <w:t xml:space="preserve">Experian Consumer Score </w:t>
+      </w:r>
+      <w:r>
+        <w:t xml:space="preserve">is </w:t>
+      </w:r>
+      <w:fldSimple w:instr=" MERGEFIELD  &lt;&lt;ExperianConsumerScore&gt;&gt;  \* MERGEFORMAT ">
         <w:r>
           <w:rPr>
             <w:noProof/>
           </w:rPr>
-          <w:t>«&lt;&lt;RegistrationDate&gt;&gt;»</w:t>
+          <w:t>«&lt;&lt;ExperianConsumerScore&gt;&gt;»</w:t>
         </w:r>
       </w:fldSimple>
-    </w:p>
-    <w:p>
-      <w:pPr>
-        <w:rPr>
-          <w:noProof/>
-        </w:rPr>
-      </w:pPr>
-      <w:r>
-        <w:rPr>
-          <w:noProof/>
-        </w:rPr>
-        <w:t xml:space="preserve">UserID -  </w:t>
-      </w:r>
-      <w:fldSimple w:instr=" MERGEFIELD  &lt;&lt;UserID&gt;&gt;  \* MERGEFORMAT ">
+      <w:r>
+        <w:rPr>
+          <w:noProof/>
+        </w:rPr>
+        <w:t>(</w:t>
+      </w:r>
+      <w:r>
+        <w:t>should be &gt;= 5</w:t>
+      </w:r>
+      <w:r>
+        <w:t>0</w:t>
+      </w:r>
+      <w:r>
+        <w:t>0);</w:t>
+      </w:r>
+    </w:p>
+    <w:p>
+      <w:r>
+        <w:t xml:space="preserve">Total Annual Turnover is </w:t>
+      </w:r>
+      <w:fldSimple w:instr=" MERGEFIELD  &lt;&lt;TotalAnnualTurnover&gt;&gt;  \* MERGEFORMAT ">
         <w:r>
           <w:rPr>
             <w:noProof/>
           </w:rPr>
-          <w:t>«&lt;&lt;u</w:t>
+          <w:t>«&lt;&lt;TotalAnnualTurnover&gt;&gt;»</w:t>
         </w:r>
+      </w:fldSimple>
+      <w:r>
+        <w:rPr>
+          <w:noProof/>
+        </w:rPr>
+        <w:t>(</w:t>
+      </w:r>
+      <w:r>
+        <w:t xml:space="preserve">should be &gt;= </w:t>
+      </w:r>
+      <w:r>
+        <w:rPr>
+          <w:noProof/>
+        </w:rPr>
+        <w:t>£</w:t>
+      </w:r>
+      <w:r>
+        <w:t>7,000</w:t>
+      </w:r>
+      <w:r>
+        <w:t>);</w:t>
+      </w:r>
+    </w:p>
+    <w:p>
+      <w:r>
+        <w:t>Total 3-month Turnover</w:t>
+      </w:r>
+      <w:r>
+        <w:t xml:space="preserve"> </w:t>
+      </w:r>
+      <w:r>
+        <w:t xml:space="preserve">is </w:t>
+      </w:r>
+      <w:fldSimple w:instr=" MERGEFIELD  &lt;&lt;Total3MTurnover&gt;&gt;  \* MERGEFORMAT ">
         <w:r>
           <w:rPr>
             <w:noProof/>
           </w:rPr>
-          <w:t>serID&gt;&gt;»</w:t>
+          <w:t>«&lt;&lt;Total3MTurnover&gt;&gt;»</w:t>
         </w:r>
       </w:fldSimple>
-    </w:p>
-    <w:p>
-      <w:pPr>
-        <w:rPr>
-          <w:noProof/>
-        </w:rPr>
-      </w:pPr>
-      <w:r>
-        <w:rPr>
-          <w:noProof/>
-        </w:rPr>
-        <w:t xml:space="preserve">Email – </w:t>
-      </w:r>
-      <w:fldSimple w:instr=" MERGEFIELD  &lt;&lt;Name&gt;&gt;  \* MERGEFORMAT ">
-        <w:r>
-          <w:rPr>
-            <w:noProof/>
-          </w:rPr>
-          <w:t>«&lt;&lt;Name&gt;&gt;»</w:t>
-        </w:r>
-      </w:fldSimple>
-    </w:p>
-    <w:p>
-      <w:pPr>
-        <w:rPr>
-          <w:noProof/>
-        </w:rPr>
-      </w:pPr>
-      <w:r>
-        <w:rPr>
-          <w:noProof/>
-        </w:rPr>
-        <w:t>First</w:t>
-      </w:r>
-      <w:r>
-        <w:rPr>
-          <w:noProof/>
-        </w:rPr>
-        <w:t xml:space="preserve"> </w:t>
-      </w:r>
-      <w:r>
-        <w:rPr>
-          <w:noProof/>
-        </w:rPr>
-        <w:t>N</w:t>
-      </w:r>
-      <w:r>
-        <w:rPr>
-          <w:noProof/>
-        </w:rPr>
-        <w:t xml:space="preserve">ame – </w:t>
-      </w:r>
-      <w:fldSimple w:instr=" MERGEFIELD  &lt;&lt;FirstName&gt;&gt;  \* MERGEFORMAT ">
-        <w:r>
-          <w:rPr>
-            <w:noProof/>
-          </w:rPr>
-          <w:t>«&lt;&lt;FirstName&gt;&gt;»</w:t>
-        </w:r>
-      </w:fldSimple>
-    </w:p>
-    <w:p>
-      <w:r>
-        <w:rPr>
-          <w:noProof/>
-        </w:rPr>
-        <w:t xml:space="preserve">Surname – </w:t>
-      </w:r>
-      <w:fldSimple w:instr=" MERGEFIELD  &lt;&lt;Surname&gt;&gt;  \* MERGEFORMAT ">
-        <w:r>
-          <w:rPr>
-            <w:noProof/>
-          </w:rPr>
-          <w:t>«&lt;&lt;Surname&gt;&gt;»</w:t>
-        </w:r>
-      </w:fldSimple>
-    </w:p>
-    <w:p/>
-    <w:p>
-      <w:pPr>
-        <w:pStyle w:val="Heading3"/>
-      </w:pPr>
-      <w:r>
-        <w:t>Customer’s business Info</w:t>
-      </w:r>
-      <w:bookmarkStart w:id="0" w:name="_GoBack"/>
-      <w:bookmarkEnd w:id="0"/>
-    </w:p>
-    <w:p>
-      <w:pPr>
-        <w:rPr>
-          <w:noProof/>
-        </w:rPr>
-      </w:pPr>
-      <w:r>
-        <w:t>Number of Marketplaces –</w:t>
-      </w:r>
-      <w:r>
-        <w:rPr>
-          <w:noProof/>
-        </w:rPr>
-        <w:t xml:space="preserve"> </w:t>
-      </w:r>
-      <w:fldSimple w:instr=" MERGEFIELD  &lt;&lt;MP_Counter&gt;&gt;  \* MERGEFORMAT ">
-        <w:r>
-          <w:rPr>
-            <w:noProof/>
-          </w:rPr>
-          <w:t>«&lt;&lt;MP_Counter&gt;&gt;»</w:t>
-        </w:r>
-      </w:fldSimple>
-    </w:p>
-    <w:p>
-      <w:r>
-        <w:rPr>
-          <w:noProof/>
-        </w:rPr>
-        <w:t>Medal</w:t>
-      </w:r>
-      <w:r>
-        <w:rPr>
-          <w:noProof/>
-        </w:rPr>
-        <w:t xml:space="preserve"> </w:t>
-      </w:r>
-      <w:r>
-        <w:rPr>
-          <w:noProof/>
-        </w:rPr>
-        <w:t>Type</w:t>
-      </w:r>
-      <w:r>
-        <w:rPr>
-          <w:noProof/>
-        </w:rPr>
-        <w:t xml:space="preserve"> - </w:t>
-      </w:r>
-      <w:fldSimple w:instr=" MERGEFIELD  &lt;&lt;MedalType&gt;&gt;  \* MERGEFORMAT ">
-        <w:r>
-          <w:rPr>
-            <w:noProof/>
-          </w:rPr>
-          <w:t>«&lt;&lt;MedalType&gt;&gt;»</w:t>
-        </w:r>
-      </w:fldSimple>
-    </w:p>
-    <w:p>
-      <w:pPr>
-        <w:rPr>
-          <w:noProof/>
-        </w:rPr>
-      </w:pPr>
-      <w:r>
-        <w:rPr>
-          <w:noProof/>
-        </w:rPr>
-        <w:t xml:space="preserve">System Decision - </w:t>
-      </w:r>
-      <w:fldSimple w:instr=" MERGEFIELD  &lt;&lt;SystemDecision&gt;&gt;  \* MERGEFORMAT ">
-        <w:r>
-          <w:rPr>
-            <w:noProof/>
-          </w:rPr>
-          <w:t>«&lt;&lt;SystemDecision&gt;&gt;»</w:t>
-        </w:r>
-      </w:fldSimple>
-    </w:p>
-    <w:p>
-      <w:pPr>
-        <w:rPr>
-          <w:noProof/>
-        </w:rPr>
-      </w:pPr>
-    </w:p>
-    <w:p>
-      <w:pPr>
-        <w:pStyle w:val="Heading3"/>
-      </w:pPr>
-      <w:r>
-        <w:t>One of listed variables does not match minimum requirements</w:t>
-      </w:r>
-    </w:p>
-    <w:p>
-      <w:r>
-        <w:t xml:space="preserve">Experian Consumer Score </w:t>
-      </w:r>
-      <w:r>
-        <w:t xml:space="preserve">is </w:t>
-      </w:r>
-      <w:r>
-        <w:fldChar w:fldCharType="begin"/>
-      </w:r>
-      <w:r>
-        <w:instrText xml:space="preserve"> MERGEFIELD  &lt;&lt;ExperianConsumerScore&gt;&gt;  \* MERGEFORMAT </w:instrText>
-      </w:r>
-      <w:r>
-        <w:fldChar w:fldCharType="separate"/>
-      </w:r>
-      <w:r>
-        <w:rPr>
-          <w:noProof/>
-        </w:rPr>
-        <w:t>«&lt;&lt;ExperianConsumerScore&gt;&gt;»</w:t>
-      </w:r>
-      <w:r>
-        <w:rPr>
-          <w:noProof/>
-        </w:rPr>
-        <w:fldChar w:fldCharType="end"/>
-      </w:r>
-      <w:r>
-        <w:rPr>
-          <w:noProof/>
-        </w:rPr>
-        <w:t>(</w:t>
-      </w:r>
-      <w:r>
-        <w:t>should be &gt;= 550);</w:t>
-      </w:r>
-    </w:p>
-    <w:p>
-      <w:r>
-        <w:t xml:space="preserve">Total Annual Turnover is </w:t>
-      </w:r>
-      <w:r>
-        <w:fldChar w:fldCharType="begin"/>
-      </w:r>
-      <w:r>
-        <w:instrText xml:space="preserve"> MERGEFIELD  &lt;&lt;TotalAnnualTurnover&gt;&gt;  \* MERGEFORMAT </w:instrText>
-      </w:r>
-      <w:r>
-        <w:fldChar w:fldCharType="separate"/>
-      </w:r>
-      <w:r>
-        <w:rPr>
-          <w:noProof/>
-        </w:rPr>
-        <w:t>«&lt;&lt;TotalAnnualTurnover&gt;&gt;»</w:t>
-      </w:r>
-      <w:r>
-        <w:rPr>
-          <w:noProof/>
-        </w:rPr>
-        <w:fldChar w:fldCharType="end"/>
-      </w:r>
-      <w:r>
-        <w:rPr>
-          <w:noProof/>
-        </w:rPr>
-        <w:t>(</w:t>
-      </w:r>
-      <w:r>
-        <w:t xml:space="preserve">should be &gt;= </w:t>
-      </w:r>
-      <w:r>
-        <w:rPr>
-          <w:noProof/>
-        </w:rPr>
-        <w:t>£</w:t>
-      </w:r>
-      <w:r>
-        <w:t>7,000</w:t>
-      </w:r>
-      <w:r>
-        <w:t>);</w:t>
-      </w:r>
-    </w:p>
-    <w:p>
-      <w:r>
-        <w:t>Total 3-month Turnover</w:t>
-      </w:r>
-      <w:r>
-        <w:t xml:space="preserve"> </w:t>
-      </w:r>
-      <w:r>
-        <w:t xml:space="preserve">is </w:t>
-      </w:r>
-      <w:r>
-        <w:fldChar w:fldCharType="begin"/>
-      </w:r>
-      <w:r>
-        <w:instrText xml:space="preserve"> MERGEFIELD  &lt;&lt;Total3MTurnover&gt;&gt;  \* MERGEFORMAT </w:instrText>
-      </w:r>
-      <w:r>
-        <w:fldChar w:fldCharType="separate"/>
-      </w:r>
-      <w:r>
-        <w:rPr>
-          <w:noProof/>
-        </w:rPr>
-        <w:t>«&lt;&lt;Total3MTurnover&gt;&gt;»</w:t>
-      </w:r>
-      <w:r>
-        <w:rPr>
-          <w:noProof/>
-        </w:rPr>
-        <w:fldChar w:fldCharType="end"/>
-      </w:r>
       <w:r>
         <w:rPr>
           <w:noProof/>

</xml_diff>

<commit_message>
* paypal rejects template
</commit_message>
<xml_diff>
--- a/Items/Templates/User is rejected by the strategy.docx
+++ b/Items/Templates/User is rejected by the strategy.docx
@@ -132,410 +132,255 @@
         </w:rPr>
         <w:t xml:space="preserve"> -  </w:t>
       </w:r>
-      <w:r>
-        <w:fldChar w:fldCharType="begin"/>
-      </w:r>
-      <w:r>
-        <w:instrText xml:space="preserve"> MERGEFIELD  &lt;&lt;RegistrationDate&gt;&gt;  \* MERGEFORMAT </w:instrText>
-      </w:r>
-      <w:r>
-        <w:fldChar w:fldCharType="separate"/>
-      </w:r>
-      <w:r>
-        <w:rPr>
-          <w:noProof/>
-        </w:rPr>
-        <w:t>«&lt;&lt;RegistrationDate&gt;&gt;»</w:t>
-      </w:r>
-      <w:r>
-        <w:rPr>
-          <w:noProof/>
-        </w:rPr>
-        <w:fldChar w:fldCharType="end"/>
-      </w:r>
-    </w:p>
-    <w:p>
-      <w:pPr>
-        <w:rPr>
-          <w:noProof/>
-        </w:rPr>
-      </w:pPr>
-      <w:r>
-        <w:rPr>
-          <w:noProof/>
-        </w:rPr>
-        <w:t xml:space="preserve">UserID -  </w:t>
-      </w:r>
-      <w:r>
-        <w:fldChar w:fldCharType="begin"/>
-      </w:r>
-      <w:r>
-        <w:instrText xml:space="preserve"> MERGEFIELD  &lt;&lt;UserID&gt;&gt;  \* MERGEFORMAT </w:instrText>
-      </w:r>
-      <w:r>
-        <w:fldChar w:fldCharType="separate"/>
-      </w:r>
-      <w:r>
-        <w:rPr>
-          <w:noProof/>
-        </w:rPr>
-        <w:t>«&lt;&lt;u</w:t>
-      </w:r>
-      <w:r>
-        <w:rPr>
-          <w:noProof/>
-        </w:rPr>
-        <w:t>serID&gt;&gt;»</w:t>
-      </w:r>
-      <w:r>
-        <w:rPr>
-          <w:noProof/>
-        </w:rPr>
-        <w:fldChar w:fldCharType="end"/>
-      </w:r>
-    </w:p>
-    <w:p>
-      <w:pPr>
-        <w:rPr>
-          <w:noProof/>
-        </w:rPr>
-      </w:pPr>
-      <w:r>
-        <w:rPr>
-          <w:noProof/>
-        </w:rPr>
-        <w:t xml:space="preserve">Email – </w:t>
-      </w:r>
-      <w:r>
-        <w:fldChar w:fldCharType="begin"/>
-      </w:r>
-      <w:r>
-        <w:instrText xml:space="preserve"> MERGEFIELD  &lt;&lt;Name&gt;&gt;  \* MERGEFORMAT </w:instrText>
-      </w:r>
-      <w:r>
-        <w:fldChar w:fldCharType="separate"/>
-      </w:r>
-      <w:r>
-        <w:rPr>
-          <w:noProof/>
-        </w:rPr>
-        <w:t>«&lt;&lt;Name&gt;&gt;»</w:t>
-      </w:r>
-      <w:r>
-        <w:rPr>
-          <w:noProof/>
-        </w:rPr>
-        <w:fldChar w:fldCharType="end"/>
-      </w:r>
-    </w:p>
-    <w:p>
-      <w:pPr>
-        <w:rPr>
-          <w:noProof/>
-        </w:rPr>
-      </w:pPr>
-      <w:r>
-        <w:rPr>
-          <w:noProof/>
-        </w:rPr>
-        <w:t>First</w:t>
-      </w:r>
-      <w:r>
-        <w:rPr>
-          <w:noProof/>
-        </w:rPr>
-        <w:t xml:space="preserve"> </w:t>
-      </w:r>
-      <w:r>
-        <w:rPr>
-          <w:noProof/>
-        </w:rPr>
-        <w:t>N</w:t>
-      </w:r>
-      <w:r>
-        <w:rPr>
-          <w:noProof/>
-        </w:rPr>
-        <w:t xml:space="preserve">ame – </w:t>
-      </w:r>
-      <w:r>
-        <w:fldChar w:fldCharType="begin"/>
-      </w:r>
-      <w:r>
-        <w:instrText xml:space="preserve"> MERGEFIELD  &lt;&lt;FirstName&gt;&gt;  \* MERGEFORMAT </w:instrText>
-      </w:r>
-      <w:r>
-        <w:fldChar w:fldCharType="separate"/>
-      </w:r>
-      <w:r>
-        <w:rPr>
-          <w:noProof/>
-        </w:rPr>
-        <w:t>«&lt;&lt;FirstName&gt;&gt;»</w:t>
-      </w:r>
-      <w:r>
-        <w:rPr>
-          <w:noProof/>
-        </w:rPr>
-        <w:fldChar w:fldCharType="end"/>
-      </w:r>
-    </w:p>
-    <w:p>
-      <w:r>
-        <w:rPr>
-          <w:noProof/>
-        </w:rPr>
-        <w:t xml:space="preserve">Surname – </w:t>
-      </w:r>
-      <w:r>
-        <w:fldChar w:fldCharType="begin"/>
-      </w:r>
-      <w:r>
-        <w:instrText xml:space="preserve"> MERGEFIELD  &lt;&lt;Surname&gt;&gt;  \* MERGEFORMAT </w:instrText>
-      </w:r>
-      <w:r>
-        <w:fldChar w:fldCharType="separate"/>
-      </w:r>
-      <w:r>
-        <w:rPr>
-          <w:noProof/>
-        </w:rPr>
-        <w:t>«&lt;&lt;Surname&gt;&gt;»</w:t>
-      </w:r>
-      <w:r>
-        <w:rPr>
-          <w:noProof/>
-        </w:rPr>
-        <w:fldChar w:fldCharType="end"/>
-      </w:r>
-    </w:p>
-    <w:p/>
-    <w:p>
-      <w:pPr>
-        <w:pStyle w:val="Heading3"/>
-      </w:pPr>
-      <w:r>
-        <w:t>Customer’s business Info</w:t>
-      </w:r>
-    </w:p>
-    <w:p>
-      <w:pPr>
-        <w:rPr>
-          <w:noProof/>
-        </w:rPr>
-      </w:pPr>
-      <w:r>
-        <w:t>Number of Marketplaces –</w:t>
-      </w:r>
-      <w:r>
-        <w:rPr>
-          <w:noProof/>
-        </w:rPr>
-        <w:t xml:space="preserve"> </w:t>
-      </w:r>
-      <w:r>
-        <w:fldChar w:fldCharType="begin"/>
-      </w:r>
-      <w:r>
-        <w:instrText xml:space="preserve"> MERGEFIELD  &lt;&lt;MP_Counter&gt;&gt;  \* MERGEFORMAT </w:instrText>
-      </w:r>
-      <w:r>
-        <w:fldChar w:fldCharType="separate"/>
-      </w:r>
-      <w:r>
-        <w:rPr>
-          <w:noProof/>
-        </w:rPr>
-        <w:t>«&lt;&lt;MP_Counter&gt;&gt;»</w:t>
-      </w:r>
-      <w:r>
-        <w:rPr>
-          <w:noProof/>
-        </w:rPr>
-        <w:fldChar w:fldCharType="end"/>
-      </w:r>
-      <w:bookmarkStart w:id="0" w:name="_GoBack"/>
-      <w:bookmarkEnd w:id="0"/>
-    </w:p>
-    <w:p>
-      <w:r>
-        <w:rPr>
-          <w:noProof/>
-        </w:rPr>
-        <w:t>Medal</w:t>
-      </w:r>
-      <w:r>
-        <w:rPr>
-          <w:noProof/>
-        </w:rPr>
-        <w:t xml:space="preserve"> </w:t>
-      </w:r>
-      <w:r>
-        <w:rPr>
-          <w:noProof/>
-        </w:rPr>
-        <w:t>Type</w:t>
-      </w:r>
-      <w:r>
-        <w:rPr>
-          <w:noProof/>
-        </w:rPr>
-        <w:t xml:space="preserve"> - </w:t>
-      </w:r>
-      <w:r>
-        <w:fldChar w:fldCharType="begin"/>
-      </w:r>
-      <w:r>
-        <w:instrText xml:space="preserve"> MERGEFIELD  &lt;&lt;MedalType&gt;&gt;  \* MERGEFORMAT </w:instrText>
-      </w:r>
-      <w:r>
-        <w:fldChar w:fldCharType="separate"/>
-      </w:r>
-      <w:r>
-        <w:rPr>
-          <w:noProof/>
-        </w:rPr>
-        <w:t>«&lt;&lt;MedalType&gt;&gt;»</w:t>
-      </w:r>
-      <w:r>
-        <w:rPr>
-          <w:noProof/>
-        </w:rPr>
-        <w:fldChar w:fldCharType="end"/>
-      </w:r>
-    </w:p>
-    <w:p>
-      <w:pPr>
-        <w:rPr>
-          <w:noProof/>
-        </w:rPr>
-      </w:pPr>
-      <w:r>
-        <w:rPr>
-          <w:noProof/>
-        </w:rPr>
-        <w:t xml:space="preserve">System Decision - </w:t>
-      </w:r>
-      <w:r>
-        <w:fldChar w:fldCharType="begin"/>
-      </w:r>
-      <w:r>
-        <w:instrText xml:space="preserve"> MERGEFIELD  &lt;&lt;SystemDecision&gt;&gt;  \* MERGEFORMAT </w:instrText>
-      </w:r>
-      <w:r>
-        <w:fldChar w:fldCharType="separate"/>
-      </w:r>
-      <w:r>
-        <w:rPr>
-          <w:noProof/>
-        </w:rPr>
-        <w:t>«&lt;&lt;SystemDecision&gt;&gt;»</w:t>
-      </w:r>
-      <w:r>
-        <w:rPr>
-          <w:noProof/>
-        </w:rPr>
-        <w:fldChar w:fldCharType="end"/>
-      </w:r>
-    </w:p>
-    <w:p>
-      <w:pPr>
-        <w:rPr>
-          <w:noProof/>
-        </w:rPr>
-      </w:pPr>
-    </w:p>
-    <w:p>
-      <w:pPr>
-        <w:pStyle w:val="Heading3"/>
-      </w:pPr>
-      <w:r>
-        <w:t>One of listed variables does not match minimum requirements</w:t>
-      </w:r>
-    </w:p>
-    <w:p>
-      <w:r>
-        <w:t xml:space="preserve">Experian Consumer Score </w:t>
-      </w:r>
-      <w:r>
-        <w:t xml:space="preserve">is </w:t>
-      </w:r>
-      <w:fldSimple w:instr=" MERGEFIELD  &lt;&lt;ExperianConsumerScore&gt;&gt;  \* MERGEFORMAT ">
+      <w:fldSimple w:instr=" MERGEFIELD  &lt;&lt;RegistrationDate&gt;&gt;  \* MERGEFORMAT ">
         <w:r>
           <w:rPr>
             <w:noProof/>
           </w:rPr>
-          <w:t>«&lt;&lt;ExperianConsumerScore&gt;&gt;»</w:t>
+          <w:t>«&lt;&lt;RegistrationDate&gt;&gt;»</w:t>
         </w:r>
       </w:fldSimple>
-      <w:r>
-        <w:rPr>
-          <w:noProof/>
-        </w:rPr>
-        <w:t>(</w:t>
-      </w:r>
-      <w:r>
-        <w:t>should be &gt;= 5</w:t>
-      </w:r>
-      <w:r>
-        <w:t>0</w:t>
-      </w:r>
-      <w:r>
-        <w:t>0);</w:t>
-      </w:r>
-    </w:p>
-    <w:p>
-      <w:r>
-        <w:t xml:space="preserve">Total Annual Turnover is </w:t>
-      </w:r>
-      <w:fldSimple w:instr=" MERGEFIELD  &lt;&lt;TotalAnnualTurnover&gt;&gt;  \* MERGEFORMAT ">
+    </w:p>
+    <w:p>
+      <w:pPr>
+        <w:rPr>
+          <w:noProof/>
+        </w:rPr>
+      </w:pPr>
+      <w:r>
+        <w:rPr>
+          <w:noProof/>
+        </w:rPr>
+        <w:t xml:space="preserve">UserID -  </w:t>
+      </w:r>
+      <w:fldSimple w:instr=" MERGEFIELD  &lt;&lt;UserID&gt;&gt;  \* MERGEFORMAT ">
         <w:r>
           <w:rPr>
             <w:noProof/>
           </w:rPr>
-          <w:t>«&lt;&lt;TotalAnnualTurnover&gt;&gt;»</w:t>
+          <w:t>«&lt;&lt;u</w:t>
         </w:r>
-      </w:fldSimple>
-      <w:r>
-        <w:rPr>
-          <w:noProof/>
-        </w:rPr>
-        <w:t>(</w:t>
-      </w:r>
-      <w:r>
-        <w:t xml:space="preserve">should be &gt;= </w:t>
-      </w:r>
-      <w:r>
-        <w:rPr>
-          <w:noProof/>
-        </w:rPr>
-        <w:t>£</w:t>
-      </w:r>
-      <w:r>
-        <w:t>7,000</w:t>
-      </w:r>
-      <w:r>
-        <w:t>);</w:t>
-      </w:r>
-    </w:p>
-    <w:p>
-      <w:r>
-        <w:t>Total 3-month Turnover</w:t>
-      </w:r>
-      <w:r>
-        <w:t xml:space="preserve"> </w:t>
-      </w:r>
-      <w:r>
-        <w:t xml:space="preserve">is </w:t>
-      </w:r>
-      <w:fldSimple w:instr=" MERGEFIELD  &lt;&lt;Total3MTurnover&gt;&gt;  \* MERGEFORMAT ">
         <w:r>
           <w:rPr>
             <w:noProof/>
           </w:rPr>
-          <w:t>«&lt;&lt;Total3MTurnover&gt;&gt;»</w:t>
+          <w:t>serID&gt;&gt;»</w:t>
         </w:r>
       </w:fldSimple>
+    </w:p>
+    <w:p>
+      <w:pPr>
+        <w:rPr>
+          <w:noProof/>
+        </w:rPr>
+      </w:pPr>
+      <w:r>
+        <w:rPr>
+          <w:noProof/>
+        </w:rPr>
+        <w:t xml:space="preserve">Email – </w:t>
+      </w:r>
+      <w:fldSimple w:instr=" MERGEFIELD  &lt;&lt;Name&gt;&gt;  \* MERGEFORMAT ">
+        <w:r>
+          <w:rPr>
+            <w:noProof/>
+          </w:rPr>
+          <w:t>«&lt;&lt;Name&gt;&gt;»</w:t>
+        </w:r>
+      </w:fldSimple>
+    </w:p>
+    <w:p>
+      <w:pPr>
+        <w:rPr>
+          <w:noProof/>
+        </w:rPr>
+      </w:pPr>
+      <w:r>
+        <w:rPr>
+          <w:noProof/>
+        </w:rPr>
+        <w:t>First</w:t>
+      </w:r>
+      <w:r>
+        <w:rPr>
+          <w:noProof/>
+        </w:rPr>
+        <w:t xml:space="preserve"> </w:t>
+      </w:r>
+      <w:r>
+        <w:rPr>
+          <w:noProof/>
+        </w:rPr>
+        <w:t>N</w:t>
+      </w:r>
+      <w:r>
+        <w:rPr>
+          <w:noProof/>
+        </w:rPr>
+        <w:t xml:space="preserve">ame – </w:t>
+      </w:r>
+      <w:fldSimple w:instr=" MERGEFIELD  &lt;&lt;FirstName&gt;&gt;  \* MERGEFORMAT ">
+        <w:r>
+          <w:rPr>
+            <w:noProof/>
+          </w:rPr>
+          <w:t>«&lt;&lt;FirstName&gt;&gt;»</w:t>
+        </w:r>
+      </w:fldSimple>
+    </w:p>
+    <w:p>
+      <w:r>
+        <w:rPr>
+          <w:noProof/>
+        </w:rPr>
+        <w:t xml:space="preserve">Surname – </w:t>
+      </w:r>
+      <w:fldSimple w:instr=" MERGEFIELD  &lt;&lt;Surname&gt;&gt;  \* MERGEFORMAT ">
+        <w:r>
+          <w:rPr>
+            <w:noProof/>
+          </w:rPr>
+          <w:t>«&lt;&lt;Surname&gt;&gt;»</w:t>
+        </w:r>
+      </w:fldSimple>
+    </w:p>
+    <w:p/>
+    <w:p>
+      <w:pPr>
+        <w:pStyle w:val="Heading3"/>
+      </w:pPr>
+      <w:r>
+        <w:t>Customer’s business Info</w:t>
+      </w:r>
+    </w:p>
+    <w:p>
+      <w:pPr>
+        <w:rPr>
+          <w:noProof/>
+        </w:rPr>
+      </w:pPr>
+      <w:r>
+        <w:t>Number of Marketplaces –</w:t>
+      </w:r>
+      <w:r>
+        <w:rPr>
+          <w:noProof/>
+        </w:rPr>
+        <w:t xml:space="preserve"> </w:t>
+      </w:r>
+      <w:fldSimple w:instr=" MERGEFIELD  &lt;&lt;MP_Counter&gt;&gt;  \* MERGEFORMAT ">
+        <w:r>
+          <w:rPr>
+            <w:noProof/>
+          </w:rPr>
+          <w:t>«&lt;&lt;MP_Counter&gt;&gt;»</w:t>
+        </w:r>
+      </w:fldSimple>
+    </w:p>
+    <w:p>
+      <w:r>
+        <w:rPr>
+          <w:noProof/>
+        </w:rPr>
+        <w:t>Medal</w:t>
+      </w:r>
+      <w:r>
+        <w:rPr>
+          <w:noProof/>
+        </w:rPr>
+        <w:t xml:space="preserve"> </w:t>
+      </w:r>
+      <w:r>
+        <w:rPr>
+          <w:noProof/>
+        </w:rPr>
+        <w:t>Type</w:t>
+      </w:r>
+      <w:r>
+        <w:rPr>
+          <w:noProof/>
+        </w:rPr>
+        <w:t xml:space="preserve"> - </w:t>
+      </w:r>
+      <w:fldSimple w:instr=" MERGEFIELD  &lt;&lt;MedalType&gt;&gt;  \* MERGEFORMAT ">
+        <w:r>
+          <w:rPr>
+            <w:noProof/>
+          </w:rPr>
+          <w:t>«&lt;&lt;MedalType&gt;&gt;»</w:t>
+        </w:r>
+      </w:fldSimple>
+    </w:p>
+    <w:p>
+      <w:pPr>
+        <w:rPr>
+          <w:noProof/>
+        </w:rPr>
+      </w:pPr>
+      <w:r>
+        <w:rPr>
+          <w:noProof/>
+        </w:rPr>
+        <w:t xml:space="preserve">System Decision - </w:t>
+      </w:r>
+      <w:fldSimple w:instr=" MERGEFIELD  &lt;&lt;SystemDecision&gt;&gt;  \* MERGEFORMAT ">
+        <w:r>
+          <w:rPr>
+            <w:noProof/>
+          </w:rPr>
+          <w:t>«&lt;&lt;SystemDecision&gt;&gt;»</w:t>
+        </w:r>
+      </w:fldSimple>
+    </w:p>
+    <w:p>
+      <w:pPr>
+        <w:rPr>
+          <w:noProof/>
+        </w:rPr>
+      </w:pPr>
+    </w:p>
+    <w:p>
+      <w:pPr>
+        <w:pStyle w:val="Heading3"/>
+      </w:pPr>
+      <w:r>
+        <w:t>One of listed</w:t>
+      </w:r>
+      <w:r>
+        <w:t xml:space="preserve"> aggregated </w:t>
+      </w:r>
+      <w:r>
+        <w:t>variables does not match minimum requirements</w:t>
+      </w:r>
+    </w:p>
+    <w:p>
+      <w:r>
+        <w:t xml:space="preserve">Experian Consumer Score </w:t>
+      </w:r>
+      <w:r>
+        <w:t xml:space="preserve">is </w:t>
+      </w:r>
+      <w:r>
+        <w:fldChar w:fldCharType="begin"/>
+      </w:r>
+      <w:r>
+        <w:instrText xml:space="preserve"> MERGEFIELD  &lt;&lt;ExperianConsumerScore&gt;&gt;  \* MERGEFORMAT </w:instrText>
+      </w:r>
+      <w:r>
+        <w:fldChar w:fldCharType="separate"/>
+      </w:r>
+      <w:r>
+        <w:rPr>
+          <w:noProof/>
+        </w:rPr>
+        <w:t>«&lt;&lt;ExperianConsumerScore&gt;&gt;»</w:t>
+      </w:r>
+      <w:r>
+        <w:rPr>
+          <w:noProof/>
+        </w:rPr>
+        <w:fldChar w:fldCharType="end"/>
+      </w:r>
       <w:r>
         <w:rPr>
           <w:noProof/>
@@ -543,17 +388,226 @@
         <w:t>(</w:t>
       </w:r>
       <w:r>
+        <w:t>should be &gt;= 5</w:t>
+      </w:r>
+      <w:r>
+        <w:t>0</w:t>
+      </w:r>
+      <w:r>
+        <w:t>0);</w:t>
+      </w:r>
+    </w:p>
+    <w:p>
+      <w:r>
+        <w:t xml:space="preserve">Total Annual Turnover is </w:t>
+      </w:r>
+      <w:r>
+        <w:fldChar w:fldCharType="begin"/>
+      </w:r>
+      <w:r>
+        <w:instrText xml:space="preserve"> MERGEFIELD  &lt;&lt;TotalAnnualTurnover&gt;&gt;  \* MERGEFORMAT </w:instrText>
+      </w:r>
+      <w:r>
+        <w:fldChar w:fldCharType="separate"/>
+      </w:r>
+      <w:r>
+        <w:rPr>
+          <w:noProof/>
+        </w:rPr>
+        <w:t>«&lt;&lt;TotalAnnualTurnover&gt;&gt;»</w:t>
+      </w:r>
+      <w:r>
+        <w:rPr>
+          <w:noProof/>
+        </w:rPr>
+        <w:fldChar w:fldCharType="end"/>
+      </w:r>
+      <w:r>
+        <w:rPr>
+          <w:noProof/>
+        </w:rPr>
+        <w:t>(</w:t>
+      </w:r>
+      <w:r>
         <w:t xml:space="preserve">should be &gt;= </w:t>
       </w:r>
       <w:r>
+        <w:rPr>
+          <w:noProof/>
+        </w:rPr>
         <w:t>£</w:t>
       </w:r>
       <w:r>
+        <w:t>7,000</w:t>
+      </w:r>
+      <w:r>
+        <w:t>);</w:t>
+      </w:r>
+    </w:p>
+    <w:p>
+      <w:r>
+        <w:t>Total 3-month Turnover</w:t>
+      </w:r>
+      <w:r>
+        <w:t xml:space="preserve"> </w:t>
+      </w:r>
+      <w:r>
+        <w:t xml:space="preserve">is </w:t>
+      </w:r>
+      <w:r>
+        <w:fldChar w:fldCharType="begin"/>
+      </w:r>
+      <w:r>
+        <w:instrText xml:space="preserve"> MERGEFIELD  &lt;&lt;Total3MTurnover&gt;&gt;  \* MERGEFORMAT </w:instrText>
+      </w:r>
+      <w:r>
+        <w:fldChar w:fldCharType="separate"/>
+      </w:r>
+      <w:r>
+        <w:rPr>
+          <w:noProof/>
+        </w:rPr>
+        <w:t>«&lt;&lt;Total3MTurnover&gt;&gt;»</w:t>
+      </w:r>
+      <w:r>
+        <w:rPr>
+          <w:noProof/>
+        </w:rPr>
+        <w:fldChar w:fldCharType="end"/>
+      </w:r>
+      <w:r>
+        <w:rPr>
+          <w:noProof/>
+        </w:rPr>
+        <w:t>(</w:t>
+      </w:r>
+      <w:r>
+        <w:t xml:space="preserve">should be &gt;= </w:t>
+      </w:r>
+      <w:r>
+        <w:t>£</w:t>
+      </w:r>
+      <w:r>
         <w:t>1,500).</w:t>
       </w:r>
     </w:p>
     <w:p/>
-    <w:p/>
+    <w:p>
+      <w:pPr>
+        <w:pStyle w:val="Heading3"/>
+      </w:pPr>
+      <w:r>
+        <w:t>One of listed</w:t>
+      </w:r>
+      <w:r>
+        <w:t xml:space="preserve"> PayPal</w:t>
+      </w:r>
+      <w:r>
+        <w:t xml:space="preserve"> variables does not match minimum requ</w:t>
+      </w:r>
+      <w:bookmarkStart w:id="0" w:name="_GoBack"/>
+      <w:bookmarkEnd w:id="0"/>
+      <w:r>
+        <w:t>irements</w:t>
+      </w:r>
+    </w:p>
+    <w:p>
+      <w:r>
+        <w:t xml:space="preserve">Number of PayPal stores </w:t>
+      </w:r>
+      <w:r>
+        <w:t xml:space="preserve">is </w:t>
+      </w:r>
+      <w:fldSimple w:instr=" MERGEFIELD  &lt;&lt;PayPalStoresNum&gt;&gt;  \* MERGEFORMAT ">
+        <w:r>
+          <w:rPr>
+            <w:noProof/>
+          </w:rPr>
+          <w:t>«&lt;&lt;PayPalStoresNum&gt;&gt;»</w:t>
+        </w:r>
+      </w:fldSimple>
+      <w:r>
+        <w:t>;</w:t>
+      </w:r>
+    </w:p>
+    <w:p>
+      <w:r>
+        <w:t xml:space="preserve">PayPal </w:t>
+      </w:r>
+      <w:r>
+        <w:t xml:space="preserve">Annual Turnover is </w:t>
+      </w:r>
+      <w:fldSimple w:instr=" MERGEFIELD  &lt;&lt;PayPalAnnualTurnover&gt;&gt;  \* MERGEFORMAT ">
+        <w:r>
+          <w:rPr>
+            <w:noProof/>
+          </w:rPr>
+          <w:t>«&lt;&lt;PayPalAnnualTurnover&gt;&gt;»</w:t>
+        </w:r>
+      </w:fldSimple>
+      <w:r>
+        <w:rPr>
+          <w:noProof/>
+        </w:rPr>
+        <w:t>(</w:t>
+      </w:r>
+      <w:r>
+        <w:t xml:space="preserve">should be &gt;= </w:t>
+      </w:r>
+      <w:r>
+        <w:rPr>
+          <w:noProof/>
+        </w:rPr>
+        <w:t>£</w:t>
+      </w:r>
+      <w:r>
+        <w:t>7,000</w:t>
+      </w:r>
+      <w:r>
+        <w:t>);</w:t>
+      </w:r>
+    </w:p>
+    <w:p>
+      <w:r>
+        <w:t xml:space="preserve">PayPal </w:t>
+      </w:r>
+      <w:r>
+        <w:t>3-month Turnover</w:t>
+      </w:r>
+      <w:r>
+        <w:t xml:space="preserve"> is </w:t>
+      </w:r>
+      <w:fldSimple w:instr=" MERGEFIELD  &lt;&lt;PayPal3MTurnover&gt;&gt;  \* MERGEFORMAT ">
+        <w:r>
+          <w:rPr>
+            <w:noProof/>
+          </w:rPr>
+          <w:t>«&lt;&lt;PayPal3MTurnover&gt;&gt;»</w:t>
+        </w:r>
+      </w:fldSimple>
+      <w:r>
+        <w:rPr>
+          <w:noProof/>
+        </w:rPr>
+        <w:t>(</w:t>
+      </w:r>
+      <w:r>
+        <w:t xml:space="preserve">should be &gt;= </w:t>
+      </w:r>
+      <w:r>
+        <w:t>£</w:t>
+      </w:r>
+      <w:r>
+        <w:t>1,500).</w:t>
+      </w:r>
+    </w:p>
+    <w:p>
+      <w:pPr>
+        <w:rPr>
+          <w:b/>
+        </w:rPr>
+      </w:pPr>
+    </w:p>
     <w:p>
       <w:pPr>
         <w:rPr>
@@ -1029,45 +1083,39 @@
   <w:docDefaults>
     <w:rPrDefault>
       <w:rPr>
-        <w:rFonts w:asciiTheme="minorHAnsi" w:eastAsiaTheme="minorEastAsia" w:hAnsiTheme="minorHAnsi" w:cstheme="minorBidi"/>
-        <w:sz w:val="22"/>
-        <w:szCs w:val="22"/>
+        <w:rFonts w:ascii="Calibri" w:eastAsia="Calibri" w:hAnsi="Calibri" w:cs="Times New Roman"/>
         <w:lang w:val="ru-RU" w:eastAsia="ru-RU" w:bidi="ar-SA"/>
       </w:rPr>
     </w:rPrDefault>
-    <w:pPrDefault>
-      <w:pPr>
-        <w:spacing w:after="200" w:line="276" w:lineRule="auto"/>
-      </w:pPr>
-    </w:pPrDefault>
+    <w:pPrDefault/>
   </w:docDefaults>
   <w:latentStyles w:defLockedState="0" w:defUIPriority="99" w:defSemiHidden="1" w:defUnhideWhenUsed="1" w:defQFormat="0" w:count="267">
-    <w:lsdException w:name="Normal" w:semiHidden="0" w:uiPriority="0" w:unhideWhenUsed="0" w:qFormat="1"/>
-    <w:lsdException w:name="heading 1" w:semiHidden="0" w:uiPriority="9" w:unhideWhenUsed="0" w:qFormat="1"/>
-    <w:lsdException w:name="heading 2" w:uiPriority="9" w:qFormat="1"/>
-    <w:lsdException w:name="heading 3" w:uiPriority="9" w:qFormat="1"/>
-    <w:lsdException w:name="heading 4" w:uiPriority="9" w:qFormat="1"/>
-    <w:lsdException w:name="heading 5" w:uiPriority="9" w:qFormat="1"/>
-    <w:lsdException w:name="heading 6" w:uiPriority="9" w:qFormat="1"/>
-    <w:lsdException w:name="heading 7" w:uiPriority="9" w:qFormat="1"/>
-    <w:lsdException w:name="heading 8" w:uiPriority="9" w:qFormat="1"/>
-    <w:lsdException w:name="heading 9" w:uiPriority="9" w:qFormat="1"/>
-    <w:lsdException w:name="toc 1" w:uiPriority="39"/>
-    <w:lsdException w:name="toc 2" w:uiPriority="39"/>
-    <w:lsdException w:name="toc 3" w:uiPriority="39"/>
-    <w:lsdException w:name="toc 4" w:uiPriority="39"/>
-    <w:lsdException w:name="toc 5" w:uiPriority="39"/>
-    <w:lsdException w:name="toc 6" w:uiPriority="39"/>
-    <w:lsdException w:name="toc 7" w:uiPriority="39"/>
-    <w:lsdException w:name="toc 8" w:uiPriority="39"/>
-    <w:lsdException w:name="toc 9" w:uiPriority="39"/>
-    <w:lsdException w:name="caption" w:uiPriority="35" w:qFormat="1"/>
-    <w:lsdException w:name="Title" w:semiHidden="0" w:uiPriority="10" w:unhideWhenUsed="0" w:qFormat="1"/>
-    <w:lsdException w:name="Default Paragraph Font" w:uiPriority="1"/>
-    <w:lsdException w:name="Subtitle" w:semiHidden="0" w:uiPriority="11" w:unhideWhenUsed="0" w:qFormat="1"/>
-    <w:lsdException w:name="Strong" w:semiHidden="0" w:uiPriority="22" w:unhideWhenUsed="0" w:qFormat="1"/>
-    <w:lsdException w:name="Emphasis" w:semiHidden="0" w:uiPriority="20" w:unhideWhenUsed="0" w:qFormat="1"/>
-    <w:lsdException w:name="Table Grid" w:semiHidden="0" w:uiPriority="59" w:unhideWhenUsed="0"/>
+    <w:lsdException w:name="Normal" w:locked="1" w:semiHidden="0" w:uiPriority="0" w:unhideWhenUsed="0" w:qFormat="1"/>
+    <w:lsdException w:name="heading 1" w:locked="1" w:semiHidden="0" w:uiPriority="0" w:unhideWhenUsed="0" w:qFormat="1"/>
+    <w:lsdException w:name="heading 2" w:locked="1" w:semiHidden="0" w:uiPriority="0" w:unhideWhenUsed="0" w:qFormat="1"/>
+    <w:lsdException w:name="heading 3" w:locked="1" w:uiPriority="0" w:qFormat="1"/>
+    <w:lsdException w:name="heading 4" w:locked="1" w:uiPriority="0" w:qFormat="1"/>
+    <w:lsdException w:name="heading 5" w:locked="1" w:uiPriority="0" w:qFormat="1"/>
+    <w:lsdException w:name="heading 6" w:locked="1" w:uiPriority="0" w:qFormat="1"/>
+    <w:lsdException w:name="heading 7" w:locked="1" w:uiPriority="0" w:qFormat="1"/>
+    <w:lsdException w:name="heading 8" w:locked="1" w:uiPriority="0" w:qFormat="1"/>
+    <w:lsdException w:name="heading 9" w:locked="1" w:uiPriority="0" w:qFormat="1"/>
+    <w:lsdException w:name="toc 1" w:locked="1" w:semiHidden="0" w:uiPriority="0" w:unhideWhenUsed="0"/>
+    <w:lsdException w:name="toc 2" w:locked="1" w:semiHidden="0" w:uiPriority="0" w:unhideWhenUsed="0"/>
+    <w:lsdException w:name="toc 3" w:locked="1" w:semiHidden="0" w:uiPriority="0" w:unhideWhenUsed="0"/>
+    <w:lsdException w:name="toc 4" w:locked="1" w:semiHidden="0" w:uiPriority="0" w:unhideWhenUsed="0"/>
+    <w:lsdException w:name="toc 5" w:locked="1" w:semiHidden="0" w:uiPriority="0" w:unhideWhenUsed="0"/>
+    <w:lsdException w:name="toc 6" w:locked="1" w:semiHidden="0" w:uiPriority="0" w:unhideWhenUsed="0"/>
+    <w:lsdException w:name="toc 7" w:locked="1" w:semiHidden="0" w:uiPriority="0" w:unhideWhenUsed="0"/>
+    <w:lsdException w:name="toc 8" w:locked="1" w:semiHidden="0" w:uiPriority="0" w:unhideWhenUsed="0"/>
+    <w:lsdException w:name="toc 9" w:locked="1" w:semiHidden="0" w:uiPriority="0" w:unhideWhenUsed="0"/>
+    <w:lsdException w:name="caption" w:locked="1" w:uiPriority="0" w:qFormat="1"/>
+    <w:lsdException w:name="Title" w:locked="1" w:semiHidden="0" w:uiPriority="0" w:unhideWhenUsed="0" w:qFormat="1"/>
+    <w:lsdException w:name="Default Paragraph Font" w:locked="1" w:semiHidden="0" w:uiPriority="0" w:unhideWhenUsed="0"/>
+    <w:lsdException w:name="Subtitle" w:locked="1" w:semiHidden="0" w:uiPriority="0" w:unhideWhenUsed="0" w:qFormat="1"/>
+    <w:lsdException w:name="Strong" w:locked="1" w:semiHidden="0" w:uiPriority="0" w:unhideWhenUsed="0" w:qFormat="1"/>
+    <w:lsdException w:name="Emphasis" w:locked="1" w:semiHidden="0" w:uiPriority="0" w:unhideWhenUsed="0" w:qFormat="1"/>
+    <w:lsdException w:name="Table Grid" w:locked="1" w:semiHidden="0" w:uiPriority="0" w:unhideWhenUsed="0"/>
     <w:lsdException w:name="Placeholder Text" w:unhideWhenUsed="0"/>
     <w:lsdException w:name="No Spacing" w:semiHidden="0" w:uiPriority="1" w:unhideWhenUsed="0" w:qFormat="1"/>
     <w:lsdException w:name="Light Shading" w:semiHidden="0" w:uiPriority="60" w:unhideWhenUsed="0"/>
@@ -1183,6 +1231,81 @@
   <w:style w:type="paragraph" w:default="1" w:styleId="Normal">
     <w:name w:val="Normal"/>
     <w:qFormat/>
+    <w:rsid w:val="003B714F"/>
+    <w:rPr>
+      <w:rFonts w:ascii="Times New Roman" w:hAnsi="Times New Roman"/>
+      <w:sz w:val="24"/>
+      <w:szCs w:val="24"/>
+      <w:lang w:val="en-US" w:eastAsia="en-US"/>
+    </w:rPr>
+  </w:style>
+  <w:style w:type="paragraph" w:styleId="Heading1">
+    <w:name w:val="heading 1"/>
+    <w:basedOn w:val="Normal"/>
+    <w:next w:val="Normal"/>
+    <w:link w:val="Heading1Char"/>
+    <w:qFormat/>
+    <w:locked/>
+    <w:rsid w:val="00121FA0"/>
+    <w:pPr>
+      <w:keepNext/>
+      <w:keepLines/>
+      <w:spacing w:before="480"/>
+      <w:outlineLvl w:val="0"/>
+    </w:pPr>
+    <w:rPr>
+      <w:rFonts w:asciiTheme="majorHAnsi" w:eastAsiaTheme="majorEastAsia" w:hAnsiTheme="majorHAnsi" w:cstheme="majorBidi"/>
+      <w:b/>
+      <w:bCs/>
+      <w:color w:val="365F91" w:themeColor="accent1" w:themeShade="BF"/>
+      <w:sz w:val="28"/>
+      <w:szCs w:val="28"/>
+    </w:rPr>
+  </w:style>
+  <w:style w:type="paragraph" w:styleId="Heading2">
+    <w:name w:val="heading 2"/>
+    <w:basedOn w:val="Normal"/>
+    <w:next w:val="Normal"/>
+    <w:link w:val="Heading2Char"/>
+    <w:uiPriority w:val="99"/>
+    <w:qFormat/>
+    <w:rsid w:val="005124E2"/>
+    <w:pPr>
+      <w:keepNext/>
+      <w:keepLines/>
+      <w:spacing w:before="200"/>
+      <w:outlineLvl w:val="1"/>
+    </w:pPr>
+    <w:rPr>
+      <w:rFonts w:ascii="Cambria" w:eastAsia="Times New Roman" w:hAnsi="Cambria"/>
+      <w:b/>
+      <w:bCs/>
+      <w:color w:val="4F81BD"/>
+      <w:sz w:val="26"/>
+      <w:szCs w:val="26"/>
+    </w:rPr>
+  </w:style>
+  <w:style w:type="paragraph" w:styleId="Heading3">
+    <w:name w:val="heading 3"/>
+    <w:basedOn w:val="Normal"/>
+    <w:next w:val="Normal"/>
+    <w:link w:val="Heading3Char"/>
+    <w:unhideWhenUsed/>
+    <w:qFormat/>
+    <w:locked/>
+    <w:rsid w:val="00121FA0"/>
+    <w:pPr>
+      <w:keepNext/>
+      <w:keepLines/>
+      <w:spacing w:before="200"/>
+      <w:outlineLvl w:val="2"/>
+    </w:pPr>
+    <w:rPr>
+      <w:rFonts w:asciiTheme="majorHAnsi" w:eastAsiaTheme="majorEastAsia" w:hAnsiTheme="majorHAnsi" w:cstheme="majorBidi"/>
+      <w:b/>
+      <w:bCs/>
+      <w:color w:val="4F81BD" w:themeColor="accent1"/>
+    </w:rPr>
   </w:style>
   <w:style w:type="character" w:default="1" w:styleId="DefaultParagraphFont">
     <w:name w:val="Default Paragraph Font"/>
@@ -1210,6 +1333,105 @@
     <w:uiPriority w:val="99"/>
     <w:semiHidden/>
     <w:unhideWhenUsed/>
+  </w:style>
+  <w:style w:type="character" w:customStyle="1" w:styleId="Heading2Char">
+    <w:name w:val="Heading 2 Char"/>
+    <w:link w:val="Heading2"/>
+    <w:uiPriority w:val="99"/>
+    <w:locked/>
+    <w:rsid w:val="005124E2"/>
+    <w:rPr>
+      <w:rFonts w:ascii="Cambria" w:hAnsi="Cambria" w:cs="Times New Roman"/>
+      <w:b/>
+      <w:bCs/>
+      <w:color w:val="4F81BD"/>
+      <w:sz w:val="26"/>
+      <w:szCs w:val="26"/>
+    </w:rPr>
+  </w:style>
+  <w:style w:type="character" w:styleId="Hyperlink">
+    <w:name w:val="Hyperlink"/>
+    <w:uiPriority w:val="99"/>
+    <w:rsid w:val="003B714F"/>
+    <w:rPr>
+      <w:rFonts w:cs="Times New Roman"/>
+      <w:color w:val="0000FF"/>
+      <w:u w:val="single"/>
+    </w:rPr>
+  </w:style>
+  <w:style w:type="paragraph" w:styleId="NormalWeb">
+    <w:name w:val="Normal (Web)"/>
+    <w:basedOn w:val="Normal"/>
+    <w:uiPriority w:val="99"/>
+    <w:rsid w:val="003B714F"/>
+    <w:pPr>
+      <w:spacing w:before="100" w:beforeAutospacing="1" w:after="100" w:afterAutospacing="1"/>
+    </w:pPr>
+  </w:style>
+  <w:style w:type="character" w:styleId="FollowedHyperlink">
+    <w:name w:val="FollowedHyperlink"/>
+    <w:uiPriority w:val="99"/>
+    <w:semiHidden/>
+    <w:rsid w:val="003B714F"/>
+    <w:rPr>
+      <w:rFonts w:cs="Times New Roman"/>
+      <w:color w:val="800080"/>
+      <w:u w:val="single"/>
+    </w:rPr>
+  </w:style>
+  <w:style w:type="character" w:styleId="BookTitle">
+    <w:name w:val="Book Title"/>
+    <w:uiPriority w:val="99"/>
+    <w:qFormat/>
+    <w:rsid w:val="005E67BA"/>
+    <w:rPr>
+      <w:rFonts w:cs="Times New Roman"/>
+      <w:b/>
+      <w:bCs/>
+      <w:smallCaps/>
+      <w:spacing w:val="5"/>
+    </w:rPr>
+  </w:style>
+  <w:style w:type="character" w:styleId="Emphasis">
+    <w:name w:val="Emphasis"/>
+    <w:basedOn w:val="DefaultParagraphFont"/>
+    <w:qFormat/>
+    <w:locked/>
+    <w:rsid w:val="00121FA0"/>
+    <w:rPr>
+      <w:i/>
+      <w:iCs/>
+    </w:rPr>
+  </w:style>
+  <w:style w:type="character" w:customStyle="1" w:styleId="Heading1Char">
+    <w:name w:val="Heading 1 Char"/>
+    <w:basedOn w:val="DefaultParagraphFont"/>
+    <w:link w:val="Heading1"/>
+    <w:rsid w:val="00121FA0"/>
+    <w:rPr>
+      <w:rFonts w:asciiTheme="majorHAnsi" w:eastAsiaTheme="majorEastAsia" w:hAnsiTheme="majorHAnsi" w:cstheme="majorBidi"/>
+      <w:b/>
+      <w:bCs/>
+      <w:color w:val="365F91" w:themeColor="accent1" w:themeShade="BF"/>
+      <w:sz w:val="28"/>
+      <w:szCs w:val="28"/>
+      <w:lang w:val="en-US" w:eastAsia="en-US"/>
+    </w:rPr>
+  </w:style>
+  <w:style w:type="character" w:customStyle="1" w:styleId="Heading3Char">
+    <w:name w:val="Heading 3 Char"/>
+    <w:basedOn w:val="DefaultParagraphFont"/>
+    <w:link w:val="Heading3"/>
+    <w:rsid w:val="00121FA0"/>
+    <w:rPr>
+      <w:rFonts w:asciiTheme="majorHAnsi" w:eastAsiaTheme="majorEastAsia" w:hAnsiTheme="majorHAnsi" w:cstheme="majorBidi"/>
+      <w:b/>
+      <w:bCs/>
+      <w:color w:val="4F81BD" w:themeColor="accent1"/>
+      <w:sz w:val="24"/>
+      <w:szCs w:val="24"/>
+      <w:lang w:val="en-US" w:eastAsia="en-US"/>
+    </w:rPr>
   </w:style>
 </w:styles>
 </file>

</xml_diff>

<commit_message>
+ Rejection on Default Experian Account data
</commit_message>
<xml_diff>
--- a/Items/Templates/User is rejected by the strategy.docx
+++ b/Items/Templates/User is rejected by the strategy.docx
@@ -388,13 +388,31 @@
         <w:t>(</w:t>
       </w:r>
       <w:r>
-        <w:t>should be &gt;= 5</w:t>
-      </w:r>
-      <w:r>
-        <w:t>0</w:t>
-      </w:r>
-      <w:r>
-        <w:t>0);</w:t>
+        <w:t xml:space="preserve">should be &gt;= </w:t>
+      </w:r>
+      <w:r>
+        <w:fldChar w:fldCharType="begin"/>
+      </w:r>
+      <w:r>
+        <w:instrText xml:space="preserve"> MERGEFIELD  &lt;&lt;CVExperianConsumerScore&gt;&gt;  \* MERGEFORMAT </w:instrText>
+      </w:r>
+      <w:r>
+        <w:fldChar w:fldCharType="separate"/>
+      </w:r>
+      <w:r>
+        <w:rPr>
+          <w:noProof/>
+        </w:rPr>
+        <w:t>«&lt;&lt;CVExperianConsumerScore&gt;&gt;»</w:t>
+      </w:r>
+      <w:r>
+        <w:rPr>
+          <w:noProof/>
+        </w:rPr>
+        <w:fldChar w:fldCharType="end"/>
+      </w:r>
+      <w:r>
+        <w:t>);</w:t>
       </w:r>
     </w:p>
     <w:p>
@@ -438,7 +456,25 @@
         <w:t>£</w:t>
       </w:r>
       <w:r>
-        <w:t>7,000</w:t>
+        <w:fldChar w:fldCharType="begin"/>
+      </w:r>
+      <w:r>
+        <w:instrText xml:space="preserve"> MERGEFIELD  &lt;&lt;CVTotalAnnualTurnover&gt;&gt;  \* MERGEFORMAT </w:instrText>
+      </w:r>
+      <w:r>
+        <w:fldChar w:fldCharType="separate"/>
+      </w:r>
+      <w:r>
+        <w:rPr>
+          <w:noProof/>
+        </w:rPr>
+        <w:t>«&lt;&lt;CVTotalAnnualTurnover&gt;&gt;»</w:t>
+      </w:r>
+      <w:r>
+        <w:rPr>
+          <w:noProof/>
+        </w:rPr>
+        <w:fldChar w:fldCharType="end"/>
       </w:r>
       <w:r>
         <w:t>);</w:t>
@@ -458,7 +494,10 @@
         <w:fldChar w:fldCharType="begin"/>
       </w:r>
       <w:r>
-        <w:instrText xml:space="preserve"> MERGEFIELD  &lt;&lt;Total3MTurnover&gt;&gt;  \* MERGEFORMAT </w:instrText>
+        <w:instrText xml:space="preserve"> MERGEFIELD</w:instrText>
+      </w:r>
+      <w:r>
+        <w:instrText xml:space="preserve">  &lt;&lt;Total3MTurnover&gt;&gt;  \* MERGEFORMAT </w:instrText>
       </w:r>
       <w:r>
         <w:fldChar w:fldCharType="separate"/>
@@ -488,7 +527,28 @@
         <w:t>£</w:t>
       </w:r>
       <w:r>
-        <w:t>1,500).</w:t>
+        <w:fldChar w:fldCharType="begin"/>
+      </w:r>
+      <w:r>
+        <w:instrText xml:space="preserve"> MERGEFIELD  &lt;&lt;CVTotal3MTurnover&gt;&gt;  \* MERGEFORMAT </w:instrText>
+      </w:r>
+      <w:r>
+        <w:fldChar w:fldCharType="separate"/>
+      </w:r>
+      <w:r>
+        <w:rPr>
+          <w:noProof/>
+        </w:rPr>
+        <w:t>«&lt;&lt;CVTotal3MTurnover&gt;&gt;»</w:t>
+      </w:r>
+      <w:r>
+        <w:rPr>
+          <w:noProof/>
+        </w:rPr>
+        <w:fldChar w:fldCharType="end"/>
+      </w:r>
+      <w:r>
+        <w:t>).</w:t>
       </w:r>
     </w:p>
     <w:p/>
@@ -497,26 +557,12 @@
         <w:pStyle w:val="Heading3"/>
       </w:pPr>
       <w:r>
-        <w:t>One of listed</w:t>
-      </w:r>
-      <w:r>
-        <w:t xml:space="preserve"> PayPal</w:t>
-      </w:r>
-      <w:r>
-        <w:t xml:space="preserve"> variables does not match minimum requ</w:t>
-      </w:r>
-      <w:bookmarkStart w:id="0" w:name="_GoBack"/>
-      <w:bookmarkEnd w:id="0"/>
-      <w:r>
-        <w:t>irements</w:t>
-      </w:r>
-    </w:p>
-    <w:p>
-      <w:r>
-        <w:t xml:space="preserve">Number of PayPal stores </w:t>
-      </w:r>
-      <w:r>
-        <w:t xml:space="preserve">is </w:t>
+        <w:t>One of listed PayPal variables does not match minimum requirements</w:t>
+      </w:r>
+    </w:p>
+    <w:p>
+      <w:r>
+        <w:t xml:space="preserve">Number of PayPal stores is </w:t>
       </w:r>
       <w:fldSimple w:instr=" MERGEFIELD  &lt;&lt;PayPalStoresNum&gt;&gt;  \* MERGEFORMAT ">
         <w:r>
@@ -561,7 +607,28 @@
         <w:t>£</w:t>
       </w:r>
       <w:r>
-        <w:t>7,000</w:t>
+        <w:fldChar w:fldCharType="begin"/>
+      </w:r>
+      <w:r>
+        <w:instrText xml:space="preserve"> MERGEFIELD  &lt;&lt;CVPayPalAnnualTurnover&gt;&gt;  \* MERGEFORMAT</w:instrText>
+      </w:r>
+      <w:r>
+        <w:instrText xml:space="preserve"> </w:instrText>
+      </w:r>
+      <w:r>
+        <w:fldChar w:fldCharType="separate"/>
+      </w:r>
+      <w:r>
+        <w:rPr>
+          <w:noProof/>
+        </w:rPr>
+        <w:t>«&lt;&lt;CVPayPalAnnualTurnover&gt;&gt;»</w:t>
+      </w:r>
+      <w:r>
+        <w:rPr>
+          <w:noProof/>
+        </w:rPr>
+        <w:fldChar w:fldCharType="end"/>
       </w:r>
       <w:r>
         <w:t>);</w:t>
@@ -598,7 +665,28 @@
         <w:t>£</w:t>
       </w:r>
       <w:r>
-        <w:t>1,500).</w:t>
+        <w:fldChar w:fldCharType="begin"/>
+      </w:r>
+      <w:r>
+        <w:instrText xml:space="preserve"> MERGEFIELD  &lt;&lt;CVPayPal3MTurnover&gt;&gt;  \* MERGEFORMAT </w:instrText>
+      </w:r>
+      <w:r>
+        <w:fldChar w:fldCharType="separate"/>
+      </w:r>
+      <w:r>
+        <w:rPr>
+          <w:noProof/>
+        </w:rPr>
+        <w:t>«&lt;&lt;CVPayPal3MTurnover&gt;&gt;»</w:t>
+      </w:r>
+      <w:r>
+        <w:rPr>
+          <w:noProof/>
+        </w:rPr>
+        <w:fldChar w:fldCharType="end"/>
+      </w:r>
+      <w:r>
+        <w:t>).</w:t>
       </w:r>
     </w:p>
     <w:p>
@@ -610,10 +698,133 @@
     </w:p>
     <w:p>
       <w:pPr>
-        <w:rPr>
-          <w:b/>
-        </w:rPr>
+        <w:pStyle w:val="Heading3"/>
       </w:pPr>
+      <w:r>
+        <w:t>Info on Experian default accounts</w:t>
+      </w:r>
+    </w:p>
+    <w:p>
+      <w:r>
+        <w:t xml:space="preserve">Experian Consumer Score </w:t>
+      </w:r>
+      <w:r>
+        <w:t xml:space="preserve">is </w:t>
+      </w:r>
+      <w:fldSimple w:instr=" MERGEFIELD  &lt;&lt;ExperianConsumerScore&gt;&gt;  \* MERGEFORMAT ">
+        <w:r>
+          <w:rPr>
+            <w:noProof/>
+          </w:rPr>
+          <w:t>«&lt;&lt;ExperianConsumerScore&gt;&gt;»</w:t>
+        </w:r>
+      </w:fldSimple>
+      <w:r>
+        <w:rPr>
+          <w:noProof/>
+        </w:rPr>
+        <w:t>(</w:t>
+      </w:r>
+      <w:r>
+        <w:t xml:space="preserve">should be &gt;= </w:t>
+      </w:r>
+      <w:r>
+        <w:fldChar w:fldCharType="begin"/>
+      </w:r>
+      <w:r>
+        <w:instrText xml:space="preserve"> MERGEFIELD  &lt;&lt;CVExperianConsumerScoreDefAcc&gt;&gt;  \* MERGEFORMAT </w:instrText>
+      </w:r>
+      <w:r>
+        <w:fldChar w:fldCharType="separate"/>
+      </w:r>
+      <w:r>
+        <w:rPr>
+          <w:noProof/>
+        </w:rPr>
+        <w:t>«&lt;&lt;CVExperianConsumerScoreDefAcc&gt;&gt;»</w:t>
+      </w:r>
+      <w:r>
+        <w:rPr>
+          <w:noProof/>
+        </w:rPr>
+        <w:fldChar w:fldCharType="end"/>
+      </w:r>
+      <w:r>
+        <w:t>);</w:t>
+      </w:r>
+    </w:p>
+    <w:p>
+      <w:r>
+        <w:t xml:space="preserve">Experian </w:t>
+      </w:r>
+      <w:r>
+        <w:t>Default Accounts number</w:t>
+      </w:r>
+      <w:r>
+        <w:t xml:space="preserve"> </w:t>
+      </w:r>
+      <w:r>
+        <w:t xml:space="preserve">is </w:t>
+      </w:r>
+      <w:r>
+        <w:fldChar w:fldCharType="begin"/>
+      </w:r>
+      <w:r>
+        <w:instrText xml:space="preserve"> MERGEFIELD  &lt;&lt;ExperianDefAccNum&gt;&gt;  \* MERGEFORMAT </w:instrText>
+      </w:r>
+      <w:r>
+        <w:fldChar w:fldCharType="separate"/>
+      </w:r>
+      <w:r>
+        <w:rPr>
+          <w:noProof/>
+        </w:rPr>
+        <w:t>«&lt;&lt;ExperianDefAccNum&gt;&gt;»</w:t>
+      </w:r>
+      <w:r>
+        <w:rPr>
+          <w:noProof/>
+        </w:rPr>
+        <w:fldChar w:fldCharType="end"/>
+      </w:r>
+      <w:r>
+        <w:rPr>
+          <w:noProof/>
+        </w:rPr>
+        <w:t>(</w:t>
+      </w:r>
+      <w:r>
+        <w:t xml:space="preserve">should be &gt;= </w:t>
+      </w:r>
+      <w:r>
+        <w:fldChar w:fldCharType="begin"/>
+      </w:r>
+      <w:r>
+        <w:instrText xml:space="preserve"> MERGEFIELD  &lt;&lt;CVExperianDefAccNum&gt;&gt;  \* MERGEFORMAT </w:instrText>
+      </w:r>
+      <w:r>
+        <w:fldChar w:fldCharType="separate"/>
+      </w:r>
+      <w:r>
+        <w:rPr>
+          <w:noProof/>
+        </w:rPr>
+        <w:t>«&lt;&lt;CVExperianDefAccNum&gt;&gt;»</w:t>
+      </w:r>
+      <w:r>
+        <w:rPr>
+          <w:noProof/>
+        </w:rPr>
+        <w:fldChar w:fldCharType="end"/>
+      </w:r>
+      <w:r>
+        <w:t>);</w:t>
+      </w:r>
+    </w:p>
+    <w:p/>
+    <w:p>
+      <w:bookmarkStart w:id="0" w:name="_GoBack"/>
+      <w:bookmarkEnd w:id="0"/>
     </w:p>
     <w:p>
       <w:pPr>
@@ -712,7 +923,7 @@
     </w:p>
     <w:sectPr>
       <w:pgSz w:w="11906" w:h="16838"/>
-      <w:pgMar w:top="1134" w:right="850" w:bottom="1134" w:left="1701" w:header="720" w:footer="720" w:gutter="0"/>
+      <w:pgMar w:top="426" w:right="850" w:bottom="1134" w:left="1701" w:header="720" w:footer="720" w:gutter="0"/>
       <w:cols w:space="720"/>
       <w:docGrid w:linePitch="360"/>
     </w:sectPr>

</xml_diff>

<commit_message>
*  Experian default accounts Vars are added to reject template
</commit_message>
<xml_diff>
--- a/Items/Templates/User is rejected by the strategy.docx
+++ b/Items/Templates/User is rejected by the strategy.docx
@@ -132,14 +132,27 @@
         </w:rPr>
         <w:t xml:space="preserve"> -  </w:t>
       </w:r>
-      <w:fldSimple w:instr=" MERGEFIELD  &lt;&lt;RegistrationDate&gt;&gt;  \* MERGEFORMAT ">
-        <w:r>
-          <w:rPr>
-            <w:noProof/>
-          </w:rPr>
-          <w:t>«&lt;&lt;RegistrationDate&gt;&gt;»</w:t>
-        </w:r>
-      </w:fldSimple>
+      <w:r>
+        <w:fldChar w:fldCharType="begin"/>
+      </w:r>
+      <w:r>
+        <w:instrText xml:space="preserve"> MERGEFIELD  &lt;&lt;RegistrationDate&gt;&gt;  \* MERGEFORMAT </w:instrText>
+      </w:r>
+      <w:r>
+        <w:fldChar w:fldCharType="separate"/>
+      </w:r>
+      <w:r>
+        <w:rPr>
+          <w:noProof/>
+        </w:rPr>
+        <w:t>«&lt;&lt;RegistrationDate&gt;&gt;»</w:t>
+      </w:r>
+      <w:r>
+        <w:rPr>
+          <w:noProof/>
+        </w:rPr>
+        <w:fldChar w:fldCharType="end"/>
+      </w:r>
     </w:p>
     <w:p>
       <w:pPr>
@@ -153,20 +166,33 @@
         </w:rPr>
         <w:t xml:space="preserve">UserID -  </w:t>
       </w:r>
-      <w:fldSimple w:instr=" MERGEFIELD  &lt;&lt;UserID&gt;&gt;  \* MERGEFORMAT ">
-        <w:r>
-          <w:rPr>
-            <w:noProof/>
-          </w:rPr>
-          <w:t>«&lt;&lt;u</w:t>
-        </w:r>
-        <w:r>
-          <w:rPr>
-            <w:noProof/>
-          </w:rPr>
-          <w:t>serID&gt;&gt;»</w:t>
-        </w:r>
-      </w:fldSimple>
+      <w:r>
+        <w:fldChar w:fldCharType="begin"/>
+      </w:r>
+      <w:r>
+        <w:instrText xml:space="preserve"> MERGEFIELD  &lt;&lt;UserID&gt;&gt;  \* MERGEFORMAT </w:instrText>
+      </w:r>
+      <w:r>
+        <w:fldChar w:fldCharType="separate"/>
+      </w:r>
+      <w:r>
+        <w:rPr>
+          <w:noProof/>
+        </w:rPr>
+        <w:t>«&lt;&lt;u</w:t>
+      </w:r>
+      <w:r>
+        <w:rPr>
+          <w:noProof/>
+        </w:rPr>
+        <w:t>serID&gt;&gt;»</w:t>
+      </w:r>
+      <w:r>
+        <w:rPr>
+          <w:noProof/>
+        </w:rPr>
+        <w:fldChar w:fldCharType="end"/>
+      </w:r>
     </w:p>
     <w:p>
       <w:pPr>
@@ -180,14 +206,27 @@
         </w:rPr>
         <w:t xml:space="preserve">Email – </w:t>
       </w:r>
-      <w:fldSimple w:instr=" MERGEFIELD  &lt;&lt;Name&gt;&gt;  \* MERGEFORMAT ">
-        <w:r>
-          <w:rPr>
-            <w:noProof/>
-          </w:rPr>
-          <w:t>«&lt;&lt;Name&gt;&gt;»</w:t>
-        </w:r>
-      </w:fldSimple>
+      <w:r>
+        <w:fldChar w:fldCharType="begin"/>
+      </w:r>
+      <w:r>
+        <w:instrText xml:space="preserve"> MERGEFIELD  &lt;&lt;Name&gt;&gt;  \* MERGEFORMAT </w:instrText>
+      </w:r>
+      <w:r>
+        <w:fldChar w:fldCharType="separate"/>
+      </w:r>
+      <w:r>
+        <w:rPr>
+          <w:noProof/>
+        </w:rPr>
+        <w:t>«&lt;&lt;Name&gt;&gt;»</w:t>
+      </w:r>
+      <w:r>
+        <w:rPr>
+          <w:noProof/>
+        </w:rPr>
+        <w:fldChar w:fldCharType="end"/>
+      </w:r>
     </w:p>
     <w:p>
       <w:pPr>
@@ -219,14 +258,27 @@
         </w:rPr>
         <w:t xml:space="preserve">ame – </w:t>
       </w:r>
-      <w:fldSimple w:instr=" MERGEFIELD  &lt;&lt;FirstName&gt;&gt;  \* MERGEFORMAT ">
-        <w:r>
-          <w:rPr>
-            <w:noProof/>
-          </w:rPr>
-          <w:t>«&lt;&lt;FirstName&gt;&gt;»</w:t>
-        </w:r>
-      </w:fldSimple>
+      <w:r>
+        <w:fldChar w:fldCharType="begin"/>
+      </w:r>
+      <w:r>
+        <w:instrText xml:space="preserve"> MERGEFIELD  &lt;&lt;FirstName&gt;&gt;  \* MERGEFORMAT </w:instrText>
+      </w:r>
+      <w:r>
+        <w:fldChar w:fldCharType="separate"/>
+      </w:r>
+      <w:r>
+        <w:rPr>
+          <w:noProof/>
+        </w:rPr>
+        <w:t>«&lt;&lt;FirstName&gt;&gt;»</w:t>
+      </w:r>
+      <w:r>
+        <w:rPr>
+          <w:noProof/>
+        </w:rPr>
+        <w:fldChar w:fldCharType="end"/>
+      </w:r>
     </w:p>
     <w:p>
       <w:r>
@@ -235,16 +287,32 @@
         </w:rPr>
         <w:t xml:space="preserve">Surname – </w:t>
       </w:r>
-      <w:fldSimple w:instr=" MERGEFIELD  &lt;&lt;Surname&gt;&gt;  \* MERGEFORMAT ">
-        <w:r>
-          <w:rPr>
-            <w:noProof/>
-          </w:rPr>
-          <w:t>«&lt;&lt;Surname&gt;&gt;»</w:t>
-        </w:r>
-      </w:fldSimple>
-    </w:p>
-    <w:p/>
+      <w:r>
+        <w:fldChar w:fldCharType="begin"/>
+      </w:r>
+      <w:r>
+        <w:instrText xml:space="preserve"> MERGEFIELD  &lt;&lt;Surname&gt;&gt;  \* MERGEFORMAT </w:instrText>
+      </w:r>
+      <w:r>
+        <w:fldChar w:fldCharType="separate"/>
+      </w:r>
+      <w:r>
+        <w:rPr>
+          <w:noProof/>
+        </w:rPr>
+        <w:t>«&lt;&lt;Surname&gt;&gt;»</w:t>
+      </w:r>
+      <w:r>
+        <w:rPr>
+          <w:noProof/>
+        </w:rPr>
+        <w:fldChar w:fldCharType="end"/>
+      </w:r>
+    </w:p>
+    <w:p>
+      <w:bookmarkStart w:id="0" w:name="_GoBack"/>
+      <w:bookmarkEnd w:id="0"/>
+    </w:p>
     <w:p>
       <w:pPr>
         <w:pStyle w:val="Heading3"/>
@@ -268,14 +336,27 @@
         </w:rPr>
         <w:t xml:space="preserve"> </w:t>
       </w:r>
-      <w:fldSimple w:instr=" MERGEFIELD  &lt;&lt;MP_Counter&gt;&gt;  \* MERGEFORMAT ">
-        <w:r>
-          <w:rPr>
-            <w:noProof/>
-          </w:rPr>
-          <w:t>«&lt;&lt;MP_Counter&gt;&gt;»</w:t>
-        </w:r>
-      </w:fldSimple>
+      <w:r>
+        <w:fldChar w:fldCharType="begin"/>
+      </w:r>
+      <w:r>
+        <w:instrText xml:space="preserve"> MERGEFIELD  &lt;&lt;MP_Counter&gt;&gt;  \* MERGEFORMAT </w:instrText>
+      </w:r>
+      <w:r>
+        <w:fldChar w:fldCharType="separate"/>
+      </w:r>
+      <w:r>
+        <w:rPr>
+          <w:noProof/>
+        </w:rPr>
+        <w:t>«&lt;&lt;MP_Counter&gt;&gt;»</w:t>
+      </w:r>
+      <w:r>
+        <w:rPr>
+          <w:noProof/>
+        </w:rPr>
+        <w:fldChar w:fldCharType="end"/>
+      </w:r>
     </w:p>
     <w:p>
       <w:r>
@@ -302,14 +383,27 @@
         </w:rPr>
         <w:t xml:space="preserve"> - </w:t>
       </w:r>
-      <w:fldSimple w:instr=" MERGEFIELD  &lt;&lt;MedalType&gt;&gt;  \* MERGEFORMAT ">
-        <w:r>
-          <w:rPr>
-            <w:noProof/>
-          </w:rPr>
-          <w:t>«&lt;&lt;MedalType&gt;&gt;»</w:t>
-        </w:r>
-      </w:fldSimple>
+      <w:r>
+        <w:fldChar w:fldCharType="begin"/>
+      </w:r>
+      <w:r>
+        <w:instrText xml:space="preserve"> MERGEFIELD  &lt;&lt;MedalType&gt;&gt;  \* MERGEFORMAT </w:instrText>
+      </w:r>
+      <w:r>
+        <w:fldChar w:fldCharType="separate"/>
+      </w:r>
+      <w:r>
+        <w:rPr>
+          <w:noProof/>
+        </w:rPr>
+        <w:t>«&lt;&lt;MedalType&gt;&gt;»</w:t>
+      </w:r>
+      <w:r>
+        <w:rPr>
+          <w:noProof/>
+        </w:rPr>
+        <w:fldChar w:fldCharType="end"/>
+      </w:r>
     </w:p>
     <w:p>
       <w:pPr>
@@ -323,14 +417,27 @@
         </w:rPr>
         <w:t xml:space="preserve">System Decision - </w:t>
       </w:r>
-      <w:fldSimple w:instr=" MERGEFIELD  &lt;&lt;SystemDecision&gt;&gt;  \* MERGEFORMAT ">
-        <w:r>
-          <w:rPr>
-            <w:noProof/>
-          </w:rPr>
-          <w:t>«&lt;&lt;SystemDecision&gt;&gt;»</w:t>
-        </w:r>
-      </w:fldSimple>
+      <w:r>
+        <w:fldChar w:fldCharType="begin"/>
+      </w:r>
+      <w:r>
+        <w:instrText xml:space="preserve"> MERGEFIELD  &lt;&lt;SystemDecision&gt;&gt;  \* MERGEFORMAT </w:instrText>
+      </w:r>
+      <w:r>
+        <w:fldChar w:fldCharType="separate"/>
+      </w:r>
+      <w:r>
+        <w:rPr>
+          <w:noProof/>
+        </w:rPr>
+        <w:t>«&lt;&lt;SystemDecision&gt;&gt;»</w:t>
+      </w:r>
+      <w:r>
+        <w:rPr>
+          <w:noProof/>
+        </w:rPr>
+        <w:fldChar w:fldCharType="end"/>
+      </w:r>
     </w:p>
     <w:p>
       <w:pPr>
@@ -351,357 +458,6 @@
       </w:r>
       <w:r>
         <w:t>variables does not match minimum requirements</w:t>
-      </w:r>
-    </w:p>
-    <w:p>
-      <w:r>
-        <w:t xml:space="preserve">Experian Consumer Score </w:t>
-      </w:r>
-      <w:r>
-        <w:t xml:space="preserve">is </w:t>
-      </w:r>
-      <w:r>
-        <w:fldChar w:fldCharType="begin"/>
-      </w:r>
-      <w:r>
-        <w:instrText xml:space="preserve"> MERGEFIELD  &lt;&lt;ExperianConsumerScore&gt;&gt;  \* MERGEFORMAT </w:instrText>
-      </w:r>
-      <w:r>
-        <w:fldChar w:fldCharType="separate"/>
-      </w:r>
-      <w:r>
-        <w:rPr>
-          <w:noProof/>
-        </w:rPr>
-        <w:t>«&lt;&lt;ExperianConsumerScore&gt;&gt;»</w:t>
-      </w:r>
-      <w:r>
-        <w:rPr>
-          <w:noProof/>
-        </w:rPr>
-        <w:fldChar w:fldCharType="end"/>
-      </w:r>
-      <w:r>
-        <w:rPr>
-          <w:noProof/>
-        </w:rPr>
-        <w:t>(</w:t>
-      </w:r>
-      <w:r>
-        <w:t xml:space="preserve">should be &gt;= </w:t>
-      </w:r>
-      <w:r>
-        <w:fldChar w:fldCharType="begin"/>
-      </w:r>
-      <w:r>
-        <w:instrText xml:space="preserve"> MERGEFIELD  &lt;&lt;CVExperianConsumerScore&gt;&gt;  \* MERGEFORMAT </w:instrText>
-      </w:r>
-      <w:r>
-        <w:fldChar w:fldCharType="separate"/>
-      </w:r>
-      <w:r>
-        <w:rPr>
-          <w:noProof/>
-        </w:rPr>
-        <w:t>«&lt;&lt;CVExperianConsumerScore&gt;&gt;»</w:t>
-      </w:r>
-      <w:r>
-        <w:rPr>
-          <w:noProof/>
-        </w:rPr>
-        <w:fldChar w:fldCharType="end"/>
-      </w:r>
-      <w:r>
-        <w:t>);</w:t>
-      </w:r>
-    </w:p>
-    <w:p>
-      <w:r>
-        <w:t xml:space="preserve">Total Annual Turnover is </w:t>
-      </w:r>
-      <w:r>
-        <w:fldChar w:fldCharType="begin"/>
-      </w:r>
-      <w:r>
-        <w:instrText xml:space="preserve"> MERGEFIELD  &lt;&lt;TotalAnnualTurnover&gt;&gt;  \* MERGEFORMAT </w:instrText>
-      </w:r>
-      <w:r>
-        <w:fldChar w:fldCharType="separate"/>
-      </w:r>
-      <w:r>
-        <w:rPr>
-          <w:noProof/>
-        </w:rPr>
-        <w:t>«&lt;&lt;TotalAnnualTurnover&gt;&gt;»</w:t>
-      </w:r>
-      <w:r>
-        <w:rPr>
-          <w:noProof/>
-        </w:rPr>
-        <w:fldChar w:fldCharType="end"/>
-      </w:r>
-      <w:r>
-        <w:rPr>
-          <w:noProof/>
-        </w:rPr>
-        <w:t>(</w:t>
-      </w:r>
-      <w:r>
-        <w:t xml:space="preserve">should be &gt;= </w:t>
-      </w:r>
-      <w:r>
-        <w:rPr>
-          <w:noProof/>
-        </w:rPr>
-        <w:t>£</w:t>
-      </w:r>
-      <w:r>
-        <w:fldChar w:fldCharType="begin"/>
-      </w:r>
-      <w:r>
-        <w:instrText xml:space="preserve"> MERGEFIELD  &lt;&lt;CVTotalAnnualTurnover&gt;&gt;  \* MERGEFORMAT </w:instrText>
-      </w:r>
-      <w:r>
-        <w:fldChar w:fldCharType="separate"/>
-      </w:r>
-      <w:r>
-        <w:rPr>
-          <w:noProof/>
-        </w:rPr>
-        <w:t>«&lt;&lt;CVTotalAnnualTurnover&gt;&gt;»</w:t>
-      </w:r>
-      <w:r>
-        <w:rPr>
-          <w:noProof/>
-        </w:rPr>
-        <w:fldChar w:fldCharType="end"/>
-      </w:r>
-      <w:r>
-        <w:t>);</w:t>
-      </w:r>
-    </w:p>
-    <w:p>
-      <w:r>
-        <w:t>Total 3-month Turnover</w:t>
-      </w:r>
-      <w:r>
-        <w:t xml:space="preserve"> </w:t>
-      </w:r>
-      <w:r>
-        <w:t xml:space="preserve">is </w:t>
-      </w:r>
-      <w:r>
-        <w:fldChar w:fldCharType="begin"/>
-      </w:r>
-      <w:r>
-        <w:instrText xml:space="preserve"> MERGEFIELD</w:instrText>
-      </w:r>
-      <w:r>
-        <w:instrText xml:space="preserve">  &lt;&lt;Total3MTurnover&gt;&gt;  \* MERGEFORMAT </w:instrText>
-      </w:r>
-      <w:r>
-        <w:fldChar w:fldCharType="separate"/>
-      </w:r>
-      <w:r>
-        <w:rPr>
-          <w:noProof/>
-        </w:rPr>
-        <w:t>«&lt;&lt;Total3MTurnover&gt;&gt;»</w:t>
-      </w:r>
-      <w:r>
-        <w:rPr>
-          <w:noProof/>
-        </w:rPr>
-        <w:fldChar w:fldCharType="end"/>
-      </w:r>
-      <w:r>
-        <w:rPr>
-          <w:noProof/>
-        </w:rPr>
-        <w:t>(</w:t>
-      </w:r>
-      <w:r>
-        <w:t xml:space="preserve">should be &gt;= </w:t>
-      </w:r>
-      <w:r>
-        <w:t>£</w:t>
-      </w:r>
-      <w:r>
-        <w:fldChar w:fldCharType="begin"/>
-      </w:r>
-      <w:r>
-        <w:instrText xml:space="preserve"> MERGEFIELD  &lt;&lt;CVTotal3MTurnover&gt;&gt;  \* MERGEFORMAT </w:instrText>
-      </w:r>
-      <w:r>
-        <w:fldChar w:fldCharType="separate"/>
-      </w:r>
-      <w:r>
-        <w:rPr>
-          <w:noProof/>
-        </w:rPr>
-        <w:t>«&lt;&lt;CVTotal3MTurnover&gt;&gt;»</w:t>
-      </w:r>
-      <w:r>
-        <w:rPr>
-          <w:noProof/>
-        </w:rPr>
-        <w:fldChar w:fldCharType="end"/>
-      </w:r>
-      <w:r>
-        <w:t>).</w:t>
-      </w:r>
-    </w:p>
-    <w:p/>
-    <w:p>
-      <w:pPr>
-        <w:pStyle w:val="Heading3"/>
-      </w:pPr>
-      <w:r>
-        <w:t>One of listed PayPal variables does not match minimum requirements</w:t>
-      </w:r>
-    </w:p>
-    <w:p>
-      <w:r>
-        <w:t xml:space="preserve">Number of PayPal stores is </w:t>
-      </w:r>
-      <w:fldSimple w:instr=" MERGEFIELD  &lt;&lt;PayPalStoresNum&gt;&gt;  \* MERGEFORMAT ">
-        <w:r>
-          <w:rPr>
-            <w:noProof/>
-          </w:rPr>
-          <w:t>«&lt;&lt;PayPalStoresNum&gt;&gt;»</w:t>
-        </w:r>
-      </w:fldSimple>
-      <w:r>
-        <w:t>;</w:t>
-      </w:r>
-    </w:p>
-    <w:p>
-      <w:r>
-        <w:t xml:space="preserve">PayPal </w:t>
-      </w:r>
-      <w:r>
-        <w:t xml:space="preserve">Annual Turnover is </w:t>
-      </w:r>
-      <w:fldSimple w:instr=" MERGEFIELD  &lt;&lt;PayPalAnnualTurnover&gt;&gt;  \* MERGEFORMAT ">
-        <w:r>
-          <w:rPr>
-            <w:noProof/>
-          </w:rPr>
-          <w:t>«&lt;&lt;PayPalAnnualTurnover&gt;&gt;»</w:t>
-        </w:r>
-      </w:fldSimple>
-      <w:r>
-        <w:rPr>
-          <w:noProof/>
-        </w:rPr>
-        <w:t>(</w:t>
-      </w:r>
-      <w:r>
-        <w:t xml:space="preserve">should be &gt;= </w:t>
-      </w:r>
-      <w:r>
-        <w:rPr>
-          <w:noProof/>
-        </w:rPr>
-        <w:t>£</w:t>
-      </w:r>
-      <w:r>
-        <w:fldChar w:fldCharType="begin"/>
-      </w:r>
-      <w:r>
-        <w:instrText xml:space="preserve"> MERGEFIELD  &lt;&lt;CVPayPalAnnualTurnover&gt;&gt;  \* MERGEFORMAT</w:instrText>
-      </w:r>
-      <w:r>
-        <w:instrText xml:space="preserve"> </w:instrText>
-      </w:r>
-      <w:r>
-        <w:fldChar w:fldCharType="separate"/>
-      </w:r>
-      <w:r>
-        <w:rPr>
-          <w:noProof/>
-        </w:rPr>
-        <w:t>«&lt;&lt;CVPayPalAnnualTurnover&gt;&gt;»</w:t>
-      </w:r>
-      <w:r>
-        <w:rPr>
-          <w:noProof/>
-        </w:rPr>
-        <w:fldChar w:fldCharType="end"/>
-      </w:r>
-      <w:r>
-        <w:t>);</w:t>
-      </w:r>
-    </w:p>
-    <w:p>
-      <w:r>
-        <w:t xml:space="preserve">PayPal </w:t>
-      </w:r>
-      <w:r>
-        <w:t>3-month Turnover</w:t>
-      </w:r>
-      <w:r>
-        <w:t xml:space="preserve"> is </w:t>
-      </w:r>
-      <w:fldSimple w:instr=" MERGEFIELD  &lt;&lt;PayPal3MTurnover&gt;&gt;  \* MERGEFORMAT ">
-        <w:r>
-          <w:rPr>
-            <w:noProof/>
-          </w:rPr>
-          <w:t>«&lt;&lt;PayPal3MTurnover&gt;&gt;»</w:t>
-        </w:r>
-      </w:fldSimple>
-      <w:r>
-        <w:rPr>
-          <w:noProof/>
-        </w:rPr>
-        <w:t>(</w:t>
-      </w:r>
-      <w:r>
-        <w:t xml:space="preserve">should be &gt;= </w:t>
-      </w:r>
-      <w:r>
-        <w:t>£</w:t>
-      </w:r>
-      <w:r>
-        <w:fldChar w:fldCharType="begin"/>
-      </w:r>
-      <w:r>
-        <w:instrText xml:space="preserve"> MERGEFIELD  &lt;&lt;CVPayPal3MTurnover&gt;&gt;  \* MERGEFORMAT </w:instrText>
-      </w:r>
-      <w:r>
-        <w:fldChar w:fldCharType="separate"/>
-      </w:r>
-      <w:r>
-        <w:rPr>
-          <w:noProof/>
-        </w:rPr>
-        <w:t>«&lt;&lt;CVPayPal3MTurnover&gt;&gt;»</w:t>
-      </w:r>
-      <w:r>
-        <w:rPr>
-          <w:noProof/>
-        </w:rPr>
-        <w:fldChar w:fldCharType="end"/>
-      </w:r>
-      <w:r>
-        <w:t>).</w:t>
-      </w:r>
-    </w:p>
-    <w:p>
-      <w:pPr>
-        <w:rPr>
-          <w:b/>
-        </w:rPr>
-      </w:pPr>
-    </w:p>
-    <w:p>
-      <w:pPr>
-        <w:pStyle w:val="Heading3"/>
-      </w:pPr>
-      <w:r>
-        <w:t>Info on Experian default accounts</w:t>
       </w:r>
     </w:p>
     <w:p>
@@ -728,11 +484,120 @@
       <w:r>
         <w:t xml:space="preserve">should be &gt;= </w:t>
       </w:r>
+      <w:fldSimple w:instr=" MERGEFIELD  &lt;&lt;CVExperianConsumerScore&gt;&gt;  \* MERGEFORMAT ">
+        <w:r>
+          <w:rPr>
+            <w:noProof/>
+          </w:rPr>
+          <w:t>«&lt;&lt;CVExperianConsumerScore&gt;&gt;»</w:t>
+        </w:r>
+      </w:fldSimple>
+      <w:r>
+        <w:t>);</w:t>
+      </w:r>
+    </w:p>
+    <w:p>
+      <w:r>
+        <w:t xml:space="preserve">Total Annual Turnover is </w:t>
+      </w:r>
+      <w:fldSimple w:instr=" MERGEFIELD  &lt;&lt;TotalAnnualTurnover&gt;&gt;  \* MERGEFORMAT ">
+        <w:r>
+          <w:rPr>
+            <w:noProof/>
+          </w:rPr>
+          <w:t>«&lt;&lt;TotalAnnualTurnover&gt;&gt;»</w:t>
+        </w:r>
+      </w:fldSimple>
+      <w:r>
+        <w:rPr>
+          <w:noProof/>
+        </w:rPr>
+        <w:t>(</w:t>
+      </w:r>
+      <w:r>
+        <w:t xml:space="preserve">should be &gt;= </w:t>
+      </w:r>
+      <w:r>
+        <w:rPr>
+          <w:noProof/>
+        </w:rPr>
+        <w:t>£</w:t>
+      </w:r>
+      <w:fldSimple w:instr=" MERGEFIELD  &lt;&lt;CVTotalAnnualTurnover&gt;&gt;  \* MERGEFORMAT ">
+        <w:r>
+          <w:rPr>
+            <w:noProof/>
+          </w:rPr>
+          <w:t>«&lt;&lt;CVTotalAnnualTurnover&gt;&gt;»</w:t>
+        </w:r>
+      </w:fldSimple>
+      <w:r>
+        <w:t>);</w:t>
+      </w:r>
+    </w:p>
+    <w:p>
+      <w:r>
+        <w:t>Total 3-month Turnover</w:t>
+      </w:r>
+      <w:r>
+        <w:t xml:space="preserve"> </w:t>
+      </w:r>
+      <w:r>
+        <w:t xml:space="preserve">is </w:t>
+      </w:r>
+      <w:fldSimple w:instr=" MERGEFIELD  &lt;&lt;Total3MTurnover&gt;&gt;  \* MERGEFORMAT ">
+        <w:r>
+          <w:rPr>
+            <w:noProof/>
+          </w:rPr>
+          <w:t>«&lt;&lt;Total3MTurnover&gt;&gt;»</w:t>
+        </w:r>
+      </w:fldSimple>
+      <w:r>
+        <w:rPr>
+          <w:noProof/>
+        </w:rPr>
+        <w:t>(</w:t>
+      </w:r>
+      <w:r>
+        <w:t xml:space="preserve">should be &gt;= </w:t>
+      </w:r>
+      <w:r>
+        <w:t>£</w:t>
+      </w:r>
+      <w:fldSimple w:instr=" MERGEFIELD  &lt;&lt;CVTotal3MTurnover&gt;&gt;  \* MERGEFORMAT ">
+        <w:r>
+          <w:rPr>
+            <w:noProof/>
+          </w:rPr>
+          <w:t>«&lt;&lt;CVTotal3MTurnover&gt;&gt;»</w:t>
+        </w:r>
+      </w:fldSimple>
+      <w:r>
+        <w:t>).</w:t>
+      </w:r>
+    </w:p>
+    <w:p/>
+    <w:p>
+      <w:pPr>
+        <w:pStyle w:val="Heading3"/>
+      </w:pPr>
+      <w:r>
+        <w:t>One of listed PayPal variables does not match minimum requirements</w:t>
+      </w:r>
+    </w:p>
+    <w:p>
+      <w:r>
+        <w:t xml:space="preserve">Number of PayPal stores is </w:t>
+      </w:r>
       <w:r>
         <w:fldChar w:fldCharType="begin"/>
       </w:r>
       <w:r>
-        <w:instrText xml:space="preserve"> MERGEFIELD  &lt;&lt;CVExperianConsumerScoreDefAcc&gt;&gt;  \* MERGEFORMAT </w:instrText>
+        <w:instrText xml:space="preserve"> MER</w:instrText>
+      </w:r>
+      <w:r>
+        <w:instrText xml:space="preserve">GEFIELD  &lt;&lt;PayPalStoresNum&gt;&gt;  \* MERGEFORMAT </w:instrText>
       </w:r>
       <w:r>
         <w:fldChar w:fldCharType="separate"/>
@@ -741,7 +606,7 @@
         <w:rPr>
           <w:noProof/>
         </w:rPr>
-        <w:t>«&lt;&lt;CVExperianConsumerScoreDefAcc&gt;&gt;»</w:t>
+        <w:t>«&lt;&lt;PayPalStoresNum&gt;&gt;»</w:t>
       </w:r>
       <w:r>
         <w:rPr>
@@ -750,11 +615,185 @@
         <w:fldChar w:fldCharType="end"/>
       </w:r>
       <w:r>
+        <w:t>;</w:t>
+      </w:r>
+    </w:p>
+    <w:p>
+      <w:r>
+        <w:t xml:space="preserve">PayPal </w:t>
+      </w:r>
+      <w:r>
+        <w:t xml:space="preserve">Annual Turnover is </w:t>
+      </w:r>
+      <w:r>
+        <w:fldChar w:fldCharType="begin"/>
+      </w:r>
+      <w:r>
+        <w:instrText xml:space="preserve"> MERGEFIELD  &lt;&lt;PayPalAnnualTurnover&gt;&gt;  \* MERGEFORMAT </w:instrText>
+      </w:r>
+      <w:r>
+        <w:fldChar w:fldCharType="separate"/>
+      </w:r>
+      <w:r>
+        <w:rPr>
+          <w:noProof/>
+        </w:rPr>
+        <w:t>«&lt;&lt;PayPalAnnualTurnover&gt;&gt;»</w:t>
+      </w:r>
+      <w:r>
+        <w:rPr>
+          <w:noProof/>
+        </w:rPr>
+        <w:fldChar w:fldCharType="end"/>
+      </w:r>
+      <w:r>
+        <w:rPr>
+          <w:noProof/>
+        </w:rPr>
+        <w:t>(</w:t>
+      </w:r>
+      <w:r>
+        <w:t xml:space="preserve">should be &gt;= </w:t>
+      </w:r>
+      <w:r>
+        <w:rPr>
+          <w:noProof/>
+        </w:rPr>
+        <w:t>£</w:t>
+      </w:r>
+      <w:fldSimple w:instr=" MERGEFIELD  &lt;&lt;CVPayPalAnnualTurnover&gt;&gt;  \* MERGEFORMAT ">
+        <w:r>
+          <w:rPr>
+            <w:noProof/>
+          </w:rPr>
+          <w:t>«&lt;&lt;CVPayPalAnnualTurnover&gt;&gt;»</w:t>
+        </w:r>
+      </w:fldSimple>
+      <w:r>
         <w:t>);</w:t>
       </w:r>
     </w:p>
     <w:p>
       <w:r>
+        <w:t xml:space="preserve">PayPal </w:t>
+      </w:r>
+      <w:r>
+        <w:t>3-month Turnover</w:t>
+      </w:r>
+      <w:r>
+        <w:t xml:space="preserve"> is </w:t>
+      </w:r>
+      <w:r>
+        <w:fldChar w:fldCharType="begin"/>
+      </w:r>
+      <w:r>
+        <w:instrText xml:space="preserve"> MERGEFIELD  &lt;&lt;PayPal3MTurnover&gt;&gt;  \* MERGEFORMAT </w:instrText>
+      </w:r>
+      <w:r>
+        <w:fldChar w:fldCharType="separate"/>
+      </w:r>
+      <w:r>
+        <w:rPr>
+          <w:noProof/>
+        </w:rPr>
+        <w:t>«&lt;&lt;PayPal3MTurnover&gt;&gt;»</w:t>
+      </w:r>
+      <w:r>
+        <w:rPr>
+          <w:noProof/>
+        </w:rPr>
+        <w:fldChar w:fldCharType="end"/>
+      </w:r>
+      <w:r>
+        <w:rPr>
+          <w:noProof/>
+        </w:rPr>
+        <w:t>(</w:t>
+      </w:r>
+      <w:r>
+        <w:t xml:space="preserve">should be &gt;= </w:t>
+      </w:r>
+      <w:r>
+        <w:t>£</w:t>
+      </w:r>
+      <w:fldSimple w:instr=" MERGEFIELD  &lt;&lt;CVPayPal3MTurnover&gt;&gt;  \* MERGEFORMAT ">
+        <w:r>
+          <w:rPr>
+            <w:noProof/>
+          </w:rPr>
+          <w:t>«&lt;&lt;CVPayPal3MTurnover&gt;&gt;»</w:t>
+        </w:r>
+      </w:fldSimple>
+      <w:r>
+        <w:t>).</w:t>
+      </w:r>
+    </w:p>
+    <w:p>
+      <w:pPr>
+        <w:rPr>
+          <w:b/>
+        </w:rPr>
+      </w:pPr>
+    </w:p>
+    <w:p>
+      <w:pPr>
+        <w:pStyle w:val="Heading3"/>
+      </w:pPr>
+      <w:r>
+        <w:t>Info on Experian default accounts</w:t>
+      </w:r>
+    </w:p>
+    <w:p>
+      <w:r>
+        <w:t xml:space="preserve">Experian Consumer Score </w:t>
+      </w:r>
+      <w:r>
+        <w:t xml:space="preserve">is </w:t>
+      </w:r>
+      <w:r>
+        <w:fldChar w:fldCharType="begin"/>
+      </w:r>
+      <w:r>
+        <w:instrText xml:space="preserve"> MERGEFIELD  &lt;&lt;ExperianConsumerScore&gt;&gt;  \* MERGEFORMAT </w:instrText>
+      </w:r>
+      <w:r>
+        <w:fldChar w:fldCharType="separate"/>
+      </w:r>
+      <w:r>
+        <w:rPr>
+          <w:noProof/>
+        </w:rPr>
+        <w:t>«&lt;&lt;ExperianConsumerScore&gt;&gt;»</w:t>
+      </w:r>
+      <w:r>
+        <w:rPr>
+          <w:noProof/>
+        </w:rPr>
+        <w:fldChar w:fldCharType="end"/>
+      </w:r>
+      <w:r>
+        <w:rPr>
+          <w:noProof/>
+        </w:rPr>
+        <w:t>(</w:t>
+      </w:r>
+      <w:r>
+        <w:t xml:space="preserve">should be &gt;= </w:t>
+      </w:r>
+      <w:fldSimple w:instr=" MERGEFIELD  &lt;&lt;CVExperianConsumerScoreDefAcc&gt;&gt;  \* MERGEFORMAT ">
+        <w:r>
+          <w:rPr>
+            <w:noProof/>
+          </w:rPr>
+          <w:t>«&lt;&lt;CVExperianConsumerScoreDefAcc&gt;&gt;»</w:t>
+        </w:r>
+      </w:fldSimple>
+      <w:r>
+        <w:t>);</w:t>
+      </w:r>
+    </w:p>
+    <w:p>
+      <w:r>
         <w:t xml:space="preserve">Experian </w:t>
       </w:r>
       <w:r>
@@ -766,27 +805,14 @@
       <w:r>
         <w:t xml:space="preserve">is </w:t>
       </w:r>
-      <w:r>
-        <w:fldChar w:fldCharType="begin"/>
-      </w:r>
-      <w:r>
-        <w:instrText xml:space="preserve"> MERGEFIELD  &lt;&lt;ExperianDefAccNum&gt;&gt;  \* MERGEFORMAT </w:instrText>
-      </w:r>
-      <w:r>
-        <w:fldChar w:fldCharType="separate"/>
-      </w:r>
-      <w:r>
-        <w:rPr>
-          <w:noProof/>
-        </w:rPr>
-        <w:t>«&lt;&lt;ExperianDefAccNum&gt;&gt;»</w:t>
-      </w:r>
-      <w:r>
-        <w:rPr>
-          <w:noProof/>
-        </w:rPr>
-        <w:fldChar w:fldCharType="end"/>
-      </w:r>
+      <w:fldSimple w:instr=" MERGEFIELD  &lt;&lt;ExperianDefAccNum&gt;&gt;  \* MERGEFORMAT ">
+        <w:r>
+          <w:rPr>
+            <w:noProof/>
+          </w:rPr>
+          <w:t>«&lt;&lt;ExperianDefAccNum&gt;&gt;»</w:t>
+        </w:r>
+      </w:fldSimple>
       <w:r>
         <w:rPr>
           <w:noProof/>
@@ -796,36 +822,20 @@
       <w:r>
         <w:t xml:space="preserve">should be &gt;= </w:t>
       </w:r>
-      <w:r>
-        <w:fldChar w:fldCharType="begin"/>
-      </w:r>
-      <w:r>
-        <w:instrText xml:space="preserve"> MERGEFIELD  &lt;&lt;CVExperianDefAccNum&gt;&gt;  \* MERGEFORMAT </w:instrText>
-      </w:r>
-      <w:r>
-        <w:fldChar w:fldCharType="separate"/>
-      </w:r>
-      <w:r>
-        <w:rPr>
-          <w:noProof/>
-        </w:rPr>
-        <w:t>«&lt;&lt;CVExperianDefAccNum&gt;&gt;»</w:t>
-      </w:r>
-      <w:r>
-        <w:rPr>
-          <w:noProof/>
-        </w:rPr>
-        <w:fldChar w:fldCharType="end"/>
-      </w:r>
+      <w:fldSimple w:instr=" MERGEFIELD  &lt;&lt;CVExperianDefAccNum&gt;&gt;  \* MERGEFORMAT ">
+        <w:r>
+          <w:rPr>
+            <w:noProof/>
+          </w:rPr>
+          <w:t>«&lt;&lt;CVExperianDefAccNum&gt;&gt;»</w:t>
+        </w:r>
+      </w:fldSimple>
       <w:r>
         <w:t>);</w:t>
       </w:r>
     </w:p>
     <w:p/>
-    <w:p>
-      <w:bookmarkStart w:id="0" w:name="_GoBack"/>
-      <w:bookmarkEnd w:id="0"/>
-    </w:p>
+    <w:p/>
     <w:p>
       <w:pPr>
         <w:rPr>
@@ -922,8 +932,8 @@
       </w:r>
     </w:p>
     <w:sectPr>
-      <w:pgSz w:w="11906" w:h="16838"/>
-      <w:pgMar w:top="426" w:right="850" w:bottom="1134" w:left="1701" w:header="720" w:footer="720" w:gutter="0"/>
+      <w:pgSz w:w="16838" w:h="11906" w:orient="landscape"/>
+      <w:pgMar w:top="567" w:right="567" w:bottom="567" w:left="567" w:header="720" w:footer="720" w:gutter="0"/>
       <w:cols w:space="720"/>
       <w:docGrid w:linePitch="360"/>
     </w:sectPr>

</xml_diff>

<commit_message>
* template minor fix
</commit_message>
<xml_diff>
--- a/Items/Templates/User is rejected by the strategy.docx
+++ b/Items/Templates/User is rejected by the strategy.docx
@@ -132,27 +132,14 @@
         </w:rPr>
         <w:t xml:space="preserve"> -  </w:t>
       </w:r>
-      <w:r>
-        <w:fldChar w:fldCharType="begin"/>
-      </w:r>
-      <w:r>
-        <w:instrText xml:space="preserve"> MERGEFIELD  &lt;&lt;RegistrationDate&gt;&gt;  \* MERGEFORMAT </w:instrText>
-      </w:r>
-      <w:r>
-        <w:fldChar w:fldCharType="separate"/>
-      </w:r>
-      <w:r>
-        <w:rPr>
-          <w:noProof/>
-        </w:rPr>
-        <w:t>«&lt;&lt;RegistrationDate&gt;&gt;»</w:t>
-      </w:r>
-      <w:r>
-        <w:rPr>
-          <w:noProof/>
-        </w:rPr>
-        <w:fldChar w:fldCharType="end"/>
-      </w:r>
+      <w:fldSimple w:instr=" MERGEFIELD  &lt;&lt;RegistrationDate&gt;&gt;  \* MERGEFORMAT ">
+        <w:r>
+          <w:rPr>
+            <w:noProof/>
+          </w:rPr>
+          <w:t>«&lt;&lt;RegistrationDate&gt;&gt;»</w:t>
+        </w:r>
+      </w:fldSimple>
     </w:p>
     <w:p>
       <w:pPr>
@@ -166,33 +153,20 @@
         </w:rPr>
         <w:t xml:space="preserve">UserID -  </w:t>
       </w:r>
-      <w:r>
-        <w:fldChar w:fldCharType="begin"/>
-      </w:r>
-      <w:r>
-        <w:instrText xml:space="preserve"> MERGEFIELD  &lt;&lt;UserID&gt;&gt;  \* MERGEFORMAT </w:instrText>
-      </w:r>
-      <w:r>
-        <w:fldChar w:fldCharType="separate"/>
-      </w:r>
-      <w:r>
-        <w:rPr>
-          <w:noProof/>
-        </w:rPr>
-        <w:t>«&lt;&lt;u</w:t>
-      </w:r>
-      <w:r>
-        <w:rPr>
-          <w:noProof/>
-        </w:rPr>
-        <w:t>serID&gt;&gt;»</w:t>
-      </w:r>
-      <w:r>
-        <w:rPr>
-          <w:noProof/>
-        </w:rPr>
-        <w:fldChar w:fldCharType="end"/>
-      </w:r>
+      <w:fldSimple w:instr=" MERGEFIELD  &lt;&lt;UserID&gt;&gt;  \* MERGEFORMAT ">
+        <w:r>
+          <w:rPr>
+            <w:noProof/>
+          </w:rPr>
+          <w:t>«&lt;&lt;u</w:t>
+        </w:r>
+        <w:r>
+          <w:rPr>
+            <w:noProof/>
+          </w:rPr>
+          <w:t>serID&gt;&gt;»</w:t>
+        </w:r>
+      </w:fldSimple>
     </w:p>
     <w:p>
       <w:pPr>
@@ -206,27 +180,14 @@
         </w:rPr>
         <w:t xml:space="preserve">Email – </w:t>
       </w:r>
-      <w:r>
-        <w:fldChar w:fldCharType="begin"/>
-      </w:r>
-      <w:r>
-        <w:instrText xml:space="preserve"> MERGEFIELD  &lt;&lt;Name&gt;&gt;  \* MERGEFORMAT </w:instrText>
-      </w:r>
-      <w:r>
-        <w:fldChar w:fldCharType="separate"/>
-      </w:r>
-      <w:r>
-        <w:rPr>
-          <w:noProof/>
-        </w:rPr>
-        <w:t>«&lt;&lt;Name&gt;&gt;»</w:t>
-      </w:r>
-      <w:r>
-        <w:rPr>
-          <w:noProof/>
-        </w:rPr>
-        <w:fldChar w:fldCharType="end"/>
-      </w:r>
+      <w:fldSimple w:instr=" MERGEFIELD  &lt;&lt;Name&gt;&gt;  \* MERGEFORMAT ">
+        <w:r>
+          <w:rPr>
+            <w:noProof/>
+          </w:rPr>
+          <w:t>«&lt;&lt;Name&gt;&gt;»</w:t>
+        </w:r>
+      </w:fldSimple>
     </w:p>
     <w:p>
       <w:pPr>
@@ -258,27 +219,14 @@
         </w:rPr>
         <w:t xml:space="preserve">ame – </w:t>
       </w:r>
-      <w:r>
-        <w:fldChar w:fldCharType="begin"/>
-      </w:r>
-      <w:r>
-        <w:instrText xml:space="preserve"> MERGEFIELD  &lt;&lt;FirstName&gt;&gt;  \* MERGEFORMAT </w:instrText>
-      </w:r>
-      <w:r>
-        <w:fldChar w:fldCharType="separate"/>
-      </w:r>
-      <w:r>
-        <w:rPr>
-          <w:noProof/>
-        </w:rPr>
-        <w:t>«&lt;&lt;FirstName&gt;&gt;»</w:t>
-      </w:r>
-      <w:r>
-        <w:rPr>
-          <w:noProof/>
-        </w:rPr>
-        <w:fldChar w:fldCharType="end"/>
-      </w:r>
+      <w:fldSimple w:instr=" MERGEFIELD  &lt;&lt;FirstName&gt;&gt;  \* MERGEFORMAT ">
+        <w:r>
+          <w:rPr>
+            <w:noProof/>
+          </w:rPr>
+          <w:t>«&lt;&lt;FirstName&gt;&gt;»</w:t>
+        </w:r>
+      </w:fldSimple>
     </w:p>
     <w:p>
       <w:r>
@@ -287,32 +235,16 @@
         </w:rPr>
         <w:t xml:space="preserve">Surname – </w:t>
       </w:r>
-      <w:r>
-        <w:fldChar w:fldCharType="begin"/>
-      </w:r>
-      <w:r>
-        <w:instrText xml:space="preserve"> MERGEFIELD  &lt;&lt;Surname&gt;&gt;  \* MERGEFORMAT </w:instrText>
-      </w:r>
-      <w:r>
-        <w:fldChar w:fldCharType="separate"/>
-      </w:r>
-      <w:r>
-        <w:rPr>
-          <w:noProof/>
-        </w:rPr>
-        <w:t>«&lt;&lt;Surname&gt;&gt;»</w:t>
-      </w:r>
-      <w:r>
-        <w:rPr>
-          <w:noProof/>
-        </w:rPr>
-        <w:fldChar w:fldCharType="end"/>
-      </w:r>
-    </w:p>
-    <w:p>
-      <w:bookmarkStart w:id="0" w:name="_GoBack"/>
-      <w:bookmarkEnd w:id="0"/>
-    </w:p>
+      <w:fldSimple w:instr=" MERGEFIELD  &lt;&lt;Surname&gt;&gt;  \* MERGEFORMAT ">
+        <w:r>
+          <w:rPr>
+            <w:noProof/>
+          </w:rPr>
+          <w:t>«&lt;&lt;Surname&gt;&gt;»</w:t>
+        </w:r>
+      </w:fldSimple>
+    </w:p>
+    <w:p/>
     <w:p>
       <w:pPr>
         <w:pStyle w:val="Heading3"/>
@@ -336,27 +268,14 @@
         </w:rPr>
         <w:t xml:space="preserve"> </w:t>
       </w:r>
-      <w:r>
-        <w:fldChar w:fldCharType="begin"/>
-      </w:r>
-      <w:r>
-        <w:instrText xml:space="preserve"> MERGEFIELD  &lt;&lt;MP_Counter&gt;&gt;  \* MERGEFORMAT </w:instrText>
-      </w:r>
-      <w:r>
-        <w:fldChar w:fldCharType="separate"/>
-      </w:r>
-      <w:r>
-        <w:rPr>
-          <w:noProof/>
-        </w:rPr>
-        <w:t>«&lt;&lt;MP_Counter&gt;&gt;»</w:t>
-      </w:r>
-      <w:r>
-        <w:rPr>
-          <w:noProof/>
-        </w:rPr>
-        <w:fldChar w:fldCharType="end"/>
-      </w:r>
+      <w:fldSimple w:instr=" MERGEFIELD  &lt;&lt;MP_Counter&gt;&gt;  \* MERGEFORMAT ">
+        <w:r>
+          <w:rPr>
+            <w:noProof/>
+          </w:rPr>
+          <w:t>«&lt;&lt;MP_Counter&gt;&gt;»</w:t>
+        </w:r>
+      </w:fldSimple>
     </w:p>
     <w:p>
       <w:r>
@@ -383,27 +302,14 @@
         </w:rPr>
         <w:t xml:space="preserve"> - </w:t>
       </w:r>
-      <w:r>
-        <w:fldChar w:fldCharType="begin"/>
-      </w:r>
-      <w:r>
-        <w:instrText xml:space="preserve"> MERGEFIELD  &lt;&lt;MedalType&gt;&gt;  \* MERGEFORMAT </w:instrText>
-      </w:r>
-      <w:r>
-        <w:fldChar w:fldCharType="separate"/>
-      </w:r>
-      <w:r>
-        <w:rPr>
-          <w:noProof/>
-        </w:rPr>
-        <w:t>«&lt;&lt;MedalType&gt;&gt;»</w:t>
-      </w:r>
-      <w:r>
-        <w:rPr>
-          <w:noProof/>
-        </w:rPr>
-        <w:fldChar w:fldCharType="end"/>
-      </w:r>
+      <w:fldSimple w:instr=" MERGEFIELD  &lt;&lt;MedalType&gt;&gt;  \* MERGEFORMAT ">
+        <w:r>
+          <w:rPr>
+            <w:noProof/>
+          </w:rPr>
+          <w:t>«&lt;&lt;MedalType&gt;&gt;»</w:t>
+        </w:r>
+      </w:fldSimple>
     </w:p>
     <w:p>
       <w:pPr>
@@ -417,27 +323,14 @@
         </w:rPr>
         <w:t xml:space="preserve">System Decision - </w:t>
       </w:r>
-      <w:r>
-        <w:fldChar w:fldCharType="begin"/>
-      </w:r>
-      <w:r>
-        <w:instrText xml:space="preserve"> MERGEFIELD  &lt;&lt;SystemDecision&gt;&gt;  \* MERGEFORMAT </w:instrText>
-      </w:r>
-      <w:r>
-        <w:fldChar w:fldCharType="separate"/>
-      </w:r>
-      <w:r>
-        <w:rPr>
-          <w:noProof/>
-        </w:rPr>
-        <w:t>«&lt;&lt;SystemDecision&gt;&gt;»</w:t>
-      </w:r>
-      <w:r>
-        <w:rPr>
-          <w:noProof/>
-        </w:rPr>
-        <w:fldChar w:fldCharType="end"/>
-      </w:r>
+      <w:fldSimple w:instr=" MERGEFIELD  &lt;&lt;SystemDecision&gt;&gt;  \* MERGEFORMAT ">
+        <w:r>
+          <w:rPr>
+            <w:noProof/>
+          </w:rPr>
+          <w:t>«&lt;&lt;SystemDecision&gt;&gt;»</w:t>
+        </w:r>
+      </w:fldSimple>
     </w:p>
     <w:p>
       <w:pPr>
@@ -458,6 +351,354 @@
       </w:r>
       <w:r>
         <w:t>variables does not match minimum requirements</w:t>
+      </w:r>
+    </w:p>
+    <w:p>
+      <w:r>
+        <w:t xml:space="preserve">Experian Consumer Score </w:t>
+      </w:r>
+      <w:r>
+        <w:t xml:space="preserve">is </w:t>
+      </w:r>
+      <w:r>
+        <w:fldChar w:fldCharType="begin"/>
+      </w:r>
+      <w:r>
+        <w:instrText xml:space="preserve"> MERGEFIELD  &lt;&lt;ExperianConsumerScore&gt;&gt;  \* MERGEFORMAT </w:instrText>
+      </w:r>
+      <w:r>
+        <w:fldChar w:fldCharType="separate"/>
+      </w:r>
+      <w:r>
+        <w:rPr>
+          <w:noProof/>
+        </w:rPr>
+        <w:t>«&lt;&lt;ExperianConsumerScore&gt;&gt;»</w:t>
+      </w:r>
+      <w:r>
+        <w:rPr>
+          <w:noProof/>
+        </w:rPr>
+        <w:fldChar w:fldCharType="end"/>
+      </w:r>
+      <w:r>
+        <w:rPr>
+          <w:noProof/>
+        </w:rPr>
+        <w:t>(</w:t>
+      </w:r>
+      <w:r>
+        <w:t xml:space="preserve">should be &gt;= </w:t>
+      </w:r>
+      <w:r>
+        <w:fldChar w:fldCharType="begin"/>
+      </w:r>
+      <w:r>
+        <w:instrText xml:space="preserve"> MERGEFIELD  &lt;&lt;CVExperianConsumerScore&gt;&gt;  \* MERGEFORMAT </w:instrText>
+      </w:r>
+      <w:r>
+        <w:fldChar w:fldCharType="separate"/>
+      </w:r>
+      <w:r>
+        <w:rPr>
+          <w:noProof/>
+        </w:rPr>
+        <w:t>«&lt;&lt;CVExperianConsumerScore&gt;&gt;»</w:t>
+      </w:r>
+      <w:r>
+        <w:rPr>
+          <w:noProof/>
+        </w:rPr>
+        <w:fldChar w:fldCharType="end"/>
+      </w:r>
+      <w:r>
+        <w:t>);</w:t>
+      </w:r>
+    </w:p>
+    <w:p>
+      <w:r>
+        <w:t xml:space="preserve">Total Annual Turnover is </w:t>
+      </w:r>
+      <w:r>
+        <w:fldChar w:fldCharType="begin"/>
+      </w:r>
+      <w:r>
+        <w:instrText xml:space="preserve"> MERGEFIELD  &lt;&lt;TotalAnnualTurnover&gt;&gt;  \* MERGEFORMAT </w:instrText>
+      </w:r>
+      <w:r>
+        <w:fldChar w:fldCharType="separate"/>
+      </w:r>
+      <w:r>
+        <w:rPr>
+          <w:noProof/>
+        </w:rPr>
+        <w:t>«&lt;&lt;TotalAnnualTurnover&gt;&gt;»</w:t>
+      </w:r>
+      <w:r>
+        <w:rPr>
+          <w:noProof/>
+        </w:rPr>
+        <w:fldChar w:fldCharType="end"/>
+      </w:r>
+      <w:r>
+        <w:rPr>
+          <w:noProof/>
+        </w:rPr>
+        <w:t>(</w:t>
+      </w:r>
+      <w:r>
+        <w:t xml:space="preserve">should be &gt;= </w:t>
+      </w:r>
+      <w:r>
+        <w:rPr>
+          <w:noProof/>
+        </w:rPr>
+        <w:t>£</w:t>
+      </w:r>
+      <w:r>
+        <w:fldChar w:fldCharType="begin"/>
+      </w:r>
+      <w:r>
+        <w:instrText xml:space="preserve"> MERGEFIELD  &lt;&lt;CVTotalAnnualTurnover&gt;&gt;  \* MERGEFORMAT </w:instrText>
+      </w:r>
+      <w:r>
+        <w:fldChar w:fldCharType="separate"/>
+      </w:r>
+      <w:r>
+        <w:rPr>
+          <w:noProof/>
+        </w:rPr>
+        <w:t>«&lt;&lt;CVTotalAnnualTurnover&gt;&gt;»</w:t>
+      </w:r>
+      <w:r>
+        <w:rPr>
+          <w:noProof/>
+        </w:rPr>
+        <w:fldChar w:fldCharType="end"/>
+      </w:r>
+      <w:r>
+        <w:t>);</w:t>
+      </w:r>
+    </w:p>
+    <w:p>
+      <w:r>
+        <w:t>Total 3-month Turnover</w:t>
+      </w:r>
+      <w:r>
+        <w:t xml:space="preserve"> </w:t>
+      </w:r>
+      <w:r>
+        <w:t xml:space="preserve">is </w:t>
+      </w:r>
+      <w:r>
+        <w:fldChar w:fldCharType="begin"/>
+      </w:r>
+      <w:r>
+        <w:instrText xml:space="preserve"> MERGEFIELD</w:instrText>
+      </w:r>
+      <w:r>
+        <w:instrText xml:space="preserve">  &lt;&lt;Total3MTurnover&gt;&gt;  \* MERGEFORMAT </w:instrText>
+      </w:r>
+      <w:r>
+        <w:fldChar w:fldCharType="separate"/>
+      </w:r>
+      <w:r>
+        <w:rPr>
+          <w:noProof/>
+        </w:rPr>
+        <w:t>«&lt;&lt;Total3MTurnover&gt;&gt;»</w:t>
+      </w:r>
+      <w:r>
+        <w:rPr>
+          <w:noProof/>
+        </w:rPr>
+        <w:fldChar w:fldCharType="end"/>
+      </w:r>
+      <w:r>
+        <w:rPr>
+          <w:noProof/>
+        </w:rPr>
+        <w:t>(</w:t>
+      </w:r>
+      <w:r>
+        <w:t xml:space="preserve">should be &gt;= </w:t>
+      </w:r>
+      <w:r>
+        <w:t>£</w:t>
+      </w:r>
+      <w:r>
+        <w:fldChar w:fldCharType="begin"/>
+      </w:r>
+      <w:r>
+        <w:instrText xml:space="preserve"> MERGEFIELD  &lt;&lt;CVTotal3MTurnover&gt;&gt;  \* MERGEFORMAT </w:instrText>
+      </w:r>
+      <w:r>
+        <w:fldChar w:fldCharType="separate"/>
+      </w:r>
+      <w:r>
+        <w:rPr>
+          <w:noProof/>
+        </w:rPr>
+        <w:t>«&lt;&lt;CVTotal3MTurnover&gt;&gt;»</w:t>
+      </w:r>
+      <w:r>
+        <w:rPr>
+          <w:noProof/>
+        </w:rPr>
+        <w:fldChar w:fldCharType="end"/>
+      </w:r>
+      <w:r>
+        <w:t>).</w:t>
+      </w:r>
+    </w:p>
+    <w:p/>
+    <w:p>
+      <w:pPr>
+        <w:pStyle w:val="Heading3"/>
+      </w:pPr>
+      <w:r>
+        <w:t>One of listed PayPal variables does not match minimum requirements</w:t>
+      </w:r>
+    </w:p>
+    <w:p>
+      <w:r>
+        <w:t xml:space="preserve">Number of PayPal stores is </w:t>
+      </w:r>
+      <w:fldSimple w:instr=" MERGEFIELD  &lt;&lt;PayPalStoresNum&gt;&gt;  \* MERGEFORMAT ">
+        <w:r>
+          <w:rPr>
+            <w:noProof/>
+          </w:rPr>
+          <w:t>«&lt;&lt;PayPalStoresNum&gt;&gt;»</w:t>
+        </w:r>
+      </w:fldSimple>
+      <w:r>
+        <w:t>;</w:t>
+      </w:r>
+    </w:p>
+    <w:p>
+      <w:r>
+        <w:t xml:space="preserve">PayPal </w:t>
+      </w:r>
+      <w:r>
+        <w:t xml:space="preserve">Annual Turnover is </w:t>
+      </w:r>
+      <w:fldSimple w:instr=" MERGEFIELD  &lt;&lt;PayPalAnnualTurnover&gt;&gt;  \* MERGEFORMAT ">
+        <w:r>
+          <w:rPr>
+            <w:noProof/>
+          </w:rPr>
+          <w:t>«&lt;&lt;PayPalAnnualTurnover&gt;&gt;»</w:t>
+        </w:r>
+      </w:fldSimple>
+      <w:r>
+        <w:rPr>
+          <w:noProof/>
+        </w:rPr>
+        <w:t>(</w:t>
+      </w:r>
+      <w:r>
+        <w:t xml:space="preserve">should be &gt;= </w:t>
+      </w:r>
+      <w:r>
+        <w:rPr>
+          <w:noProof/>
+        </w:rPr>
+        <w:t>£</w:t>
+      </w:r>
+      <w:r>
+        <w:fldChar w:fldCharType="begin"/>
+      </w:r>
+      <w:r>
+        <w:instrText xml:space="preserve"> MERGEFIELD  &lt;&lt;CVPayPalAnnualTurnover&gt;&gt;  \* MERGEFORMAT </w:instrText>
+      </w:r>
+      <w:r>
+        <w:fldChar w:fldCharType="separate"/>
+      </w:r>
+      <w:r>
+        <w:rPr>
+          <w:noProof/>
+        </w:rPr>
+        <w:t>«&lt;&lt;CVPayPalAnnualTurnover&gt;&gt;»</w:t>
+      </w:r>
+      <w:r>
+        <w:rPr>
+          <w:noProof/>
+        </w:rPr>
+        <w:fldChar w:fldCharType="end"/>
+      </w:r>
+      <w:r>
+        <w:t>);</w:t>
+      </w:r>
+    </w:p>
+    <w:p>
+      <w:r>
+        <w:t xml:space="preserve">PayPal </w:t>
+      </w:r>
+      <w:r>
+        <w:t>3-month Turnover</w:t>
+      </w:r>
+      <w:r>
+        <w:t xml:space="preserve"> is </w:t>
+      </w:r>
+      <w:fldSimple w:instr=" MERGEFIELD  &lt;&lt;PayPal3MTurnover&gt;&gt;  \* MERGEFORMAT ">
+        <w:r>
+          <w:rPr>
+            <w:noProof/>
+          </w:rPr>
+          <w:t>«&lt;&lt;PayPal3MTurnover&gt;&gt;»</w:t>
+        </w:r>
+      </w:fldSimple>
+      <w:r>
+        <w:rPr>
+          <w:noProof/>
+        </w:rPr>
+        <w:t>(</w:t>
+      </w:r>
+      <w:r>
+        <w:t xml:space="preserve">should be &gt;= </w:t>
+      </w:r>
+      <w:r>
+        <w:t>£</w:t>
+      </w:r>
+      <w:r>
+        <w:fldChar w:fldCharType="begin"/>
+      </w:r>
+      <w:r>
+        <w:instrText xml:space="preserve"> MERGEFIELD  &lt;&lt;CVPayPal3MTurnover&gt;&gt;  \* MERGEFORMAT </w:instrText>
+      </w:r>
+      <w:r>
+        <w:fldChar w:fldCharType="separate"/>
+      </w:r>
+      <w:r>
+        <w:rPr>
+          <w:noProof/>
+        </w:rPr>
+        <w:t>«&lt;&lt;CVPayPal3MTurnover&gt;&gt;»</w:t>
+      </w:r>
+      <w:r>
+        <w:rPr>
+          <w:noProof/>
+        </w:rPr>
+        <w:fldChar w:fldCharType="end"/>
+      </w:r>
+      <w:r>
+        <w:t>).</w:t>
+      </w:r>
+    </w:p>
+    <w:p>
+      <w:pPr>
+        <w:rPr>
+          <w:b/>
+        </w:rPr>
+      </w:pPr>
+    </w:p>
+    <w:p>
+      <w:pPr>
+        <w:pStyle w:val="Heading3"/>
+      </w:pPr>
+      <w:r>
+        <w:t>Info on Experian default accounts</w:t>
       </w:r>
     </w:p>
     <w:p>
@@ -484,30 +725,65 @@
       <w:r>
         <w:t xml:space="preserve">should be &gt;= </w:t>
       </w:r>
-      <w:fldSimple w:instr=" MERGEFIELD  &lt;&lt;CVExperianConsumerScore&gt;&gt;  \* MERGEFORMAT ">
-        <w:r>
-          <w:rPr>
-            <w:noProof/>
-          </w:rPr>
-          <w:t>«&lt;&lt;CVExperianConsumerScore&gt;&gt;»</w:t>
-        </w:r>
-      </w:fldSimple>
+      <w:r>
+        <w:fldChar w:fldCharType="begin"/>
+      </w:r>
+      <w:r>
+        <w:instrText xml:space="preserve"> MERGEFIELD  &lt;&lt;CVExperianConsumerScoreDefAcc&gt;&gt;  \* MERGEFORMAT </w:instrText>
+      </w:r>
+      <w:r>
+        <w:fldChar w:fldCharType="separate"/>
+      </w:r>
+      <w:r>
+        <w:rPr>
+          <w:noProof/>
+        </w:rPr>
+        <w:t>«&lt;&lt;CVExperianConsumerScoreDefAcc&gt;&gt;»</w:t>
+      </w:r>
+      <w:r>
+        <w:rPr>
+          <w:noProof/>
+        </w:rPr>
+        <w:fldChar w:fldCharType="end"/>
+      </w:r>
       <w:r>
         <w:t>);</w:t>
       </w:r>
     </w:p>
     <w:p>
       <w:r>
-        <w:t xml:space="preserve">Total Annual Turnover is </w:t>
-      </w:r>
-      <w:fldSimple w:instr=" MERGEFIELD  &lt;&lt;TotalAnnualTurnover&gt;&gt;  \* MERGEFORMAT ">
-        <w:r>
-          <w:rPr>
-            <w:noProof/>
-          </w:rPr>
-          <w:t>«&lt;&lt;TotalAnnualTurnover&gt;&gt;»</w:t>
-        </w:r>
-      </w:fldSimple>
+        <w:t xml:space="preserve">Experian </w:t>
+      </w:r>
+      <w:r>
+        <w:t>Default Accounts number</w:t>
+      </w:r>
+      <w:r>
+        <w:t xml:space="preserve"> </w:t>
+      </w:r>
+      <w:r>
+        <w:t xml:space="preserve">is </w:t>
+      </w:r>
+      <w:r>
+        <w:fldChar w:fldCharType="begin"/>
+      </w:r>
+      <w:r>
+        <w:instrText xml:space="preserve"> MERGEFIELD  &lt;&lt;ExperianDefAccNum&gt;&gt;  \* MERGEFORMAT </w:instrText>
+      </w:r>
+      <w:r>
+        <w:fldChar w:fldCharType="separate"/>
+      </w:r>
+      <w:r>
+        <w:rPr>
+          <w:noProof/>
+        </w:rPr>
+        <w:t>«&lt;&lt;ExperianDefAccNum&gt;&gt;»</w:t>
+      </w:r>
+      <w:r>
+        <w:rPr>
+          <w:noProof/>
+        </w:rPr>
+        <w:fldChar w:fldCharType="end"/>
+      </w:r>
       <w:r>
         <w:rPr>
           <w:noProof/>
@@ -515,326 +791,43 @@
         <w:t>(</w:t>
       </w:r>
       <w:r>
-        <w:t xml:space="preserve">should be &gt;= </w:t>
-      </w:r>
-      <w:r>
-        <w:rPr>
-          <w:noProof/>
-        </w:rPr>
-        <w:t>£</w:t>
-      </w:r>
-      <w:fldSimple w:instr=" MERGEFIELD  &lt;&lt;CVTotalAnnualTurnover&gt;&gt;  \* MERGEFORMAT ">
-        <w:r>
-          <w:rPr>
-            <w:noProof/>
-          </w:rPr>
-          <w:t>«&lt;&lt;CVTotalAnnualTurnover&gt;&gt;»</w:t>
-        </w:r>
-      </w:fldSimple>
+        <w:t xml:space="preserve">should be </w:t>
+      </w:r>
+      <w:r>
+        <w:t>&lt;</w:t>
+      </w:r>
+      <w:r>
+        <w:t xml:space="preserve"> </w:t>
+      </w:r>
+      <w:r>
+        <w:fldChar w:fldCharType="begin"/>
+      </w:r>
+      <w:r>
+        <w:instrText xml:space="preserve"> MERGEFIELD  &lt;&lt;CVExperianDefAccNum&gt;&gt;  \* MERGEFORMAT </w:instrText>
+      </w:r>
+      <w:r>
+        <w:fldChar w:fldCharType="separate"/>
+      </w:r>
+      <w:r>
+        <w:rPr>
+          <w:noProof/>
+        </w:rPr>
+        <w:t>«&lt;&lt;CVExperianDefAccNum&gt;&gt;»</w:t>
+      </w:r>
+      <w:r>
+        <w:rPr>
+          <w:noProof/>
+        </w:rPr>
+        <w:fldChar w:fldCharType="end"/>
+      </w:r>
       <w:r>
         <w:t>);</w:t>
       </w:r>
     </w:p>
     <w:p>
-      <w:r>
-        <w:t>Total 3-month Turnover</w:t>
-      </w:r>
-      <w:r>
-        <w:t xml:space="preserve"> </w:t>
-      </w:r>
-      <w:r>
-        <w:t xml:space="preserve">is </w:t>
-      </w:r>
-      <w:fldSimple w:instr=" MERGEFIELD  &lt;&lt;Total3MTurnover&gt;&gt;  \* MERGEFORMAT ">
-        <w:r>
-          <w:rPr>
-            <w:noProof/>
-          </w:rPr>
-          <w:t>«&lt;&lt;Total3MTurnover&gt;&gt;»</w:t>
-        </w:r>
-      </w:fldSimple>
-      <w:r>
-        <w:rPr>
-          <w:noProof/>
-        </w:rPr>
-        <w:t>(</w:t>
-      </w:r>
-      <w:r>
-        <w:t xml:space="preserve">should be &gt;= </w:t>
-      </w:r>
-      <w:r>
-        <w:t>£</w:t>
-      </w:r>
-      <w:fldSimple w:instr=" MERGEFIELD  &lt;&lt;CVTotal3MTurnover&gt;&gt;  \* MERGEFORMAT ">
-        <w:r>
-          <w:rPr>
-            <w:noProof/>
-          </w:rPr>
-          <w:t>«&lt;&lt;CVTotal3MTurnover&gt;&gt;»</w:t>
-        </w:r>
-      </w:fldSimple>
-      <w:r>
-        <w:t>).</w:t>
-      </w:r>
-    </w:p>
-    <w:p/>
-    <w:p>
-      <w:pPr>
-        <w:pStyle w:val="Heading3"/>
-      </w:pPr>
-      <w:r>
-        <w:t>One of listed PayPal variables does not match minimum requirements</w:t>
-      </w:r>
-    </w:p>
-    <w:p>
-      <w:r>
-        <w:t xml:space="preserve">Number of PayPal stores is </w:t>
-      </w:r>
-      <w:r>
-        <w:fldChar w:fldCharType="begin"/>
-      </w:r>
-      <w:r>
-        <w:instrText xml:space="preserve"> MER</w:instrText>
-      </w:r>
-      <w:r>
-        <w:instrText xml:space="preserve">GEFIELD  &lt;&lt;PayPalStoresNum&gt;&gt;  \* MERGEFORMAT </w:instrText>
-      </w:r>
-      <w:r>
-        <w:fldChar w:fldCharType="separate"/>
-      </w:r>
-      <w:r>
-        <w:rPr>
-          <w:noProof/>
-        </w:rPr>
-        <w:t>«&lt;&lt;PayPalStoresNum&gt;&gt;»</w:t>
-      </w:r>
-      <w:r>
-        <w:rPr>
-          <w:noProof/>
-        </w:rPr>
-        <w:fldChar w:fldCharType="end"/>
-      </w:r>
-      <w:r>
-        <w:t>;</w:t>
-      </w:r>
-    </w:p>
-    <w:p>
-      <w:r>
-        <w:t xml:space="preserve">PayPal </w:t>
-      </w:r>
-      <w:r>
-        <w:t xml:space="preserve">Annual Turnover is </w:t>
-      </w:r>
-      <w:r>
-        <w:fldChar w:fldCharType="begin"/>
-      </w:r>
-      <w:r>
-        <w:instrText xml:space="preserve"> MERGEFIELD  &lt;&lt;PayPalAnnualTurnover&gt;&gt;  \* MERGEFORMAT </w:instrText>
-      </w:r>
-      <w:r>
-        <w:fldChar w:fldCharType="separate"/>
-      </w:r>
-      <w:r>
-        <w:rPr>
-          <w:noProof/>
-        </w:rPr>
-        <w:t>«&lt;&lt;PayPalAnnualTurnover&gt;&gt;»</w:t>
-      </w:r>
-      <w:r>
-        <w:rPr>
-          <w:noProof/>
-        </w:rPr>
-        <w:fldChar w:fldCharType="end"/>
-      </w:r>
-      <w:r>
-        <w:rPr>
-          <w:noProof/>
-        </w:rPr>
-        <w:t>(</w:t>
-      </w:r>
-      <w:r>
-        <w:t xml:space="preserve">should be &gt;= </w:t>
-      </w:r>
-      <w:r>
-        <w:rPr>
-          <w:noProof/>
-        </w:rPr>
-        <w:t>£</w:t>
-      </w:r>
-      <w:fldSimple w:instr=" MERGEFIELD  &lt;&lt;CVPayPalAnnualTurnover&gt;&gt;  \* MERGEFORMAT ">
-        <w:r>
-          <w:rPr>
-            <w:noProof/>
-          </w:rPr>
-          <w:t>«&lt;&lt;CVPayPalAnnualTurnover&gt;&gt;»</w:t>
-        </w:r>
-      </w:fldSimple>
-      <w:r>
-        <w:t>);</w:t>
-      </w:r>
-    </w:p>
-    <w:p>
-      <w:r>
-        <w:t xml:space="preserve">PayPal </w:t>
-      </w:r>
-      <w:r>
-        <w:t>3-month Turnover</w:t>
-      </w:r>
-      <w:r>
-        <w:t xml:space="preserve"> is </w:t>
-      </w:r>
-      <w:r>
-        <w:fldChar w:fldCharType="begin"/>
-      </w:r>
-      <w:r>
-        <w:instrText xml:space="preserve"> MERGEFIELD  &lt;&lt;PayPal3MTurnover&gt;&gt;  \* MERGEFORMAT </w:instrText>
-      </w:r>
-      <w:r>
-        <w:fldChar w:fldCharType="separate"/>
-      </w:r>
-      <w:r>
-        <w:rPr>
-          <w:noProof/>
-        </w:rPr>
-        <w:t>«&lt;&lt;PayPal3MTurnover&gt;&gt;»</w:t>
-      </w:r>
-      <w:r>
-        <w:rPr>
-          <w:noProof/>
-        </w:rPr>
-        <w:fldChar w:fldCharType="end"/>
-      </w:r>
-      <w:r>
-        <w:rPr>
-          <w:noProof/>
-        </w:rPr>
-        <w:t>(</w:t>
-      </w:r>
-      <w:r>
-        <w:t xml:space="preserve">should be &gt;= </w:t>
-      </w:r>
-      <w:r>
-        <w:t>£</w:t>
-      </w:r>
-      <w:fldSimple w:instr=" MERGEFIELD  &lt;&lt;CVPayPal3MTurnover&gt;&gt;  \* MERGEFORMAT ">
-        <w:r>
-          <w:rPr>
-            <w:noProof/>
-          </w:rPr>
-          <w:t>«&lt;&lt;CVPayPal3MTurnover&gt;&gt;»</w:t>
-        </w:r>
-      </w:fldSimple>
-      <w:r>
-        <w:t>).</w:t>
-      </w:r>
-    </w:p>
-    <w:p>
-      <w:pPr>
-        <w:rPr>
-          <w:b/>
-        </w:rPr>
-      </w:pPr>
-    </w:p>
-    <w:p>
-      <w:pPr>
-        <w:pStyle w:val="Heading3"/>
-      </w:pPr>
-      <w:r>
-        <w:t>Info on Experian default accounts</w:t>
-      </w:r>
-    </w:p>
-    <w:p>
-      <w:r>
-        <w:t xml:space="preserve">Experian Consumer Score </w:t>
-      </w:r>
-      <w:r>
-        <w:t xml:space="preserve">is </w:t>
-      </w:r>
-      <w:r>
-        <w:fldChar w:fldCharType="begin"/>
-      </w:r>
-      <w:r>
-        <w:instrText xml:space="preserve"> MERGEFIELD  &lt;&lt;ExperianConsumerScore&gt;&gt;  \* MERGEFORMAT </w:instrText>
-      </w:r>
-      <w:r>
-        <w:fldChar w:fldCharType="separate"/>
-      </w:r>
-      <w:r>
-        <w:rPr>
-          <w:noProof/>
-        </w:rPr>
-        <w:t>«&lt;&lt;ExperianConsumerScore&gt;&gt;»</w:t>
-      </w:r>
-      <w:r>
-        <w:rPr>
-          <w:noProof/>
-        </w:rPr>
-        <w:fldChar w:fldCharType="end"/>
-      </w:r>
-      <w:r>
-        <w:rPr>
-          <w:noProof/>
-        </w:rPr>
-        <w:t>(</w:t>
-      </w:r>
-      <w:r>
-        <w:t xml:space="preserve">should be &gt;= </w:t>
-      </w:r>
-      <w:fldSimple w:instr=" MERGEFIELD  &lt;&lt;CVExperianConsumerScoreDefAcc&gt;&gt;  \* MERGEFORMAT ">
-        <w:r>
-          <w:rPr>
-            <w:noProof/>
-          </w:rPr>
-          <w:t>«&lt;&lt;CVExperianConsumerScoreDefAcc&gt;&gt;»</w:t>
-        </w:r>
-      </w:fldSimple>
-      <w:r>
-        <w:t>);</w:t>
-      </w:r>
-    </w:p>
-    <w:p>
-      <w:r>
-        <w:t xml:space="preserve">Experian </w:t>
-      </w:r>
-      <w:r>
-        <w:t>Default Accounts number</w:t>
-      </w:r>
-      <w:r>
-        <w:t xml:space="preserve"> </w:t>
-      </w:r>
-      <w:r>
-        <w:t xml:space="preserve">is </w:t>
-      </w:r>
-      <w:fldSimple w:instr=" MERGEFIELD  &lt;&lt;ExperianDefAccNum&gt;&gt;  \* MERGEFORMAT ">
-        <w:r>
-          <w:rPr>
-            <w:noProof/>
-          </w:rPr>
-          <w:t>«&lt;&lt;ExperianDefAccNum&gt;&gt;»</w:t>
-        </w:r>
-      </w:fldSimple>
-      <w:r>
-        <w:rPr>
-          <w:noProof/>
-        </w:rPr>
-        <w:t>(</w:t>
-      </w:r>
-      <w:r>
-        <w:t xml:space="preserve">should be &gt;= </w:t>
-      </w:r>
-      <w:fldSimple w:instr=" MERGEFIELD  &lt;&lt;CVExperianDefAccNum&gt;&gt;  \* MERGEFORMAT ">
-        <w:r>
-          <w:rPr>
-            <w:noProof/>
-          </w:rPr>
-          <w:t>«&lt;&lt;CVExperianDefAccNum&gt;&gt;»</w:t>
-        </w:r>
-      </w:fldSimple>
-      <w:r>
-        <w:t>);</w:t>
-      </w:r>
-    </w:p>
-    <w:p/>
+      <w:bookmarkStart w:id="0" w:name="_GoBack"/>
+      <w:bookmarkEnd w:id="0"/>
+    </w:p>
     <w:p/>
     <w:p>
       <w:pPr>

</xml_diff>

<commit_message>
EZ-902: Added seniority to rejection template
</commit_message>
<xml_diff>
--- a/Items/Templates/User is rejected by the strategy.docx
+++ b/Items/Templates/User is rejected by the strategy.docx
@@ -132,14 +132,27 @@
         </w:rPr>
         <w:t xml:space="preserve"> -  </w:t>
       </w:r>
-      <w:fldSimple w:instr=" MERGEFIELD  &lt;&lt;RegistrationDate&gt;&gt;  \* MERGEFORMAT ">
-        <w:r>
-          <w:rPr>
-            <w:noProof/>
-          </w:rPr>
-          <w:t>«&lt;&lt;RegistrationDate&gt;&gt;»</w:t>
-        </w:r>
-      </w:fldSimple>
+      <w:r>
+        <w:fldChar w:fldCharType="begin"/>
+      </w:r>
+      <w:r>
+        <w:instrText xml:space="preserve"> MERGEFIELD  &lt;&lt;RegistrationDate&gt;&gt;  \* MERGEFORMAT </w:instrText>
+      </w:r>
+      <w:r>
+        <w:fldChar w:fldCharType="separate"/>
+      </w:r>
+      <w:r>
+        <w:rPr>
+          <w:noProof/>
+        </w:rPr>
+        <w:t>«&lt;&lt;RegistrationDate&gt;&gt;»</w:t>
+      </w:r>
+      <w:r>
+        <w:rPr>
+          <w:noProof/>
+        </w:rPr>
+        <w:fldChar w:fldCharType="end"/>
+      </w:r>
     </w:p>
     <w:p>
       <w:pPr>
@@ -153,20 +166,33 @@
         </w:rPr>
         <w:t xml:space="preserve">UserID -  </w:t>
       </w:r>
-      <w:fldSimple w:instr=" MERGEFIELD  &lt;&lt;UserID&gt;&gt;  \* MERGEFORMAT ">
-        <w:r>
-          <w:rPr>
-            <w:noProof/>
-          </w:rPr>
-          <w:t>«&lt;&lt;u</w:t>
-        </w:r>
-        <w:r>
-          <w:rPr>
-            <w:noProof/>
-          </w:rPr>
-          <w:t>serID&gt;&gt;»</w:t>
-        </w:r>
-      </w:fldSimple>
+      <w:r>
+        <w:fldChar w:fldCharType="begin"/>
+      </w:r>
+      <w:r>
+        <w:instrText xml:space="preserve"> MERGEFIELD  &lt;&lt;UserID&gt;&gt;  \* MERGEFORMAT </w:instrText>
+      </w:r>
+      <w:r>
+        <w:fldChar w:fldCharType="separate"/>
+      </w:r>
+      <w:r>
+        <w:rPr>
+          <w:noProof/>
+        </w:rPr>
+        <w:t>«&lt;&lt;u</w:t>
+      </w:r>
+      <w:r>
+        <w:rPr>
+          <w:noProof/>
+        </w:rPr>
+        <w:t>serID&gt;&gt;»</w:t>
+      </w:r>
+      <w:r>
+        <w:rPr>
+          <w:noProof/>
+        </w:rPr>
+        <w:fldChar w:fldCharType="end"/>
+      </w:r>
     </w:p>
     <w:p>
       <w:pPr>
@@ -180,14 +206,27 @@
         </w:rPr>
         <w:t xml:space="preserve">Email – </w:t>
       </w:r>
-      <w:fldSimple w:instr=" MERGEFIELD  &lt;&lt;Name&gt;&gt;  \* MERGEFORMAT ">
-        <w:r>
-          <w:rPr>
-            <w:noProof/>
-          </w:rPr>
-          <w:t>«&lt;&lt;Name&gt;&gt;»</w:t>
-        </w:r>
-      </w:fldSimple>
+      <w:r>
+        <w:fldChar w:fldCharType="begin"/>
+      </w:r>
+      <w:r>
+        <w:instrText xml:space="preserve"> MERGEFIELD  &lt;&lt;Name&gt;&gt;  \* MERGEFORMAT </w:instrText>
+      </w:r>
+      <w:r>
+        <w:fldChar w:fldCharType="separate"/>
+      </w:r>
+      <w:r>
+        <w:rPr>
+          <w:noProof/>
+        </w:rPr>
+        <w:t>«&lt;&lt;Name&gt;&gt;»</w:t>
+      </w:r>
+      <w:r>
+        <w:rPr>
+          <w:noProof/>
+        </w:rPr>
+        <w:fldChar w:fldCharType="end"/>
+      </w:r>
     </w:p>
     <w:p>
       <w:pPr>
@@ -219,14 +258,27 @@
         </w:rPr>
         <w:t xml:space="preserve">ame – </w:t>
       </w:r>
-      <w:fldSimple w:instr=" MERGEFIELD  &lt;&lt;FirstName&gt;&gt;  \* MERGEFORMAT ">
-        <w:r>
-          <w:rPr>
-            <w:noProof/>
-          </w:rPr>
-          <w:t>«&lt;&lt;FirstName&gt;&gt;»</w:t>
-        </w:r>
-      </w:fldSimple>
+      <w:r>
+        <w:fldChar w:fldCharType="begin"/>
+      </w:r>
+      <w:r>
+        <w:instrText xml:space="preserve"> MERGEFIELD  &lt;&lt;FirstName&gt;&gt;  \* MERGEFORMAT </w:instrText>
+      </w:r>
+      <w:r>
+        <w:fldChar w:fldCharType="separate"/>
+      </w:r>
+      <w:r>
+        <w:rPr>
+          <w:noProof/>
+        </w:rPr>
+        <w:t>«&lt;&lt;FirstName&gt;&gt;»</w:t>
+      </w:r>
+      <w:r>
+        <w:rPr>
+          <w:noProof/>
+        </w:rPr>
+        <w:fldChar w:fldCharType="end"/>
+      </w:r>
     </w:p>
     <w:p>
       <w:r>
@@ -235,14 +287,27 @@
         </w:rPr>
         <w:t xml:space="preserve">Surname – </w:t>
       </w:r>
-      <w:fldSimple w:instr=" MERGEFIELD  &lt;&lt;Surname&gt;&gt;  \* MERGEFORMAT ">
-        <w:r>
-          <w:rPr>
-            <w:noProof/>
-          </w:rPr>
-          <w:t>«&lt;&lt;Surname&gt;&gt;»</w:t>
-        </w:r>
-      </w:fldSimple>
+      <w:r>
+        <w:fldChar w:fldCharType="begin"/>
+      </w:r>
+      <w:r>
+        <w:instrText xml:space="preserve"> MERGEFIELD  &lt;&lt;Surname&gt;&gt;  \* MERGEFORMAT </w:instrText>
+      </w:r>
+      <w:r>
+        <w:fldChar w:fldCharType="separate"/>
+      </w:r>
+      <w:r>
+        <w:rPr>
+          <w:noProof/>
+        </w:rPr>
+        <w:t>«&lt;&lt;Surname&gt;&gt;»</w:t>
+      </w:r>
+      <w:r>
+        <w:rPr>
+          <w:noProof/>
+        </w:rPr>
+        <w:fldChar w:fldCharType="end"/>
+      </w:r>
     </w:p>
     <w:p/>
     <w:p>
@@ -268,14 +333,27 @@
         </w:rPr>
         <w:t xml:space="preserve"> </w:t>
       </w:r>
-      <w:fldSimple w:instr=" MERGEFIELD  &lt;&lt;MP_Counter&gt;&gt;  \* MERGEFORMAT ">
-        <w:r>
-          <w:rPr>
-            <w:noProof/>
-          </w:rPr>
-          <w:t>«&lt;&lt;MP_Counter&gt;&gt;»</w:t>
-        </w:r>
-      </w:fldSimple>
+      <w:r>
+        <w:fldChar w:fldCharType="begin"/>
+      </w:r>
+      <w:r>
+        <w:instrText xml:space="preserve"> MERGEFIELD  &lt;&lt;MP_Counter&gt;&gt;  \* MERGEFORMAT </w:instrText>
+      </w:r>
+      <w:r>
+        <w:fldChar w:fldCharType="separate"/>
+      </w:r>
+      <w:r>
+        <w:rPr>
+          <w:noProof/>
+        </w:rPr>
+        <w:t>«&lt;&lt;MP_Counter&gt;&gt;»</w:t>
+      </w:r>
+      <w:r>
+        <w:rPr>
+          <w:noProof/>
+        </w:rPr>
+        <w:fldChar w:fldCharType="end"/>
+      </w:r>
     </w:p>
     <w:p>
       <w:r>
@@ -302,14 +380,27 @@
         </w:rPr>
         <w:t xml:space="preserve"> - </w:t>
       </w:r>
-      <w:fldSimple w:instr=" MERGEFIELD  &lt;&lt;MedalType&gt;&gt;  \* MERGEFORMAT ">
-        <w:r>
-          <w:rPr>
-            <w:noProof/>
-          </w:rPr>
-          <w:t>«&lt;&lt;MedalType&gt;&gt;»</w:t>
-        </w:r>
-      </w:fldSimple>
+      <w:r>
+        <w:fldChar w:fldCharType="begin"/>
+      </w:r>
+      <w:r>
+        <w:instrText xml:space="preserve"> MERGEFIELD  &lt;&lt;MedalType&gt;&gt;  \* MERGEFORMAT </w:instrText>
+      </w:r>
+      <w:r>
+        <w:fldChar w:fldCharType="separate"/>
+      </w:r>
+      <w:r>
+        <w:rPr>
+          <w:noProof/>
+        </w:rPr>
+        <w:t>«&lt;&lt;MedalType&gt;&gt;»</w:t>
+      </w:r>
+      <w:r>
+        <w:rPr>
+          <w:noProof/>
+        </w:rPr>
+        <w:fldChar w:fldCharType="end"/>
+      </w:r>
     </w:p>
     <w:p>
       <w:pPr>
@@ -323,14 +414,27 @@
         </w:rPr>
         <w:t xml:space="preserve">System Decision - </w:t>
       </w:r>
-      <w:fldSimple w:instr=" MERGEFIELD  &lt;&lt;SystemDecision&gt;&gt;  \* MERGEFORMAT ">
-        <w:r>
-          <w:rPr>
-            <w:noProof/>
-          </w:rPr>
-          <w:t>«&lt;&lt;SystemDecision&gt;&gt;»</w:t>
-        </w:r>
-      </w:fldSimple>
+      <w:r>
+        <w:fldChar w:fldCharType="begin"/>
+      </w:r>
+      <w:r>
+        <w:instrText xml:space="preserve"> MERGEFIELD  &lt;&lt;SystemDecision&gt;&gt;  \* MERGEFORMAT </w:instrText>
+      </w:r>
+      <w:r>
+        <w:fldChar w:fldCharType="separate"/>
+      </w:r>
+      <w:r>
+        <w:rPr>
+          <w:noProof/>
+        </w:rPr>
+        <w:t>«&lt;&lt;SystemDecision&gt;&gt;»</w:t>
+      </w:r>
+      <w:r>
+        <w:rPr>
+          <w:noProof/>
+        </w:rPr>
+        <w:fldChar w:fldCharType="end"/>
+      </w:r>
     </w:p>
     <w:p>
       <w:pPr>
@@ -351,354 +455,6 @@
       </w:r>
       <w:r>
         <w:t>variables does not match minimum requirements</w:t>
-      </w:r>
-    </w:p>
-    <w:p>
-      <w:r>
-        <w:t xml:space="preserve">Experian Consumer Score </w:t>
-      </w:r>
-      <w:r>
-        <w:t xml:space="preserve">is </w:t>
-      </w:r>
-      <w:r>
-        <w:fldChar w:fldCharType="begin"/>
-      </w:r>
-      <w:r>
-        <w:instrText xml:space="preserve"> MERGEFIELD  &lt;&lt;ExperianConsumerScore&gt;&gt;  \* MERGEFORMAT </w:instrText>
-      </w:r>
-      <w:r>
-        <w:fldChar w:fldCharType="separate"/>
-      </w:r>
-      <w:r>
-        <w:rPr>
-          <w:noProof/>
-        </w:rPr>
-        <w:t>«&lt;&lt;ExperianConsumerScore&gt;&gt;»</w:t>
-      </w:r>
-      <w:r>
-        <w:rPr>
-          <w:noProof/>
-        </w:rPr>
-        <w:fldChar w:fldCharType="end"/>
-      </w:r>
-      <w:r>
-        <w:rPr>
-          <w:noProof/>
-        </w:rPr>
-        <w:t>(</w:t>
-      </w:r>
-      <w:r>
-        <w:t xml:space="preserve">should be &gt;= </w:t>
-      </w:r>
-      <w:r>
-        <w:fldChar w:fldCharType="begin"/>
-      </w:r>
-      <w:r>
-        <w:instrText xml:space="preserve"> MERGEFIELD  &lt;&lt;CVExperianConsumerScore&gt;&gt;  \* MERGEFORMAT </w:instrText>
-      </w:r>
-      <w:r>
-        <w:fldChar w:fldCharType="separate"/>
-      </w:r>
-      <w:r>
-        <w:rPr>
-          <w:noProof/>
-        </w:rPr>
-        <w:t>«&lt;&lt;CVExperianConsumerScore&gt;&gt;»</w:t>
-      </w:r>
-      <w:r>
-        <w:rPr>
-          <w:noProof/>
-        </w:rPr>
-        <w:fldChar w:fldCharType="end"/>
-      </w:r>
-      <w:r>
-        <w:t>);</w:t>
-      </w:r>
-    </w:p>
-    <w:p>
-      <w:r>
-        <w:t xml:space="preserve">Total Annual Turnover is </w:t>
-      </w:r>
-      <w:r>
-        <w:fldChar w:fldCharType="begin"/>
-      </w:r>
-      <w:r>
-        <w:instrText xml:space="preserve"> MERGEFIELD  &lt;&lt;TotalAnnualTurnover&gt;&gt;  \* MERGEFORMAT </w:instrText>
-      </w:r>
-      <w:r>
-        <w:fldChar w:fldCharType="separate"/>
-      </w:r>
-      <w:r>
-        <w:rPr>
-          <w:noProof/>
-        </w:rPr>
-        <w:t>«&lt;&lt;TotalAnnualTurnover&gt;&gt;»</w:t>
-      </w:r>
-      <w:r>
-        <w:rPr>
-          <w:noProof/>
-        </w:rPr>
-        <w:fldChar w:fldCharType="end"/>
-      </w:r>
-      <w:r>
-        <w:rPr>
-          <w:noProof/>
-        </w:rPr>
-        <w:t>(</w:t>
-      </w:r>
-      <w:r>
-        <w:t xml:space="preserve">should be &gt;= </w:t>
-      </w:r>
-      <w:r>
-        <w:rPr>
-          <w:noProof/>
-        </w:rPr>
-        <w:t>£</w:t>
-      </w:r>
-      <w:r>
-        <w:fldChar w:fldCharType="begin"/>
-      </w:r>
-      <w:r>
-        <w:instrText xml:space="preserve"> MERGEFIELD  &lt;&lt;CVTotalAnnualTurnover&gt;&gt;  \* MERGEFORMAT </w:instrText>
-      </w:r>
-      <w:r>
-        <w:fldChar w:fldCharType="separate"/>
-      </w:r>
-      <w:r>
-        <w:rPr>
-          <w:noProof/>
-        </w:rPr>
-        <w:t>«&lt;&lt;CVTotalAnnualTurnover&gt;&gt;»</w:t>
-      </w:r>
-      <w:r>
-        <w:rPr>
-          <w:noProof/>
-        </w:rPr>
-        <w:fldChar w:fldCharType="end"/>
-      </w:r>
-      <w:r>
-        <w:t>);</w:t>
-      </w:r>
-    </w:p>
-    <w:p>
-      <w:r>
-        <w:t>Total 3-month Turnover</w:t>
-      </w:r>
-      <w:r>
-        <w:t xml:space="preserve"> </w:t>
-      </w:r>
-      <w:r>
-        <w:t xml:space="preserve">is </w:t>
-      </w:r>
-      <w:r>
-        <w:fldChar w:fldCharType="begin"/>
-      </w:r>
-      <w:r>
-        <w:instrText xml:space="preserve"> MERGEFIELD</w:instrText>
-      </w:r>
-      <w:r>
-        <w:instrText xml:space="preserve">  &lt;&lt;Total3MTurnover&gt;&gt;  \* MERGEFORMAT </w:instrText>
-      </w:r>
-      <w:r>
-        <w:fldChar w:fldCharType="separate"/>
-      </w:r>
-      <w:r>
-        <w:rPr>
-          <w:noProof/>
-        </w:rPr>
-        <w:t>«&lt;&lt;Total3MTurnover&gt;&gt;»</w:t>
-      </w:r>
-      <w:r>
-        <w:rPr>
-          <w:noProof/>
-        </w:rPr>
-        <w:fldChar w:fldCharType="end"/>
-      </w:r>
-      <w:r>
-        <w:rPr>
-          <w:noProof/>
-        </w:rPr>
-        <w:t>(</w:t>
-      </w:r>
-      <w:r>
-        <w:t xml:space="preserve">should be &gt;= </w:t>
-      </w:r>
-      <w:r>
-        <w:t>£</w:t>
-      </w:r>
-      <w:r>
-        <w:fldChar w:fldCharType="begin"/>
-      </w:r>
-      <w:r>
-        <w:instrText xml:space="preserve"> MERGEFIELD  &lt;&lt;CVTotal3MTurnover&gt;&gt;  \* MERGEFORMAT </w:instrText>
-      </w:r>
-      <w:r>
-        <w:fldChar w:fldCharType="separate"/>
-      </w:r>
-      <w:r>
-        <w:rPr>
-          <w:noProof/>
-        </w:rPr>
-        <w:t>«&lt;&lt;CVTotal3MTurnover&gt;&gt;»</w:t>
-      </w:r>
-      <w:r>
-        <w:rPr>
-          <w:noProof/>
-        </w:rPr>
-        <w:fldChar w:fldCharType="end"/>
-      </w:r>
-      <w:r>
-        <w:t>).</w:t>
-      </w:r>
-    </w:p>
-    <w:p/>
-    <w:p>
-      <w:pPr>
-        <w:pStyle w:val="Heading3"/>
-      </w:pPr>
-      <w:r>
-        <w:t>One of listed PayPal variables does not match minimum requirements</w:t>
-      </w:r>
-    </w:p>
-    <w:p>
-      <w:r>
-        <w:t xml:space="preserve">Number of PayPal stores is </w:t>
-      </w:r>
-      <w:fldSimple w:instr=" MERGEFIELD  &lt;&lt;PayPalStoresNum&gt;&gt;  \* MERGEFORMAT ">
-        <w:r>
-          <w:rPr>
-            <w:noProof/>
-          </w:rPr>
-          <w:t>«&lt;&lt;PayPalStoresNum&gt;&gt;»</w:t>
-        </w:r>
-      </w:fldSimple>
-      <w:r>
-        <w:t>;</w:t>
-      </w:r>
-    </w:p>
-    <w:p>
-      <w:r>
-        <w:t xml:space="preserve">PayPal </w:t>
-      </w:r>
-      <w:r>
-        <w:t xml:space="preserve">Annual Turnover is </w:t>
-      </w:r>
-      <w:fldSimple w:instr=" MERGEFIELD  &lt;&lt;PayPalAnnualTurnover&gt;&gt;  \* MERGEFORMAT ">
-        <w:r>
-          <w:rPr>
-            <w:noProof/>
-          </w:rPr>
-          <w:t>«&lt;&lt;PayPalAnnualTurnover&gt;&gt;»</w:t>
-        </w:r>
-      </w:fldSimple>
-      <w:r>
-        <w:rPr>
-          <w:noProof/>
-        </w:rPr>
-        <w:t>(</w:t>
-      </w:r>
-      <w:r>
-        <w:t xml:space="preserve">should be &gt;= </w:t>
-      </w:r>
-      <w:r>
-        <w:rPr>
-          <w:noProof/>
-        </w:rPr>
-        <w:t>£</w:t>
-      </w:r>
-      <w:r>
-        <w:fldChar w:fldCharType="begin"/>
-      </w:r>
-      <w:r>
-        <w:instrText xml:space="preserve"> MERGEFIELD  &lt;&lt;CVPayPalAnnualTurnover&gt;&gt;  \* MERGEFORMAT </w:instrText>
-      </w:r>
-      <w:r>
-        <w:fldChar w:fldCharType="separate"/>
-      </w:r>
-      <w:r>
-        <w:rPr>
-          <w:noProof/>
-        </w:rPr>
-        <w:t>«&lt;&lt;CVPayPalAnnualTurnover&gt;&gt;»</w:t>
-      </w:r>
-      <w:r>
-        <w:rPr>
-          <w:noProof/>
-        </w:rPr>
-        <w:fldChar w:fldCharType="end"/>
-      </w:r>
-      <w:r>
-        <w:t>);</w:t>
-      </w:r>
-    </w:p>
-    <w:p>
-      <w:r>
-        <w:t xml:space="preserve">PayPal </w:t>
-      </w:r>
-      <w:r>
-        <w:t>3-month Turnover</w:t>
-      </w:r>
-      <w:r>
-        <w:t xml:space="preserve"> is </w:t>
-      </w:r>
-      <w:fldSimple w:instr=" MERGEFIELD  &lt;&lt;PayPal3MTurnover&gt;&gt;  \* MERGEFORMAT ">
-        <w:r>
-          <w:rPr>
-            <w:noProof/>
-          </w:rPr>
-          <w:t>«&lt;&lt;PayPal3MTurnover&gt;&gt;»</w:t>
-        </w:r>
-      </w:fldSimple>
-      <w:r>
-        <w:rPr>
-          <w:noProof/>
-        </w:rPr>
-        <w:t>(</w:t>
-      </w:r>
-      <w:r>
-        <w:t xml:space="preserve">should be &gt;= </w:t>
-      </w:r>
-      <w:r>
-        <w:t>£</w:t>
-      </w:r>
-      <w:r>
-        <w:fldChar w:fldCharType="begin"/>
-      </w:r>
-      <w:r>
-        <w:instrText xml:space="preserve"> MERGEFIELD  &lt;&lt;CVPayPal3MTurnover&gt;&gt;  \* MERGEFORMAT </w:instrText>
-      </w:r>
-      <w:r>
-        <w:fldChar w:fldCharType="separate"/>
-      </w:r>
-      <w:r>
-        <w:rPr>
-          <w:noProof/>
-        </w:rPr>
-        <w:t>«&lt;&lt;CVPayPal3MTurnover&gt;&gt;»</w:t>
-      </w:r>
-      <w:r>
-        <w:rPr>
-          <w:noProof/>
-        </w:rPr>
-        <w:fldChar w:fldCharType="end"/>
-      </w:r>
-      <w:r>
-        <w:t>).</w:t>
-      </w:r>
-    </w:p>
-    <w:p>
-      <w:pPr>
-        <w:rPr>
-          <w:b/>
-        </w:rPr>
-      </w:pPr>
-    </w:p>
-    <w:p>
-      <w:pPr>
-        <w:pStyle w:val="Heading3"/>
-      </w:pPr>
-      <w:r>
-        <w:t>Info on Experian default accounts</w:t>
       </w:r>
     </w:p>
     <w:p>
@@ -725,10 +481,306 @@
       <w:r>
         <w:t xml:space="preserve">should be &gt;= </w:t>
       </w:r>
+      <w:fldSimple w:instr=" MERGEFIELD  &lt;&lt;CVExperianConsumerScore&gt;&gt;  \* MERGEFORMAT ">
+        <w:r>
+          <w:rPr>
+            <w:noProof/>
+          </w:rPr>
+          <w:t>«&lt;&lt;CVExperianConsumerScore&gt;&gt;»</w:t>
+        </w:r>
+      </w:fldSimple>
+      <w:r>
+        <w:t>);</w:t>
+      </w:r>
+    </w:p>
+    <w:p>
+      <w:r>
+        <w:t xml:space="preserve">Total Annual Turnover is </w:t>
+      </w:r>
+      <w:fldSimple w:instr=" MERGEFIELD  &lt;&lt;TotalAnnualTurnover&gt;&gt;  \* MERGEFORMAT ">
+        <w:r>
+          <w:rPr>
+            <w:noProof/>
+          </w:rPr>
+          <w:t>«&lt;&lt;TotalAnnualTurnover&gt;&gt;»</w:t>
+        </w:r>
+      </w:fldSimple>
+      <w:r>
+        <w:rPr>
+          <w:noProof/>
+        </w:rPr>
+        <w:t>(</w:t>
+      </w:r>
+      <w:r>
+        <w:t xml:space="preserve">should be &gt;= </w:t>
+      </w:r>
+      <w:r>
+        <w:rPr>
+          <w:noProof/>
+        </w:rPr>
+        <w:t>£</w:t>
+      </w:r>
+      <w:fldSimple w:instr=" MERGEFIELD  &lt;&lt;CVTotalAnnualTurnover&gt;&gt;  \* MERGEFORMAT ">
+        <w:r>
+          <w:rPr>
+            <w:noProof/>
+          </w:rPr>
+          <w:t>«&lt;&lt;CVTotalAnnualTurnover&gt;&gt;»</w:t>
+        </w:r>
+      </w:fldSimple>
+      <w:r>
+        <w:t>);</w:t>
+      </w:r>
+    </w:p>
+    <w:p>
+      <w:r>
+        <w:t>Total 3-month Turnover</w:t>
+      </w:r>
+      <w:r>
+        <w:t xml:space="preserve"> </w:t>
+      </w:r>
+      <w:r>
+        <w:t xml:space="preserve">is </w:t>
+      </w:r>
+      <w:fldSimple w:instr=" MERGEFIELD  &lt;&lt;Total3MTurnover&gt;&gt;  \* MERGEFORMAT ">
+        <w:r>
+          <w:rPr>
+            <w:noProof/>
+          </w:rPr>
+          <w:t>«&lt;&lt;Total3MTurnover&gt;&gt;»</w:t>
+        </w:r>
+      </w:fldSimple>
+      <w:r>
+        <w:rPr>
+          <w:noProof/>
+        </w:rPr>
+        <w:t>(</w:t>
+      </w:r>
+      <w:r>
+        <w:t xml:space="preserve">should be &gt;= </w:t>
+      </w:r>
+      <w:r>
+        <w:t>£</w:t>
+      </w:r>
+      <w:fldSimple w:instr=" MERGEFIELD  &lt;&lt;CVTotal3MTurnover&gt;&gt;  \* MERGEFORMAT ">
+        <w:r>
+          <w:rPr>
+            <w:noProof/>
+          </w:rPr>
+          <w:t>«&lt;&lt;CVTotal3MTurnover&gt;&gt;»</w:t>
+        </w:r>
+      </w:fldSimple>
+      <w:r>
+        <w:t>).</w:t>
+      </w:r>
+    </w:p>
+    <w:p/>
+    <w:p>
+      <w:pPr>
+        <w:pStyle w:val="Heading3"/>
+      </w:pPr>
+      <w:r>
+        <w:t>One of listed PayPal variables does not match minimum requirements</w:t>
+      </w:r>
+    </w:p>
+    <w:p>
+      <w:r>
+        <w:t xml:space="preserve">Number of PayPal stores is </w:t>
+      </w:r>
       <w:r>
         <w:fldChar w:fldCharType="begin"/>
       </w:r>
       <w:r>
+        <w:instrText xml:space="preserve"> MER</w:instrText>
+      </w:r>
+      <w:r>
+        <w:instrText xml:space="preserve">GEFIELD  &lt;&lt;PayPalStoresNum&gt;&gt;  \* MERGEFORMAT </w:instrText>
+      </w:r>
+      <w:r>
+        <w:fldChar w:fldCharType="separate"/>
+      </w:r>
+      <w:r>
+        <w:rPr>
+          <w:noProof/>
+        </w:rPr>
+        <w:t>«&lt;&lt;PayPalStoresNum&gt;&gt;»</w:t>
+      </w:r>
+      <w:r>
+        <w:rPr>
+          <w:noProof/>
+        </w:rPr>
+        <w:fldChar w:fldCharType="end"/>
+      </w:r>
+      <w:r>
+        <w:t>;</w:t>
+      </w:r>
+    </w:p>
+    <w:p>
+      <w:r>
+        <w:t xml:space="preserve">PayPal </w:t>
+      </w:r>
+      <w:r>
+        <w:t xml:space="preserve">Annual Turnover is </w:t>
+      </w:r>
+      <w:r>
+        <w:fldChar w:fldCharType="begin"/>
+      </w:r>
+      <w:r>
+        <w:instrText xml:space="preserve"> MERGEFIELD  &lt;&lt;PayPalAnnualTurnover&gt;&gt;  \* MERGEFORMAT </w:instrText>
+      </w:r>
+      <w:r>
+        <w:fldChar w:fldCharType="separate"/>
+      </w:r>
+      <w:r>
+        <w:rPr>
+          <w:noProof/>
+        </w:rPr>
+        <w:t>«&lt;&lt;PayPalAnnualTurnover&gt;&gt;»</w:t>
+      </w:r>
+      <w:r>
+        <w:rPr>
+          <w:noProof/>
+        </w:rPr>
+        <w:fldChar w:fldCharType="end"/>
+      </w:r>
+      <w:r>
+        <w:rPr>
+          <w:noProof/>
+        </w:rPr>
+        <w:t>(</w:t>
+      </w:r>
+      <w:r>
+        <w:t xml:space="preserve">should be &gt;= </w:t>
+      </w:r>
+      <w:r>
+        <w:rPr>
+          <w:noProof/>
+        </w:rPr>
+        <w:t>£</w:t>
+      </w:r>
+      <w:fldSimple w:instr=" MERGEFIELD  &lt;&lt;CVPayPalAnnualTurnover&gt;&gt;  \* MERGEFORMAT ">
+        <w:r>
+          <w:rPr>
+            <w:noProof/>
+          </w:rPr>
+          <w:t>«&lt;&lt;CVPayPalAnnualTurnover&gt;&gt;»</w:t>
+        </w:r>
+      </w:fldSimple>
+      <w:r>
+        <w:t>);</w:t>
+      </w:r>
+    </w:p>
+    <w:p>
+      <w:r>
+        <w:t xml:space="preserve">PayPal </w:t>
+      </w:r>
+      <w:r>
+        <w:t>3-month Turnover</w:t>
+      </w:r>
+      <w:r>
+        <w:t xml:space="preserve"> is </w:t>
+      </w:r>
+      <w:r>
+        <w:fldChar w:fldCharType="begin"/>
+      </w:r>
+      <w:r>
+        <w:instrText xml:space="preserve"> MERGEFIELD  &lt;&lt;PayPal3MTurnover&gt;&gt;  \* MERGEFORMAT </w:instrText>
+      </w:r>
+      <w:r>
+        <w:fldChar w:fldCharType="separate"/>
+      </w:r>
+      <w:r>
+        <w:rPr>
+          <w:noProof/>
+        </w:rPr>
+        <w:t>«&lt;&lt;PayPal3MTurnover&gt;&gt;»</w:t>
+      </w:r>
+      <w:r>
+        <w:rPr>
+          <w:noProof/>
+        </w:rPr>
+        <w:fldChar w:fldCharType="end"/>
+      </w:r>
+      <w:r>
+        <w:rPr>
+          <w:noProof/>
+        </w:rPr>
+        <w:t>(</w:t>
+      </w:r>
+      <w:r>
+        <w:t xml:space="preserve">should be &gt;= </w:t>
+      </w:r>
+      <w:r>
+        <w:t>£</w:t>
+      </w:r>
+      <w:fldSimple w:instr=" MERGEFIELD  &lt;&lt;CVPayPal3MTurnover&gt;&gt;  \* MERGEFORMAT ">
+        <w:r>
+          <w:rPr>
+            <w:noProof/>
+          </w:rPr>
+          <w:t>«&lt;&lt;CVPayPal3MTurnover&gt;&gt;»</w:t>
+        </w:r>
+      </w:fldSimple>
+      <w:r>
+        <w:t>).</w:t>
+      </w:r>
+    </w:p>
+    <w:p>
+      <w:pPr>
+        <w:rPr>
+          <w:b/>
+        </w:rPr>
+      </w:pPr>
+    </w:p>
+    <w:p>
+      <w:pPr>
+        <w:pStyle w:val="Heading3"/>
+      </w:pPr>
+      <w:r>
+        <w:t>Info on Experian default accounts</w:t>
+      </w:r>
+    </w:p>
+    <w:p>
+      <w:r>
+        <w:t xml:space="preserve">Experian Consumer Score </w:t>
+      </w:r>
+      <w:r>
+        <w:t xml:space="preserve">is </w:t>
+      </w:r>
+      <w:r>
+        <w:fldChar w:fldCharType="begin"/>
+      </w:r>
+      <w:r>
+        <w:instrText xml:space="preserve"> MERGEFIELD  &lt;&lt;ExperianConsumerScore&gt;&gt;  \* MERGEFORMAT </w:instrText>
+      </w:r>
+      <w:r>
+        <w:fldChar w:fldCharType="separate"/>
+      </w:r>
+      <w:r>
+        <w:rPr>
+          <w:noProof/>
+        </w:rPr>
+        <w:t>«&lt;&lt;ExperianConsumerScore&gt;&gt;»</w:t>
+      </w:r>
+      <w:r>
+        <w:rPr>
+          <w:noProof/>
+        </w:rPr>
+        <w:fldChar w:fldCharType="end"/>
+      </w:r>
+      <w:r>
+        <w:rPr>
+          <w:noProof/>
+        </w:rPr>
+        <w:t>(</w:t>
+      </w:r>
+      <w:r>
+        <w:t xml:space="preserve">should be &gt;= </w:t>
+      </w:r>
+      <w:r>
+        <w:fldChar w:fldCharType="begin"/>
+      </w:r>
+      <w:r>
         <w:instrText xml:space="preserve"> MERGEFIELD  &lt;&lt;CVExperianConsumerScoreDefAcc&gt;&gt;  \* MERGEFORMAT </w:instrText>
       </w:r>
       <w:r>
@@ -791,35 +843,89 @@
         <w:t>(</w:t>
       </w:r>
       <w:r>
-        <w:t xml:space="preserve">should be </w:t>
-      </w:r>
-      <w:r>
-        <w:t>&lt;</w:t>
+        <w:t xml:space="preserve">should be &lt; </w:t>
+      </w:r>
+      <w:r>
+        <w:fldChar w:fldCharType="begin"/>
+      </w:r>
+      <w:r>
+        <w:instrText xml:space="preserve"> MERGEFIELD  &lt;&lt;CVExperianDefAccNum&gt;&gt;  \* MERGEFORMAT </w:instrText>
+      </w:r>
+      <w:r>
+        <w:fldChar w:fldCharType="separate"/>
+      </w:r>
+      <w:r>
+        <w:rPr>
+          <w:noProof/>
+        </w:rPr>
+        <w:t>«&lt;&lt;CVExperianDefAccNum&gt;&gt;»</w:t>
+      </w:r>
+      <w:r>
+        <w:rPr>
+          <w:noProof/>
+        </w:rPr>
+        <w:fldChar w:fldCharType="end"/>
+      </w:r>
+      <w:r>
+        <w:t>);</w:t>
+      </w:r>
+    </w:p>
+    <w:p>
+      <w:pPr>
+        <w:rPr>
+          <w:b/>
+        </w:rPr>
+      </w:pPr>
+    </w:p>
+    <w:p>
+      <w:pPr>
+        <w:pStyle w:val="Heading3"/>
+      </w:pPr>
+      <w:r>
+        <w:t>Seniority</w:t>
+      </w:r>
+    </w:p>
+    <w:p>
+      <w:r>
+        <w:t>Seniority</w:t>
       </w:r>
       <w:r>
         <w:t xml:space="preserve"> </w:t>
       </w:r>
       <w:r>
-        <w:fldChar w:fldCharType="begin"/>
-      </w:r>
-      <w:r>
-        <w:instrText xml:space="preserve"> MERGEFIELD  &lt;&lt;CVExperianDefAccNum&gt;&gt;  \* MERGEFORMAT </w:instrText>
-      </w:r>
-      <w:r>
-        <w:fldChar w:fldCharType="separate"/>
-      </w:r>
-      <w:r>
-        <w:rPr>
-          <w:noProof/>
-        </w:rPr>
-        <w:t>«&lt;&lt;CVExperianDefAccNum&gt;&gt;»</w:t>
-      </w:r>
-      <w:r>
-        <w:rPr>
-          <w:noProof/>
-        </w:rPr>
-        <w:fldChar w:fldCharType="end"/>
-      </w:r>
+        <w:t xml:space="preserve">is </w:t>
+      </w:r>
+      <w:fldSimple w:instr=" MERGEFIELD  &lt;&lt;Seniority&gt;&gt;  \* MERGEFORMAT ">
+        <w:r>
+          <w:rPr>
+            <w:noProof/>
+          </w:rPr>
+          <w:t>«&lt;&lt;Seniority&gt;&gt;»</w:t>
+        </w:r>
+      </w:fldSimple>
+      <w:r>
+        <w:rPr>
+          <w:noProof/>
+        </w:rPr>
+        <w:t xml:space="preserve"> </w:t>
+      </w:r>
+      <w:r>
+        <w:rPr>
+          <w:noProof/>
+        </w:rPr>
+        <w:t>(</w:t>
+      </w:r>
+      <w:r>
+        <w:t xml:space="preserve">should be &gt;= </w:t>
+      </w:r>
+      <w:fldSimple w:instr=" MERGEFIELD  &lt;&lt;SeniorityThreshold&gt;&gt;  \* MERGEFORMAT ">
+        <w:r>
+          <w:rPr>
+            <w:noProof/>
+          </w:rPr>
+          <w:t>«&lt;&lt;SeniorityThreshold&gt;&gt;»</w:t>
+        </w:r>
+      </w:fldSimple>
       <w:r>
         <w:t>);</w:t>
       </w:r>
@@ -854,6 +960,7 @@
           <w:sz w:val="20"/>
           <w:szCs w:val="20"/>
         </w:rPr>
+        <w:lastRenderedPageBreak/>
         <w:t xml:space="preserve">Sincerely, </w:t>
       </w:r>
       <w:r>

</xml_diff>

<commit_message>
In rejection mail: Seniority --> Marketplace seniority
EZ-493: Use the minimal Experian score in the scoring model (customer\directors)
</commit_message>
<xml_diff>
--- a/Items/Templates/User is rejected by the strategy.docx
+++ b/Items/Templates/User is rejected by the strategy.docx
@@ -132,11 +132,244 @@
         </w:rPr>
         <w:t xml:space="preserve"> -  </w:t>
       </w:r>
+      <w:fldSimple w:instr=" MERGEFIELD  &lt;&lt;RegistrationDate&gt;&gt;  \* MERGEFORMAT ">
+        <w:r>
+          <w:rPr>
+            <w:noProof/>
+          </w:rPr>
+          <w:t>«&lt;&lt;RegistrationDate&gt;&gt;»</w:t>
+        </w:r>
+      </w:fldSimple>
+    </w:p>
+    <w:p>
+      <w:pPr>
+        <w:rPr>
+          <w:noProof/>
+        </w:rPr>
+      </w:pPr>
+      <w:r>
+        <w:rPr>
+          <w:noProof/>
+        </w:rPr>
+        <w:t xml:space="preserve">UserID -  </w:t>
+      </w:r>
+      <w:fldSimple w:instr=" MERGEFIELD  &lt;&lt;UserID&gt;&gt;  \* MERGEFORMAT ">
+        <w:r>
+          <w:rPr>
+            <w:noProof/>
+          </w:rPr>
+          <w:t>«&lt;&lt;u</w:t>
+        </w:r>
+        <w:r>
+          <w:rPr>
+            <w:noProof/>
+          </w:rPr>
+          <w:t>serID&gt;&gt;»</w:t>
+        </w:r>
+      </w:fldSimple>
+    </w:p>
+    <w:p>
+      <w:pPr>
+        <w:rPr>
+          <w:noProof/>
+        </w:rPr>
+      </w:pPr>
+      <w:r>
+        <w:rPr>
+          <w:noProof/>
+        </w:rPr>
+        <w:t xml:space="preserve">Email – </w:t>
+      </w:r>
+      <w:fldSimple w:instr=" MERGEFIELD  &lt;&lt;Name&gt;&gt;  \* MERGEFORMAT ">
+        <w:r>
+          <w:rPr>
+            <w:noProof/>
+          </w:rPr>
+          <w:t>«&lt;&lt;Name&gt;&gt;»</w:t>
+        </w:r>
+      </w:fldSimple>
+    </w:p>
+    <w:p>
+      <w:pPr>
+        <w:rPr>
+          <w:noProof/>
+        </w:rPr>
+      </w:pPr>
+      <w:r>
+        <w:rPr>
+          <w:noProof/>
+        </w:rPr>
+        <w:t>First</w:t>
+      </w:r>
+      <w:r>
+        <w:rPr>
+          <w:noProof/>
+        </w:rPr>
+        <w:t xml:space="preserve"> </w:t>
+      </w:r>
+      <w:r>
+        <w:rPr>
+          <w:noProof/>
+        </w:rPr>
+        <w:t>N</w:t>
+      </w:r>
+      <w:r>
+        <w:rPr>
+          <w:noProof/>
+        </w:rPr>
+        <w:t xml:space="preserve">ame – </w:t>
+      </w:r>
+      <w:fldSimple w:instr=" MERGEFIELD  &lt;&lt;FirstName&gt;&gt;  \* MERGEFORMAT ">
+        <w:r>
+          <w:rPr>
+            <w:noProof/>
+          </w:rPr>
+          <w:t>«&lt;&lt;FirstName&gt;&gt;»</w:t>
+        </w:r>
+      </w:fldSimple>
+    </w:p>
+    <w:p>
+      <w:r>
+        <w:rPr>
+          <w:noProof/>
+        </w:rPr>
+        <w:t xml:space="preserve">Surname – </w:t>
+      </w:r>
+      <w:fldSimple w:instr=" MERGEFIELD  &lt;&lt;Surname&gt;&gt;  \* MERGEFORMAT ">
+        <w:r>
+          <w:rPr>
+            <w:noProof/>
+          </w:rPr>
+          <w:t>«&lt;&lt;Surname&gt;&gt;»</w:t>
+        </w:r>
+      </w:fldSimple>
+    </w:p>
+    <w:p/>
+    <w:p>
+      <w:pPr>
+        <w:pStyle w:val="Heading3"/>
+      </w:pPr>
+      <w:r>
+        <w:t>Customer’s business Info</w:t>
+      </w:r>
+    </w:p>
+    <w:p>
+      <w:pPr>
+        <w:rPr>
+          <w:noProof/>
+        </w:rPr>
+      </w:pPr>
+      <w:r>
+        <w:t>Number of M</w:t>
+      </w:r>
+      <w:bookmarkStart w:id="0" w:name="_GoBack"/>
+      <w:bookmarkEnd w:id="0"/>
+      <w:r>
+        <w:t>arketplaces –</w:t>
+      </w:r>
+      <w:r>
+        <w:rPr>
+          <w:noProof/>
+        </w:rPr>
+        <w:t xml:space="preserve"> </w:t>
+      </w:r>
+      <w:fldSimple w:instr=" MERGEFIELD  &lt;&lt;MP_Counter&gt;&gt;  \* MERGEFORMAT ">
+        <w:r>
+          <w:rPr>
+            <w:noProof/>
+          </w:rPr>
+          <w:t>«&lt;&lt;MP_Counter&gt;&gt;»</w:t>
+        </w:r>
+      </w:fldSimple>
+    </w:p>
+    <w:p>
+      <w:r>
+        <w:rPr>
+          <w:noProof/>
+        </w:rPr>
+        <w:t>Medal</w:t>
+      </w:r>
+      <w:r>
+        <w:rPr>
+          <w:noProof/>
+        </w:rPr>
+        <w:t xml:space="preserve"> </w:t>
+      </w:r>
+      <w:r>
+        <w:rPr>
+          <w:noProof/>
+        </w:rPr>
+        <w:t>Type</w:t>
+      </w:r>
+      <w:r>
+        <w:rPr>
+          <w:noProof/>
+        </w:rPr>
+        <w:t xml:space="preserve"> - </w:t>
+      </w:r>
+      <w:fldSimple w:instr=" MERGEFIELD  &lt;&lt;MedalType&gt;&gt;  \* MERGEFORMAT ">
+        <w:r>
+          <w:rPr>
+            <w:noProof/>
+          </w:rPr>
+          <w:t>«&lt;&lt;MedalType&gt;&gt;»</w:t>
+        </w:r>
+      </w:fldSimple>
+    </w:p>
+    <w:p>
+      <w:pPr>
+        <w:rPr>
+          <w:noProof/>
+        </w:rPr>
+      </w:pPr>
+      <w:r>
+        <w:rPr>
+          <w:noProof/>
+        </w:rPr>
+        <w:t xml:space="preserve">System Decision - </w:t>
+      </w:r>
+      <w:fldSimple w:instr=" MERGEFIELD  &lt;&lt;SystemDecision&gt;&gt;  \* MERGEFORMAT ">
+        <w:r>
+          <w:rPr>
+            <w:noProof/>
+          </w:rPr>
+          <w:t>«&lt;&lt;SystemDecision&gt;&gt;»</w:t>
+        </w:r>
+      </w:fldSimple>
+    </w:p>
+    <w:p>
+      <w:pPr>
+        <w:rPr>
+          <w:noProof/>
+        </w:rPr>
+      </w:pPr>
+    </w:p>
+    <w:p>
+      <w:pPr>
+        <w:pStyle w:val="Heading3"/>
+      </w:pPr>
+      <w:r>
+        <w:t>One of listed</w:t>
+      </w:r>
+      <w:r>
+        <w:t xml:space="preserve"> aggregated </w:t>
+      </w:r>
+      <w:r>
+        <w:t>variables does not match minimum requirements</w:t>
+      </w:r>
+    </w:p>
+    <w:p>
+      <w:r>
+        <w:t xml:space="preserve">Experian Consumer Score </w:t>
+      </w:r>
+      <w:r>
+        <w:t xml:space="preserve">is </w:t>
+      </w:r>
       <w:r>
         <w:fldChar w:fldCharType="begin"/>
       </w:r>
       <w:r>
-        <w:instrText xml:space="preserve"> MERGEFIELD  &lt;&lt;RegistrationDate&gt;&gt;  \* MERGEFORMAT </w:instrText>
+        <w:instrText xml:space="preserve"> MERGEFIELD  &lt;&lt;ExperianConsumerScore&gt;&gt;  \* MERGEFORMAT </w:instrText>
       </w:r>
       <w:r>
         <w:fldChar w:fldCharType="separate"/>
@@ -145,7 +378,7 @@
         <w:rPr>
           <w:noProof/>
         </w:rPr>
-        <w:t>«&lt;&lt;RegistrationDate&gt;&gt;»</w:t>
+        <w:t>«&lt;&lt;ExperianConsumerScore&gt;&gt;»</w:t>
       </w:r>
       <w:r>
         <w:rPr>
@@ -153,24 +386,20 @@
         </w:rPr>
         <w:fldChar w:fldCharType="end"/>
       </w:r>
-    </w:p>
-    <w:p>
-      <w:pPr>
-        <w:rPr>
-          <w:noProof/>
-        </w:rPr>
-      </w:pPr>
-      <w:r>
-        <w:rPr>
-          <w:noProof/>
-        </w:rPr>
-        <w:t xml:space="preserve">UserID -  </w:t>
+      <w:r>
+        <w:rPr>
+          <w:noProof/>
+        </w:rPr>
+        <w:t>(</w:t>
+      </w:r>
+      <w:r>
+        <w:t xml:space="preserve">should be &gt;= </w:t>
       </w:r>
       <w:r>
         <w:fldChar w:fldCharType="begin"/>
       </w:r>
       <w:r>
-        <w:instrText xml:space="preserve"> MERGEFIELD  &lt;&lt;UserID&gt;&gt;  \* MERGEFORMAT </w:instrText>
+        <w:instrText xml:space="preserve"> MERGEFIELD  &lt;&lt;CVExperianConsumerScore&gt;&gt;  \* MERGEFORMAT </w:instrText>
       </w:r>
       <w:r>
         <w:fldChar w:fldCharType="separate"/>
@@ -179,13 +408,7 @@
         <w:rPr>
           <w:noProof/>
         </w:rPr>
-        <w:t>«&lt;&lt;u</w:t>
-      </w:r>
-      <w:r>
-        <w:rPr>
-          <w:noProof/>
-        </w:rPr>
-        <w:t>serID&gt;&gt;»</w:t>
+        <w:t>«&lt;&lt;CVExperianConsumerScore&gt;&gt;»</w:t>
       </w:r>
       <w:r>
         <w:rPr>
@@ -193,24 +416,19 @@
         </w:rPr>
         <w:fldChar w:fldCharType="end"/>
       </w:r>
-    </w:p>
-    <w:p>
-      <w:pPr>
-        <w:rPr>
-          <w:noProof/>
-        </w:rPr>
-      </w:pPr>
-      <w:r>
-        <w:rPr>
-          <w:noProof/>
-        </w:rPr>
-        <w:t xml:space="preserve">Email – </w:t>
+      <w:r>
+        <w:t>);</w:t>
+      </w:r>
+    </w:p>
+    <w:p>
+      <w:r>
+        <w:t xml:space="preserve">Total Annual Turnover is </w:t>
       </w:r>
       <w:r>
         <w:fldChar w:fldCharType="begin"/>
       </w:r>
       <w:r>
-        <w:instrText xml:space="preserve"> MERGEFIELD  &lt;&lt;Name&gt;&gt;  \* MERGEFORMAT </w:instrText>
+        <w:instrText xml:space="preserve"> MERGEFIELD  &lt;&lt;TotalAnnualTurnover&gt;&gt;  \* MERGEFORMAT </w:instrText>
       </w:r>
       <w:r>
         <w:fldChar w:fldCharType="separate"/>
@@ -219,7 +437,7 @@
         <w:rPr>
           <w:noProof/>
         </w:rPr>
-        <w:t>«&lt;&lt;Name&gt;&gt;»</w:t>
+        <w:t>«&lt;&lt;TotalAnnualTurnover&gt;&gt;»</w:t>
       </w:r>
       <w:r>
         <w:rPr>
@@ -227,42 +445,64 @@
         </w:rPr>
         <w:fldChar w:fldCharType="end"/>
       </w:r>
-    </w:p>
-    <w:p>
-      <w:pPr>
-        <w:rPr>
-          <w:noProof/>
-        </w:rPr>
-      </w:pPr>
-      <w:r>
-        <w:rPr>
-          <w:noProof/>
-        </w:rPr>
-        <w:t>First</w:t>
-      </w:r>
-      <w:r>
-        <w:rPr>
-          <w:noProof/>
-        </w:rPr>
+      <w:r>
+        <w:rPr>
+          <w:noProof/>
+        </w:rPr>
+        <w:t>(</w:t>
+      </w:r>
+      <w:r>
+        <w:t xml:space="preserve">should be &gt;= </w:t>
+      </w:r>
+      <w:r>
+        <w:rPr>
+          <w:noProof/>
+        </w:rPr>
+        <w:t>£</w:t>
+      </w:r>
+      <w:r>
+        <w:fldChar w:fldCharType="begin"/>
+      </w:r>
+      <w:r>
+        <w:instrText xml:space="preserve"> MERGEFIELD  &lt;&lt;CVTotalAnnualTurnover&gt;&gt;  \* MERGEFORMAT </w:instrText>
+      </w:r>
+      <w:r>
+        <w:fldChar w:fldCharType="separate"/>
+      </w:r>
+      <w:r>
+        <w:rPr>
+          <w:noProof/>
+        </w:rPr>
+        <w:t>«&lt;&lt;CVTotalAnnualTurnover&gt;&gt;»</w:t>
+      </w:r>
+      <w:r>
+        <w:rPr>
+          <w:noProof/>
+        </w:rPr>
+        <w:fldChar w:fldCharType="end"/>
+      </w:r>
+      <w:r>
+        <w:t>);</w:t>
+      </w:r>
+    </w:p>
+    <w:p>
+      <w:r>
+        <w:t>Total 3-month Turnover</w:t>
+      </w:r>
+      <w:r>
         <w:t xml:space="preserve"> </w:t>
       </w:r>
       <w:r>
-        <w:rPr>
-          <w:noProof/>
-        </w:rPr>
-        <w:t>N</w:t>
-      </w:r>
-      <w:r>
-        <w:rPr>
-          <w:noProof/>
-        </w:rPr>
-        <w:t xml:space="preserve">ame – </w:t>
+        <w:t xml:space="preserve">is </w:t>
       </w:r>
       <w:r>
         <w:fldChar w:fldCharType="begin"/>
       </w:r>
       <w:r>
-        <w:instrText xml:space="preserve"> MERGEFIELD  &lt;&lt;FirstName&gt;&gt;  \* MERGEFORMAT </w:instrText>
+        <w:instrText xml:space="preserve"> MERGEFIELD</w:instrText>
+      </w:r>
+      <w:r>
+        <w:instrText xml:space="preserve">  &lt;&lt;Total3MTurnover&gt;&gt;  \* MERGEFORMAT </w:instrText>
       </w:r>
       <w:r>
         <w:fldChar w:fldCharType="separate"/>
@@ -271,7 +511,7 @@
         <w:rPr>
           <w:noProof/>
         </w:rPr>
-        <w:t>«&lt;&lt;FirstName&gt;&gt;»</w:t>
+        <w:t>«&lt;&lt;Total3MTurnover&gt;&gt;»</w:t>
       </w:r>
       <w:r>
         <w:rPr>
@@ -279,19 +519,23 @@
         </w:rPr>
         <w:fldChar w:fldCharType="end"/>
       </w:r>
-    </w:p>
-    <w:p>
-      <w:r>
-        <w:rPr>
-          <w:noProof/>
-        </w:rPr>
-        <w:t xml:space="preserve">Surname – </w:t>
+      <w:r>
+        <w:rPr>
+          <w:noProof/>
+        </w:rPr>
+        <w:t>(</w:t>
+      </w:r>
+      <w:r>
+        <w:t xml:space="preserve">should be &gt;= </w:t>
+      </w:r>
+      <w:r>
+        <w:t>£</w:t>
       </w:r>
       <w:r>
         <w:fldChar w:fldCharType="begin"/>
       </w:r>
       <w:r>
-        <w:instrText xml:space="preserve"> MERGEFIELD  &lt;&lt;Surname&gt;&gt;  \* MERGEFORMAT </w:instrText>
+        <w:instrText xml:space="preserve"> MERGEFIELD  &lt;&lt;CVTotal3MTurnover&gt;&gt;  \* MERGEFORMAT </w:instrText>
       </w:r>
       <w:r>
         <w:fldChar w:fldCharType="separate"/>
@@ -300,7 +544,7 @@
         <w:rPr>
           <w:noProof/>
         </w:rPr>
-        <w:t>«&lt;&lt;Surname&gt;&gt;»</w:t>
+        <w:t>«&lt;&lt;CVTotal3MTurnover&gt;&gt;»</w:t>
       </w:r>
       <w:r>
         <w:rPr>
@@ -308,6 +552,9 @@
         </w:rPr>
         <w:fldChar w:fldCharType="end"/>
       </w:r>
+      <w:r>
+        <w:t>).</w:t>
+      </w:r>
     </w:p>
     <w:p/>
     <w:p>
@@ -315,29 +562,60 @@
         <w:pStyle w:val="Heading3"/>
       </w:pPr>
       <w:r>
-        <w:t>Customer’s business Info</w:t>
-      </w:r>
-    </w:p>
-    <w:p>
-      <w:pPr>
-        <w:rPr>
-          <w:noProof/>
-        </w:rPr>
-      </w:pPr>
-      <w:r>
-        <w:t>Number of Marketplaces –</w:t>
-      </w:r>
-      <w:r>
-        <w:rPr>
-          <w:noProof/>
-        </w:rPr>
-        <w:t xml:space="preserve"> </w:t>
+        <w:t>One of listed PayPal variables does not match minimum requirements</w:t>
+      </w:r>
+    </w:p>
+    <w:p>
+      <w:r>
+        <w:t xml:space="preserve">Number of PayPal stores is </w:t>
+      </w:r>
+      <w:fldSimple w:instr=" MERGEFIELD  &lt;&lt;PayPalStoresNum&gt;&gt;  \* MERGEFORMAT ">
+        <w:r>
+          <w:rPr>
+            <w:noProof/>
+          </w:rPr>
+          <w:t>«&lt;&lt;PayPalStoresNum&gt;&gt;»</w:t>
+        </w:r>
+      </w:fldSimple>
+      <w:r>
+        <w:t>;</w:t>
+      </w:r>
+    </w:p>
+    <w:p>
+      <w:r>
+        <w:t xml:space="preserve">PayPal </w:t>
+      </w:r>
+      <w:r>
+        <w:t xml:space="preserve">Annual Turnover is </w:t>
+      </w:r>
+      <w:fldSimple w:instr=" MERGEFIELD  &lt;&lt;PayPalAnnualTurnover&gt;&gt;  \* MERGEFORMAT ">
+        <w:r>
+          <w:rPr>
+            <w:noProof/>
+          </w:rPr>
+          <w:t>«&lt;&lt;PayPalAnnualTurnover&gt;&gt;»</w:t>
+        </w:r>
+      </w:fldSimple>
+      <w:r>
+        <w:rPr>
+          <w:noProof/>
+        </w:rPr>
+        <w:t>(</w:t>
+      </w:r>
+      <w:r>
+        <w:t xml:space="preserve">should be &gt;= </w:t>
+      </w:r>
+      <w:r>
+        <w:rPr>
+          <w:noProof/>
+        </w:rPr>
+        <w:t>£</w:t>
       </w:r>
       <w:r>
         <w:fldChar w:fldCharType="begin"/>
       </w:r>
       <w:r>
-        <w:instrText xml:space="preserve"> MERGEFIELD  &lt;&lt;MP_Counter&gt;&gt;  \* MERGEFORMAT </w:instrText>
+        <w:instrText xml:space="preserve"> MERGEFIELD  &lt;&lt;CVPayPalAnnualTurnover&gt;&gt;  \* MERGEFORMAT </w:instrText>
       </w:r>
       <w:r>
         <w:fldChar w:fldCharType="separate"/>
@@ -346,7 +624,7 @@
         <w:rPr>
           <w:noProof/>
         </w:rPr>
-        <w:t>«&lt;&lt;MP_Counter&gt;&gt;»</w:t>
+        <w:t>«&lt;&lt;CVPayPalAnnualTurnover&gt;&gt;»</w:t>
       </w:r>
       <w:r>
         <w:rPr>
@@ -354,37 +632,45 @@
         </w:rPr>
         <w:fldChar w:fldCharType="end"/>
       </w:r>
-    </w:p>
-    <w:p>
-      <w:r>
-        <w:rPr>
-          <w:noProof/>
-        </w:rPr>
-        <w:t>Medal</w:t>
-      </w:r>
-      <w:r>
-        <w:rPr>
-          <w:noProof/>
-        </w:rPr>
-        <w:t xml:space="preserve"> </w:t>
-      </w:r>
-      <w:r>
-        <w:rPr>
-          <w:noProof/>
-        </w:rPr>
-        <w:t>Type</w:t>
-      </w:r>
-      <w:r>
-        <w:rPr>
-          <w:noProof/>
-        </w:rPr>
-        <w:t xml:space="preserve"> - </w:t>
+      <w:r>
+        <w:t>);</w:t>
+      </w:r>
+    </w:p>
+    <w:p>
+      <w:r>
+        <w:t xml:space="preserve">PayPal </w:t>
+      </w:r>
+      <w:r>
+        <w:t>3-month Turnover</w:t>
+      </w:r>
+      <w:r>
+        <w:t xml:space="preserve"> is </w:t>
+      </w:r>
+      <w:fldSimple w:instr=" MERGEFIELD  &lt;&lt;PayPal3MTurnover&gt;&gt;  \* MERGEFORMAT ">
+        <w:r>
+          <w:rPr>
+            <w:noProof/>
+          </w:rPr>
+          <w:t>«&lt;&lt;PayPal3MTurnover&gt;&gt;»</w:t>
+        </w:r>
+      </w:fldSimple>
+      <w:r>
+        <w:rPr>
+          <w:noProof/>
+        </w:rPr>
+        <w:t>(</w:t>
+      </w:r>
+      <w:r>
+        <w:t xml:space="preserve">should be &gt;= </w:t>
+      </w:r>
+      <w:r>
+        <w:t>£</w:t>
       </w:r>
       <w:r>
         <w:fldChar w:fldCharType="begin"/>
       </w:r>
       <w:r>
-        <w:instrText xml:space="preserve"> MERGEFIELD  &lt;&lt;MedalType&gt;&gt;  \* MERGEFORMAT </w:instrText>
+        <w:instrText xml:space="preserve"> MERGEFIELD  &lt;&lt;CVPayPal3MTurnover&gt;&gt;  \* MERGEFORMAT </w:instrText>
       </w:r>
       <w:r>
         <w:fldChar w:fldCharType="separate"/>
@@ -393,7 +679,7 @@
         <w:rPr>
           <w:noProof/>
         </w:rPr>
-        <w:t>«&lt;&lt;MedalType&gt;&gt;»</w:t>
+        <w:t>«&lt;&lt;CVPayPal3MTurnover&gt;&gt;»</w:t>
       </w:r>
       <w:r>
         <w:rPr>
@@ -401,45 +687,14 @@
         </w:rPr>
         <w:fldChar w:fldCharType="end"/>
       </w:r>
-    </w:p>
-    <w:p>
-      <w:pPr>
-        <w:rPr>
-          <w:noProof/>
-        </w:rPr>
-      </w:pPr>
-      <w:r>
-        <w:rPr>
-          <w:noProof/>
-        </w:rPr>
-        <w:t xml:space="preserve">System Decision - </w:t>
-      </w:r>
-      <w:r>
-        <w:fldChar w:fldCharType="begin"/>
-      </w:r>
-      <w:r>
-        <w:instrText xml:space="preserve"> MERGEFIELD  &lt;&lt;SystemDecision&gt;&gt;  \* MERGEFORMAT </w:instrText>
-      </w:r>
-      <w:r>
-        <w:fldChar w:fldCharType="separate"/>
-      </w:r>
-      <w:r>
-        <w:rPr>
-          <w:noProof/>
-        </w:rPr>
-        <w:t>«&lt;&lt;SystemDecision&gt;&gt;»</w:t>
-      </w:r>
-      <w:r>
-        <w:rPr>
-          <w:noProof/>
-        </w:rPr>
-        <w:fldChar w:fldCharType="end"/>
-      </w:r>
-    </w:p>
-    <w:p>
-      <w:pPr>
-        <w:rPr>
-          <w:noProof/>
+      <w:r>
+        <w:t>).</w:t>
+      </w:r>
+    </w:p>
+    <w:p>
+      <w:pPr>
+        <w:rPr>
+          <w:b/>
         </w:rPr>
       </w:pPr>
     </w:p>
@@ -448,13 +703,7 @@
         <w:pStyle w:val="Heading3"/>
       </w:pPr>
       <w:r>
-        <w:t>One of listed</w:t>
-      </w:r>
-      <w:r>
-        <w:t xml:space="preserve"> aggregated </w:t>
-      </w:r>
-      <w:r>
-        <w:t>variables does not match minimum requirements</w:t>
+        <w:t>Info on Experian default accounts</w:t>
       </w:r>
     </w:p>
     <w:p>
@@ -481,12 +730,12 @@
       <w:r>
         <w:t xml:space="preserve">should be &gt;= </w:t>
       </w:r>
-      <w:fldSimple w:instr=" MERGEFIELD  &lt;&lt;CVExperianConsumerScore&gt;&gt;  \* MERGEFORMAT ">
+      <w:fldSimple w:instr=" MERGEFIELD  &lt;&lt;CVExperianConsumerScoreDefAcc&gt;&gt;  \* MERGEFORMAT ">
         <w:r>
           <w:rPr>
             <w:noProof/>
           </w:rPr>
-          <w:t>«&lt;&lt;CVExperianConsumerScore&gt;&gt;»</w:t>
+          <w:t>«&lt;&lt;CVExperianConsumerScoreDefAcc&gt;&gt;»</w:t>
         </w:r>
       </w:fldSimple>
       <w:r>
@@ -495,14 +744,23 @@
     </w:p>
     <w:p>
       <w:r>
-        <w:t xml:space="preserve">Total Annual Turnover is </w:t>
-      </w:r>
-      <w:fldSimple w:instr=" MERGEFIELD  &lt;&lt;TotalAnnualTurnover&gt;&gt;  \* MERGEFORMAT ">
+        <w:t xml:space="preserve">Experian </w:t>
+      </w:r>
+      <w:r>
+        <w:t>Default Accounts number</w:t>
+      </w:r>
+      <w:r>
+        <w:t xml:space="preserve"> </w:t>
+      </w:r>
+      <w:r>
+        <w:t xml:space="preserve">is </w:t>
+      </w:r>
+      <w:fldSimple w:instr=" MERGEFIELD  &lt;&lt;ExperianDefAccNum&gt;&gt;  \* MERGEFORMAT ">
         <w:r>
           <w:rPr>
             <w:noProof/>
           </w:rPr>
-          <w:t>«&lt;&lt;TotalAnnualTurnover&gt;&gt;»</w:t>
+          <w:t>«&lt;&lt;ExperianDefAccNum&gt;&gt;»</w:t>
         </w:r>
       </w:fldSimple>
       <w:r>
@@ -512,20 +770,14 @@
         <w:t>(</w:t>
       </w:r>
       <w:r>
-        <w:t xml:space="preserve">should be &gt;= </w:t>
-      </w:r>
-      <w:r>
-        <w:rPr>
-          <w:noProof/>
-        </w:rPr>
-        <w:t>£</w:t>
-      </w:r>
-      <w:fldSimple w:instr=" MERGEFIELD  &lt;&lt;CVTotalAnnualTurnover&gt;&gt;  \* MERGEFORMAT ">
+        <w:t xml:space="preserve">should be &lt; </w:t>
+      </w:r>
+      <w:fldSimple w:instr=" MERGEFIELD  &lt;&lt;CVExperianDefAccNum&gt;&gt;  \* MERGEFORMAT ">
         <w:r>
           <w:rPr>
             <w:noProof/>
           </w:rPr>
-          <w:t>«&lt;&lt;CVTotalAnnualTurnover&gt;&gt;»</w:t>
+          <w:t>«&lt;&lt;CVExperianDefAccNum&gt;&gt;»</w:t>
         </w:r>
       </w:fldSimple>
       <w:r>
@@ -533,8 +785,29 @@
       </w:r>
     </w:p>
     <w:p>
-      <w:r>
-        <w:t>Total 3-month Turnover</w:t>
+      <w:pPr>
+        <w:rPr>
+          <w:b/>
+        </w:rPr>
+      </w:pPr>
+    </w:p>
+    <w:p>
+      <w:pPr>
+        <w:pStyle w:val="Heading3"/>
+      </w:pPr>
+      <w:r>
+        <w:t>Marketplace s</w:t>
+      </w:r>
+      <w:r>
+        <w:t>eniority</w:t>
+      </w:r>
+    </w:p>
+    <w:p>
+      <w:r>
+        <w:t>Marketplace s</w:t>
+      </w:r>
+      <w:r>
+        <w:t>eniority</w:t>
       </w:r>
       <w:r>
         <w:t xml:space="preserve"> </w:t>
@@ -542,398 +815,65 @@
       <w:r>
         <w:t xml:space="preserve">is </w:t>
       </w:r>
-      <w:fldSimple w:instr=" MERGEFIELD  &lt;&lt;Total3MTurnover&gt;&gt;  \* MERGEFORMAT ">
-        <w:r>
-          <w:rPr>
-            <w:noProof/>
-          </w:rPr>
-          <w:t>«&lt;&lt;Total3MTurnover&gt;&gt;»</w:t>
-        </w:r>
-      </w:fldSimple>
-      <w:r>
-        <w:rPr>
-          <w:noProof/>
-        </w:rPr>
-        <w:t>(</w:t>
+      <w:r>
+        <w:fldChar w:fldCharType="begin"/>
+      </w:r>
+      <w:r>
+        <w:instrText xml:space="preserve"> MERGEFIELD  &lt;&lt;Seniority&gt;&gt;  \* MERGEF</w:instrText>
+      </w:r>
+      <w:r>
+        <w:instrText xml:space="preserve">ORMAT </w:instrText>
+      </w:r>
+      <w:r>
+        <w:fldChar w:fldCharType="separate"/>
+      </w:r>
+      <w:r>
+        <w:rPr>
+          <w:noProof/>
+        </w:rPr>
+        <w:t>«&lt;&lt;Seniority&gt;&gt;»</w:t>
+      </w:r>
+      <w:r>
+        <w:rPr>
+          <w:noProof/>
+        </w:rPr>
+        <w:fldChar w:fldCharType="end"/>
+      </w:r>
+      <w:r>
+        <w:rPr>
+          <w:noProof/>
+        </w:rPr>
+        <w:t xml:space="preserve"> (</w:t>
       </w:r>
       <w:r>
         <w:t xml:space="preserve">should be &gt;= </w:t>
       </w:r>
       <w:r>
-        <w:t>£</w:t>
-      </w:r>
-      <w:fldSimple w:instr=" MERGEFIELD  &lt;&lt;CVTotal3MTurnover&gt;&gt;  \* MERGEFORMAT ">
-        <w:r>
-          <w:rPr>
-            <w:noProof/>
-          </w:rPr>
-          <w:t>«&lt;&lt;CVTotal3MTurnover&gt;&gt;»</w:t>
-        </w:r>
-      </w:fldSimple>
-      <w:r>
-        <w:t>).</w:t>
+        <w:fldChar w:fldCharType="begin"/>
+      </w:r>
+      <w:r>
+        <w:instrText xml:space="preserve"> MERGEFIELD  &lt;&lt;SeniorityThreshold&gt;&gt;  \* MERGEFORMAT </w:instrText>
+      </w:r>
+      <w:r>
+        <w:fldChar w:fldCharType="separate"/>
+      </w:r>
+      <w:r>
+        <w:rPr>
+          <w:noProof/>
+        </w:rPr>
+        <w:t>«&lt;&lt;SeniorityThreshold&gt;&gt;»</w:t>
+      </w:r>
+      <w:r>
+        <w:rPr>
+          <w:noProof/>
+        </w:rPr>
+        <w:fldChar w:fldCharType="end"/>
+      </w:r>
+      <w:r>
+        <w:t>);</w:t>
       </w:r>
     </w:p>
     <w:p/>
-    <w:p>
-      <w:pPr>
-        <w:pStyle w:val="Heading3"/>
-      </w:pPr>
-      <w:r>
-        <w:t>One of listed PayPal variables does not match minimum requirements</w:t>
-      </w:r>
-    </w:p>
-    <w:p>
-      <w:r>
-        <w:t xml:space="preserve">Number of PayPal stores is </w:t>
-      </w:r>
-      <w:r>
-        <w:fldChar w:fldCharType="begin"/>
-      </w:r>
-      <w:r>
-        <w:instrText xml:space="preserve"> MER</w:instrText>
-      </w:r>
-      <w:r>
-        <w:instrText xml:space="preserve">GEFIELD  &lt;&lt;PayPalStoresNum&gt;&gt;  \* MERGEFORMAT </w:instrText>
-      </w:r>
-      <w:r>
-        <w:fldChar w:fldCharType="separate"/>
-      </w:r>
-      <w:r>
-        <w:rPr>
-          <w:noProof/>
-        </w:rPr>
-        <w:t>«&lt;&lt;PayPalStoresNum&gt;&gt;»</w:t>
-      </w:r>
-      <w:r>
-        <w:rPr>
-          <w:noProof/>
-        </w:rPr>
-        <w:fldChar w:fldCharType="end"/>
-      </w:r>
-      <w:r>
-        <w:t>;</w:t>
-      </w:r>
-    </w:p>
-    <w:p>
-      <w:r>
-        <w:t xml:space="preserve">PayPal </w:t>
-      </w:r>
-      <w:r>
-        <w:t xml:space="preserve">Annual Turnover is </w:t>
-      </w:r>
-      <w:r>
-        <w:fldChar w:fldCharType="begin"/>
-      </w:r>
-      <w:r>
-        <w:instrText xml:space="preserve"> MERGEFIELD  &lt;&lt;PayPalAnnualTurnover&gt;&gt;  \* MERGEFORMAT </w:instrText>
-      </w:r>
-      <w:r>
-        <w:fldChar w:fldCharType="separate"/>
-      </w:r>
-      <w:r>
-        <w:rPr>
-          <w:noProof/>
-        </w:rPr>
-        <w:t>«&lt;&lt;PayPalAnnualTurnover&gt;&gt;»</w:t>
-      </w:r>
-      <w:r>
-        <w:rPr>
-          <w:noProof/>
-        </w:rPr>
-        <w:fldChar w:fldCharType="end"/>
-      </w:r>
-      <w:r>
-        <w:rPr>
-          <w:noProof/>
-        </w:rPr>
-        <w:t>(</w:t>
-      </w:r>
-      <w:r>
-        <w:t xml:space="preserve">should be &gt;= </w:t>
-      </w:r>
-      <w:r>
-        <w:rPr>
-          <w:noProof/>
-        </w:rPr>
-        <w:t>£</w:t>
-      </w:r>
-      <w:fldSimple w:instr=" MERGEFIELD  &lt;&lt;CVPayPalAnnualTurnover&gt;&gt;  \* MERGEFORMAT ">
-        <w:r>
-          <w:rPr>
-            <w:noProof/>
-          </w:rPr>
-          <w:t>«&lt;&lt;CVPayPalAnnualTurnover&gt;&gt;»</w:t>
-        </w:r>
-      </w:fldSimple>
-      <w:r>
-        <w:t>);</w:t>
-      </w:r>
-    </w:p>
-    <w:p>
-      <w:r>
-        <w:t xml:space="preserve">PayPal </w:t>
-      </w:r>
-      <w:r>
-        <w:t>3-month Turnover</w:t>
-      </w:r>
-      <w:r>
-        <w:t xml:space="preserve"> is </w:t>
-      </w:r>
-      <w:r>
-        <w:fldChar w:fldCharType="begin"/>
-      </w:r>
-      <w:r>
-        <w:instrText xml:space="preserve"> MERGEFIELD  &lt;&lt;PayPal3MTurnover&gt;&gt;  \* MERGEFORMAT </w:instrText>
-      </w:r>
-      <w:r>
-        <w:fldChar w:fldCharType="separate"/>
-      </w:r>
-      <w:r>
-        <w:rPr>
-          <w:noProof/>
-        </w:rPr>
-        <w:t>«&lt;&lt;PayPal3MTurnover&gt;&gt;»</w:t>
-      </w:r>
-      <w:r>
-        <w:rPr>
-          <w:noProof/>
-        </w:rPr>
-        <w:fldChar w:fldCharType="end"/>
-      </w:r>
-      <w:r>
-        <w:rPr>
-          <w:noProof/>
-        </w:rPr>
-        <w:t>(</w:t>
-      </w:r>
-      <w:r>
-        <w:t xml:space="preserve">should be &gt;= </w:t>
-      </w:r>
-      <w:r>
-        <w:t>£</w:t>
-      </w:r>
-      <w:fldSimple w:instr=" MERGEFIELD  &lt;&lt;CVPayPal3MTurnover&gt;&gt;  \* MERGEFORMAT ">
-        <w:r>
-          <w:rPr>
-            <w:noProof/>
-          </w:rPr>
-          <w:t>«&lt;&lt;CVPayPal3MTurnover&gt;&gt;»</w:t>
-        </w:r>
-      </w:fldSimple>
-      <w:r>
-        <w:t>).</w:t>
-      </w:r>
-    </w:p>
-    <w:p>
-      <w:pPr>
-        <w:rPr>
-          <w:b/>
-        </w:rPr>
-      </w:pPr>
-    </w:p>
-    <w:p>
-      <w:pPr>
-        <w:pStyle w:val="Heading3"/>
-      </w:pPr>
-      <w:r>
-        <w:t>Info on Experian default accounts</w:t>
-      </w:r>
-    </w:p>
-    <w:p>
-      <w:r>
-        <w:t xml:space="preserve">Experian Consumer Score </w:t>
-      </w:r>
-      <w:r>
-        <w:t xml:space="preserve">is </w:t>
-      </w:r>
-      <w:r>
-        <w:fldChar w:fldCharType="begin"/>
-      </w:r>
-      <w:r>
-        <w:instrText xml:space="preserve"> MERGEFIELD  &lt;&lt;ExperianConsumerScore&gt;&gt;  \* MERGEFORMAT </w:instrText>
-      </w:r>
-      <w:r>
-        <w:fldChar w:fldCharType="separate"/>
-      </w:r>
-      <w:r>
-        <w:rPr>
-          <w:noProof/>
-        </w:rPr>
-        <w:t>«&lt;&lt;ExperianConsumerScore&gt;&gt;»</w:t>
-      </w:r>
-      <w:r>
-        <w:rPr>
-          <w:noProof/>
-        </w:rPr>
-        <w:fldChar w:fldCharType="end"/>
-      </w:r>
-      <w:r>
-        <w:rPr>
-          <w:noProof/>
-        </w:rPr>
-        <w:t>(</w:t>
-      </w:r>
-      <w:r>
-        <w:t xml:space="preserve">should be &gt;= </w:t>
-      </w:r>
-      <w:r>
-        <w:fldChar w:fldCharType="begin"/>
-      </w:r>
-      <w:r>
-        <w:instrText xml:space="preserve"> MERGEFIELD  &lt;&lt;CVExperianConsumerScoreDefAcc&gt;&gt;  \* MERGEFORMAT </w:instrText>
-      </w:r>
-      <w:r>
-        <w:fldChar w:fldCharType="separate"/>
-      </w:r>
-      <w:r>
-        <w:rPr>
-          <w:noProof/>
-        </w:rPr>
-        <w:t>«&lt;&lt;CVExperianConsumerScoreDefAcc&gt;&gt;»</w:t>
-      </w:r>
-      <w:r>
-        <w:rPr>
-          <w:noProof/>
-        </w:rPr>
-        <w:fldChar w:fldCharType="end"/>
-      </w:r>
-      <w:r>
-        <w:t>);</w:t>
-      </w:r>
-    </w:p>
-    <w:p>
-      <w:r>
-        <w:t xml:space="preserve">Experian </w:t>
-      </w:r>
-      <w:r>
-        <w:t>Default Accounts number</w:t>
-      </w:r>
-      <w:r>
-        <w:t xml:space="preserve"> </w:t>
-      </w:r>
-      <w:r>
-        <w:t xml:space="preserve">is </w:t>
-      </w:r>
-      <w:r>
-        <w:fldChar w:fldCharType="begin"/>
-      </w:r>
-      <w:r>
-        <w:instrText xml:space="preserve"> MERGEFIELD  &lt;&lt;ExperianDefAccNum&gt;&gt;  \* MERGEFORMAT </w:instrText>
-      </w:r>
-      <w:r>
-        <w:fldChar w:fldCharType="separate"/>
-      </w:r>
-      <w:r>
-        <w:rPr>
-          <w:noProof/>
-        </w:rPr>
-        <w:t>«&lt;&lt;ExperianDefAccNum&gt;&gt;»</w:t>
-      </w:r>
-      <w:r>
-        <w:rPr>
-          <w:noProof/>
-        </w:rPr>
-        <w:fldChar w:fldCharType="end"/>
-      </w:r>
-      <w:r>
-        <w:rPr>
-          <w:noProof/>
-        </w:rPr>
-        <w:t>(</w:t>
-      </w:r>
-      <w:r>
-        <w:t xml:space="preserve">should be &lt; </w:t>
-      </w:r>
-      <w:r>
-        <w:fldChar w:fldCharType="begin"/>
-      </w:r>
-      <w:r>
-        <w:instrText xml:space="preserve"> MERGEFIELD  &lt;&lt;CVExperianDefAccNum&gt;&gt;  \* MERGEFORMAT </w:instrText>
-      </w:r>
-      <w:r>
-        <w:fldChar w:fldCharType="separate"/>
-      </w:r>
-      <w:r>
-        <w:rPr>
-          <w:noProof/>
-        </w:rPr>
-        <w:t>«&lt;&lt;CVExperianDefAccNum&gt;&gt;»</w:t>
-      </w:r>
-      <w:r>
-        <w:rPr>
-          <w:noProof/>
-        </w:rPr>
-        <w:fldChar w:fldCharType="end"/>
-      </w:r>
-      <w:r>
-        <w:t>);</w:t>
-      </w:r>
-    </w:p>
-    <w:p>
-      <w:pPr>
-        <w:rPr>
-          <w:b/>
-        </w:rPr>
-      </w:pPr>
-    </w:p>
-    <w:p>
-      <w:pPr>
-        <w:pStyle w:val="Heading3"/>
-      </w:pPr>
-      <w:r>
-        <w:t>Seniority</w:t>
-      </w:r>
-    </w:p>
-    <w:p>
-      <w:r>
-        <w:t>Seniority</w:t>
-      </w:r>
-      <w:r>
-        <w:t xml:space="preserve"> </w:t>
-      </w:r>
-      <w:r>
-        <w:t xml:space="preserve">is </w:t>
-      </w:r>
-      <w:fldSimple w:instr=" MERGEFIELD  &lt;&lt;Seniority&gt;&gt;  \* MERGEFORMAT ">
-        <w:r>
-          <w:rPr>
-            <w:noProof/>
-          </w:rPr>
-          <w:t>«&lt;&lt;Seniority&gt;&gt;»</w:t>
-        </w:r>
-      </w:fldSimple>
-      <w:r>
-        <w:rPr>
-          <w:noProof/>
-        </w:rPr>
-        <w:t xml:space="preserve"> </w:t>
-      </w:r>
-      <w:r>
-        <w:rPr>
-          <w:noProof/>
-        </w:rPr>
-        <w:t>(</w:t>
-      </w:r>
-      <w:r>
-        <w:t xml:space="preserve">should be &gt;= </w:t>
-      </w:r>
-      <w:fldSimple w:instr=" MERGEFIELD  &lt;&lt;SeniorityThreshold&gt;&gt;  \* MERGEFORMAT ">
-        <w:r>
-          <w:rPr>
-            <w:noProof/>
-          </w:rPr>
-          <w:t>«&lt;&lt;SeniorityThreshold&gt;&gt;»</w:t>
-        </w:r>
-      </w:fldSimple>
-      <w:r>
-        <w:t>);</w:t>
-      </w:r>
-    </w:p>
-    <w:p>
-      <w:bookmarkStart w:id="0" w:name="_GoBack"/>
-      <w:bookmarkEnd w:id="0"/>
-    </w:p>
     <w:p/>
     <w:p>
       <w:pPr>

</xml_diff>